<commit_message>
realization: WR &beam dynamic rework done
</commit_message>
<xml_diff>
--- a/images/bucket_label_signal_choose.docx
+++ b/images/bucket_label_signal_choose.docx
@@ -5,6 +5,841 @@
     <w:p>
       <w:bookmarkStart w:id="0" w:name="_GoBack"/>
       <w:bookmarkEnd w:id="0"/>
+      <w:r>
+        <w:rPr>
+          <w:sz w:val="22"/>
+        </w:rPr>
+        <mc:AlternateContent>
+          <mc:Choice Requires="wps">
+            <w:drawing>
+              <wp:anchor distT="0" distB="0" distL="114300" distR="114300" simplePos="0" relativeHeight="3896940544" behindDoc="0" locked="0" layoutInCell="1" allowOverlap="1">
+                <wp:simplePos x="0" y="0"/>
+                <wp:positionH relativeFrom="column">
+                  <wp:posOffset>2658110</wp:posOffset>
+                </wp:positionH>
+                <wp:positionV relativeFrom="paragraph">
+                  <wp:posOffset>4721225</wp:posOffset>
+                </wp:positionV>
+                <wp:extent cx="111125" cy="2116455"/>
+                <wp:effectExtent l="0" t="0" r="3175" b="17145"/>
+                <wp:wrapNone/>
+                <wp:docPr id="258" name="矩形 258"/>
+                <wp:cNvGraphicFramePr/>
+                <a:graphic xmlns:a="http://schemas.openxmlformats.org/drawingml/2006/main">
+                  <a:graphicData uri="http://schemas.microsoft.com/office/word/2010/wordprocessingShape">
+                    <wps:wsp>
+                      <wps:cNvSpPr/>
+                      <wps:spPr>
+                        <a:xfrm>
+                          <a:off x="0" y="0"/>
+                          <a:ext cx="111125" cy="2116455"/>
+                        </a:xfrm>
+                        <a:prstGeom prst="rect">
+                          <a:avLst/>
+                        </a:prstGeom>
+                        <a:solidFill>
+                          <a:schemeClr val="accent1">
+                            <a:alpha val="29000"/>
+                          </a:schemeClr>
+                        </a:solidFill>
+                        <a:ln>
+                          <a:noFill/>
+                        </a:ln>
+                      </wps:spPr>
+                      <wps:style>
+                        <a:lnRef idx="2">
+                          <a:schemeClr val="accent1">
+                            <a:shade val="50000"/>
+                          </a:schemeClr>
+                        </a:lnRef>
+                        <a:fillRef idx="1">
+                          <a:schemeClr val="accent1"/>
+                        </a:fillRef>
+                        <a:effectRef idx="0">
+                          <a:schemeClr val="accent1"/>
+                        </a:effectRef>
+                        <a:fontRef idx="minor">
+                          <a:schemeClr val="lt1"/>
+                        </a:fontRef>
+                      </wps:style>
+                      <wps:bodyPr rot="0" spcFirstLastPara="0" vertOverflow="overflow" horzOverflow="overflow" vert="horz" wrap="square" lIns="91440" tIns="45720" rIns="91440" bIns="45720" numCol="1" spcCol="0" rtlCol="0" fromWordArt="0" anchor="ctr" anchorCtr="0" forceAA="0" compatLnSpc="1">
+                        <a:noAutofit/>
+                      </wps:bodyPr>
+                    </wps:wsp>
+                  </a:graphicData>
+                </a:graphic>
+              </wp:anchor>
+            </w:drawing>
+          </mc:Choice>
+          <mc:Fallback>
+            <w:pict>
+              <v:rect id="_x0000_s1026" o:spid="_x0000_s1026" o:spt="1" style="position:absolute;left:0pt;margin-left:209.3pt;margin-top:371.75pt;height:166.65pt;width:8.75pt;z-index:-398026752;v-text-anchor:middle;mso-width-relative:page;mso-height-relative:page;" fillcolor="#5B9BD5 [3204]" filled="t" stroked="f" coordsize="21600,21600" o:gfxdata="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">
+                <v:fill on="t" opacity="19005f" focussize="0,0"/>
+                <v:stroke on="f" weight="1pt" miterlimit="8" joinstyle="miter"/>
+                <v:imagedata o:title=""/>
+                <o:lock v:ext="edit" aspectratio="f"/>
+              </v:rect>
+            </w:pict>
+          </mc:Fallback>
+        </mc:AlternateContent>
+      </w:r>
+      <w:r>
+        <w:rPr>
+          <w:sz w:val="22"/>
+        </w:rPr>
+        <mc:AlternateContent>
+          <mc:Choice Requires="wps">
+            <w:drawing>
+              <wp:anchor distT="0" distB="0" distL="114300" distR="114300" simplePos="0" relativeHeight="1846796288" behindDoc="0" locked="0" layoutInCell="1" allowOverlap="1">
+                <wp:simplePos x="0" y="0"/>
+                <wp:positionH relativeFrom="column">
+                  <wp:posOffset>4939665</wp:posOffset>
+                </wp:positionH>
+                <wp:positionV relativeFrom="paragraph">
+                  <wp:posOffset>4758690</wp:posOffset>
+                </wp:positionV>
+                <wp:extent cx="127635" cy="2073275"/>
+                <wp:effectExtent l="0" t="0" r="5715" b="3175"/>
+                <wp:wrapNone/>
+                <wp:docPr id="220" name="矩形 220"/>
+                <wp:cNvGraphicFramePr/>
+                <a:graphic xmlns:a="http://schemas.openxmlformats.org/drawingml/2006/main">
+                  <a:graphicData uri="http://schemas.microsoft.com/office/word/2010/wordprocessingShape">
+                    <wps:wsp>
+                      <wps:cNvSpPr/>
+                      <wps:spPr>
+                        <a:xfrm>
+                          <a:off x="6378575" y="5803900"/>
+                          <a:ext cx="127635" cy="2073275"/>
+                        </a:xfrm>
+                        <a:prstGeom prst="rect">
+                          <a:avLst/>
+                        </a:prstGeom>
+                        <a:solidFill>
+                          <a:schemeClr val="accent1">
+                            <a:alpha val="29000"/>
+                          </a:schemeClr>
+                        </a:solidFill>
+                        <a:ln>
+                          <a:noFill/>
+                        </a:ln>
+                      </wps:spPr>
+                      <wps:style>
+                        <a:lnRef idx="2">
+                          <a:schemeClr val="accent1">
+                            <a:shade val="50000"/>
+                          </a:schemeClr>
+                        </a:lnRef>
+                        <a:fillRef idx="1">
+                          <a:schemeClr val="accent1"/>
+                        </a:fillRef>
+                        <a:effectRef idx="0">
+                          <a:schemeClr val="accent1"/>
+                        </a:effectRef>
+                        <a:fontRef idx="minor">
+                          <a:schemeClr val="lt1"/>
+                        </a:fontRef>
+                      </wps:style>
+                      <wps:bodyPr rot="0" spcFirstLastPara="0" vertOverflow="overflow" horzOverflow="overflow" vert="horz" wrap="square" lIns="91440" tIns="45720" rIns="91440" bIns="45720" numCol="1" spcCol="0" rtlCol="0" fromWordArt="0" anchor="ctr" anchorCtr="0" forceAA="0" compatLnSpc="1">
+                        <a:noAutofit/>
+                      </wps:bodyPr>
+                    </wps:wsp>
+                  </a:graphicData>
+                </a:graphic>
+              </wp:anchor>
+            </w:drawing>
+          </mc:Choice>
+          <mc:Fallback>
+            <w:pict>
+              <v:rect id="_x0000_s1026" o:spid="_x0000_s1026" o:spt="1" style="position:absolute;left:0pt;margin-left:388.95pt;margin-top:374.7pt;height:163.25pt;width:10.05pt;z-index:1846796288;v-text-anchor:middle;mso-width-relative:page;mso-height-relative:page;" fillcolor="#5B9BD5 [3204]" filled="t" stroked="f" coordsize="21600,21600" o:gfxdata="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">
+                <v:fill on="t" opacity="19005f" focussize="0,0"/>
+                <v:stroke on="f" weight="1pt" miterlimit="8" joinstyle="miter"/>
+                <v:imagedata o:title=""/>
+                <o:lock v:ext="edit" aspectratio="f"/>
+              </v:rect>
+            </w:pict>
+          </mc:Fallback>
+        </mc:AlternateContent>
+      </w:r>
+      <w:r>
+        <w:rPr>
+          <w:sz w:val="22"/>
+        </w:rPr>
+        <mc:AlternateContent>
+          <mc:Choice Requires="wps">
+            <w:drawing>
+              <wp:anchor distT="0" distB="0" distL="114300" distR="114300" simplePos="0" relativeHeight="3684619264" behindDoc="0" locked="0" layoutInCell="1" allowOverlap="1">
+                <wp:simplePos x="0" y="0"/>
+                <wp:positionH relativeFrom="column">
+                  <wp:posOffset>4218940</wp:posOffset>
+                </wp:positionH>
+                <wp:positionV relativeFrom="paragraph">
+                  <wp:posOffset>6069330</wp:posOffset>
+                </wp:positionV>
+                <wp:extent cx="5715" cy="330835"/>
+                <wp:effectExtent l="13970" t="0" r="18415" b="12700"/>
+                <wp:wrapNone/>
+                <wp:docPr id="5" name="直接连接符 5"/>
+                <wp:cNvGraphicFramePr/>
+                <a:graphic xmlns:a="http://schemas.openxmlformats.org/drawingml/2006/main">
+                  <a:graphicData uri="http://schemas.microsoft.com/office/word/2010/wordprocessingShape">
+                    <wps:wsp>
+                      <wps:cNvCnPr/>
+                      <wps:spPr>
+                        <a:xfrm flipH="1">
+                          <a:off x="0" y="0"/>
+                          <a:ext cx="5715" cy="330835"/>
+                        </a:xfrm>
+                        <a:prstGeom prst="line">
+                          <a:avLst/>
+                        </a:prstGeom>
+                        <a:ln w="28575">
+                          <a:solidFill>
+                            <a:schemeClr val="tx1"/>
+                          </a:solidFill>
+                        </a:ln>
+                      </wps:spPr>
+                      <wps:style>
+                        <a:lnRef idx="1">
+                          <a:schemeClr val="accent1"/>
+                        </a:lnRef>
+                        <a:fillRef idx="0">
+                          <a:schemeClr val="accent1"/>
+                        </a:fillRef>
+                        <a:effectRef idx="0">
+                          <a:schemeClr val="accent1"/>
+                        </a:effectRef>
+                        <a:fontRef idx="minor">
+                          <a:schemeClr val="tx1"/>
+                        </a:fontRef>
+                      </wps:style>
+                      <wps:bodyPr/>
+                    </wps:wsp>
+                  </a:graphicData>
+                </a:graphic>
+              </wp:anchor>
+            </w:drawing>
+          </mc:Choice>
+          <mc:Fallback>
+            <w:pict>
+              <v:line id="_x0000_s1026" o:spid="_x0000_s1026" o:spt="20" style="position:absolute;left:0pt;flip:x;margin-left:332.2pt;margin-top:477.9pt;height:26.05pt;width:0.45pt;z-index:-610348032;mso-width-relative:page;mso-height-relative:page;" filled="f" stroked="t" coordsize="21600,21600" o:gfxdata="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">
+                <v:fill on="f" focussize="0,0"/>
+                <v:stroke weight="2.25pt" color="#000000 [3213]" miterlimit="8" joinstyle="miter"/>
+                <v:imagedata o:title=""/>
+                <o:lock v:ext="edit" aspectratio="f"/>
+              </v:line>
+            </w:pict>
+          </mc:Fallback>
+        </mc:AlternateContent>
+      </w:r>
+      <w:r>
+        <w:rPr>
+          <w:sz w:val="22"/>
+        </w:rPr>
+        <mc:AlternateContent>
+          <mc:Choice Requires="wps">
+            <w:drawing>
+              <wp:anchor distT="0" distB="0" distL="114300" distR="114300" simplePos="0" relativeHeight="1108642816" behindDoc="0" locked="0" layoutInCell="1" allowOverlap="1">
+                <wp:simplePos x="0" y="0"/>
+                <wp:positionH relativeFrom="column">
+                  <wp:posOffset>3460750</wp:posOffset>
+                </wp:positionH>
+                <wp:positionV relativeFrom="paragraph">
+                  <wp:posOffset>6073140</wp:posOffset>
+                </wp:positionV>
+                <wp:extent cx="5715" cy="330835"/>
+                <wp:effectExtent l="13970" t="0" r="18415" b="12700"/>
+                <wp:wrapNone/>
+                <wp:docPr id="4" name="直接连接符 4"/>
+                <wp:cNvGraphicFramePr/>
+                <a:graphic xmlns:a="http://schemas.openxmlformats.org/drawingml/2006/main">
+                  <a:graphicData uri="http://schemas.microsoft.com/office/word/2010/wordprocessingShape">
+                    <wps:wsp>
+                      <wps:cNvCnPr/>
+                      <wps:spPr>
+                        <a:xfrm flipH="1">
+                          <a:off x="0" y="0"/>
+                          <a:ext cx="5715" cy="330835"/>
+                        </a:xfrm>
+                        <a:prstGeom prst="line">
+                          <a:avLst/>
+                        </a:prstGeom>
+                        <a:ln w="28575">
+                          <a:solidFill>
+                            <a:schemeClr val="tx1"/>
+                          </a:solidFill>
+                        </a:ln>
+                      </wps:spPr>
+                      <wps:style>
+                        <a:lnRef idx="1">
+                          <a:schemeClr val="accent1"/>
+                        </a:lnRef>
+                        <a:fillRef idx="0">
+                          <a:schemeClr val="accent1"/>
+                        </a:fillRef>
+                        <a:effectRef idx="0">
+                          <a:schemeClr val="accent1"/>
+                        </a:effectRef>
+                        <a:fontRef idx="minor">
+                          <a:schemeClr val="tx1"/>
+                        </a:fontRef>
+                      </wps:style>
+                      <wps:bodyPr/>
+                    </wps:wsp>
+                  </a:graphicData>
+                </a:graphic>
+              </wp:anchor>
+            </w:drawing>
+          </mc:Choice>
+          <mc:Fallback>
+            <w:pict>
+              <v:line id="_x0000_s1026" o:spid="_x0000_s1026" o:spt="20" style="position:absolute;left:0pt;flip:x;margin-left:272.5pt;margin-top:478.2pt;height:26.05pt;width:0.45pt;z-index:1108642816;mso-width-relative:page;mso-height-relative:page;" filled="f" stroked="t" coordsize="21600,21600" o:gfxdata="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">
+                <v:fill on="f" focussize="0,0"/>
+                <v:stroke weight="2.25pt" color="#000000 [3213]" miterlimit="8" joinstyle="miter"/>
+                <v:imagedata o:title=""/>
+                <o:lock v:ext="edit" aspectratio="f"/>
+              </v:line>
+            </w:pict>
+          </mc:Fallback>
+        </mc:AlternateContent>
+      </w:r>
+      <w:r>
+        <w:rPr>
+          <w:sz w:val="22"/>
+        </w:rPr>
+        <mc:AlternateContent>
+          <mc:Choice Requires="wps">
+            <w:drawing>
+              <wp:anchor distT="0" distB="0" distL="114300" distR="114300" simplePos="0" relativeHeight="1108642816" behindDoc="0" locked="0" layoutInCell="1" allowOverlap="1">
+                <wp:simplePos x="0" y="0"/>
+                <wp:positionH relativeFrom="column">
+                  <wp:posOffset>1165225</wp:posOffset>
+                </wp:positionH>
+                <wp:positionV relativeFrom="paragraph">
+                  <wp:posOffset>6063615</wp:posOffset>
+                </wp:positionV>
+                <wp:extent cx="5715" cy="330835"/>
+                <wp:effectExtent l="13970" t="0" r="18415" b="12700"/>
+                <wp:wrapNone/>
+                <wp:docPr id="3" name="直接连接符 3"/>
+                <wp:cNvGraphicFramePr/>
+                <a:graphic xmlns:a="http://schemas.openxmlformats.org/drawingml/2006/main">
+                  <a:graphicData uri="http://schemas.microsoft.com/office/word/2010/wordprocessingShape">
+                    <wps:wsp>
+                      <wps:cNvCnPr/>
+                      <wps:spPr>
+                        <a:xfrm flipH="1">
+                          <a:off x="0" y="0"/>
+                          <a:ext cx="5715" cy="330835"/>
+                        </a:xfrm>
+                        <a:prstGeom prst="line">
+                          <a:avLst/>
+                        </a:prstGeom>
+                        <a:ln w="28575">
+                          <a:solidFill>
+                            <a:schemeClr val="tx1"/>
+                          </a:solidFill>
+                        </a:ln>
+                      </wps:spPr>
+                      <wps:style>
+                        <a:lnRef idx="1">
+                          <a:schemeClr val="accent1"/>
+                        </a:lnRef>
+                        <a:fillRef idx="0">
+                          <a:schemeClr val="accent1"/>
+                        </a:fillRef>
+                        <a:effectRef idx="0">
+                          <a:schemeClr val="accent1"/>
+                        </a:effectRef>
+                        <a:fontRef idx="minor">
+                          <a:schemeClr val="tx1"/>
+                        </a:fontRef>
+                      </wps:style>
+                      <wps:bodyPr/>
+                    </wps:wsp>
+                  </a:graphicData>
+                </a:graphic>
+              </wp:anchor>
+            </w:drawing>
+          </mc:Choice>
+          <mc:Fallback>
+            <w:pict>
+              <v:line id="_x0000_s1026" o:spid="_x0000_s1026" o:spt="20" style="position:absolute;left:0pt;flip:x;margin-left:91.75pt;margin-top:477.45pt;height:26.05pt;width:0.45pt;z-index:1108642816;mso-width-relative:page;mso-height-relative:page;" filled="f" stroked="t" coordsize="21600,21600" o:gfxdata="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">
+                <v:fill on="f" focussize="0,0"/>
+                <v:stroke weight="2.25pt" color="#000000 [3213]" miterlimit="8" joinstyle="miter"/>
+                <v:imagedata o:title=""/>
+                <o:lock v:ext="edit" aspectratio="f"/>
+              </v:line>
+            </w:pict>
+          </mc:Fallback>
+        </mc:AlternateContent>
+      </w:r>
+      <w:r>
+        <w:rPr>
+          <w:sz w:val="22"/>
+        </w:rPr>
+        <mc:AlternateContent>
+          <mc:Choice Requires="wps">
+            <w:drawing>
+              <wp:anchor distT="0" distB="0" distL="114300" distR="114300" simplePos="0" relativeHeight="2827633664" behindDoc="0" locked="0" layoutInCell="1" allowOverlap="1">
+                <wp:simplePos x="0" y="0"/>
+                <wp:positionH relativeFrom="column">
+                  <wp:posOffset>1930400</wp:posOffset>
+                </wp:positionH>
+                <wp:positionV relativeFrom="paragraph">
+                  <wp:posOffset>6050280</wp:posOffset>
+                </wp:positionV>
+                <wp:extent cx="5715" cy="330835"/>
+                <wp:effectExtent l="13970" t="0" r="18415" b="12700"/>
+                <wp:wrapNone/>
+                <wp:docPr id="1" name="直接连接符 1"/>
+                <wp:cNvGraphicFramePr/>
+                <a:graphic xmlns:a="http://schemas.openxmlformats.org/drawingml/2006/main">
+                  <a:graphicData uri="http://schemas.microsoft.com/office/word/2010/wordprocessingShape">
+                    <wps:wsp>
+                      <wps:cNvCnPr/>
+                      <wps:spPr>
+                        <a:xfrm flipH="1">
+                          <a:off x="0" y="0"/>
+                          <a:ext cx="5715" cy="330835"/>
+                        </a:xfrm>
+                        <a:prstGeom prst="line">
+                          <a:avLst/>
+                        </a:prstGeom>
+                        <a:ln w="28575">
+                          <a:solidFill>
+                            <a:schemeClr val="tx1"/>
+                          </a:solidFill>
+                        </a:ln>
+                      </wps:spPr>
+                      <wps:style>
+                        <a:lnRef idx="1">
+                          <a:schemeClr val="accent1"/>
+                        </a:lnRef>
+                        <a:fillRef idx="0">
+                          <a:schemeClr val="accent1"/>
+                        </a:fillRef>
+                        <a:effectRef idx="0">
+                          <a:schemeClr val="accent1"/>
+                        </a:effectRef>
+                        <a:fontRef idx="minor">
+                          <a:schemeClr val="tx1"/>
+                        </a:fontRef>
+                      </wps:style>
+                      <wps:bodyPr/>
+                    </wps:wsp>
+                  </a:graphicData>
+                </a:graphic>
+              </wp:anchor>
+            </w:drawing>
+          </mc:Choice>
+          <mc:Fallback>
+            <w:pict>
+              <v:line id="_x0000_s1026" o:spid="_x0000_s1026" o:spt="20" style="position:absolute;left:0pt;flip:x;margin-left:152pt;margin-top:476.4pt;height:26.05pt;width:0.45pt;z-index:-1467333632;mso-width-relative:page;mso-height-relative:page;" filled="f" stroked="t" coordsize="21600,21600" o:gfxdata="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">
+                <v:fill on="f" focussize="0,0"/>
+                <v:stroke weight="2.25pt" color="#000000 [3213]" miterlimit="8" joinstyle="miter"/>
+                <v:imagedata o:title=""/>
+                <o:lock v:ext="edit" aspectratio="f"/>
+              </v:line>
+            </w:pict>
+          </mc:Fallback>
+        </mc:AlternateContent>
+      </w:r>
+      <w:r>
+        <w:rPr>
+          <w:sz w:val="22"/>
+        </w:rPr>
+        <mc:AlternateContent>
+          <mc:Choice Requires="wps">
+            <w:drawing>
+              <wp:anchor distT="0" distB="0" distL="114300" distR="114300" simplePos="0" relativeHeight="777489408" behindDoc="0" locked="0" layoutInCell="1" allowOverlap="1">
+                <wp:simplePos x="0" y="0"/>
+                <wp:positionH relativeFrom="column">
+                  <wp:posOffset>2696210</wp:posOffset>
+                </wp:positionH>
+                <wp:positionV relativeFrom="paragraph">
+                  <wp:posOffset>6045835</wp:posOffset>
+                </wp:positionV>
+                <wp:extent cx="5715" cy="330835"/>
+                <wp:effectExtent l="13970" t="0" r="18415" b="12700"/>
+                <wp:wrapNone/>
+                <wp:docPr id="265" name="直接连接符 265"/>
+                <wp:cNvGraphicFramePr/>
+                <a:graphic xmlns:a="http://schemas.openxmlformats.org/drawingml/2006/main">
+                  <a:graphicData uri="http://schemas.microsoft.com/office/word/2010/wordprocessingShape">
+                    <wps:wsp>
+                      <wps:cNvCnPr/>
+                      <wps:spPr>
+                        <a:xfrm flipH="1">
+                          <a:off x="0" y="0"/>
+                          <a:ext cx="5715" cy="330835"/>
+                        </a:xfrm>
+                        <a:prstGeom prst="line">
+                          <a:avLst/>
+                        </a:prstGeom>
+                        <a:ln w="28575">
+                          <a:solidFill>
+                            <a:schemeClr val="tx1"/>
+                          </a:solidFill>
+                        </a:ln>
+                      </wps:spPr>
+                      <wps:style>
+                        <a:lnRef idx="1">
+                          <a:schemeClr val="accent1"/>
+                        </a:lnRef>
+                        <a:fillRef idx="0">
+                          <a:schemeClr val="accent1"/>
+                        </a:fillRef>
+                        <a:effectRef idx="0">
+                          <a:schemeClr val="accent1"/>
+                        </a:effectRef>
+                        <a:fontRef idx="minor">
+                          <a:schemeClr val="tx1"/>
+                        </a:fontRef>
+                      </wps:style>
+                      <wps:bodyPr/>
+                    </wps:wsp>
+                  </a:graphicData>
+                </a:graphic>
+              </wp:anchor>
+            </w:drawing>
+          </mc:Choice>
+          <mc:Fallback>
+            <w:pict>
+              <v:line id="_x0000_s1026" o:spid="_x0000_s1026" o:spt="20" style="position:absolute;left:0pt;flip:x;margin-left:212.3pt;margin-top:476.05pt;height:26.05pt;width:0.45pt;z-index:777489408;mso-width-relative:page;mso-height-relative:page;" filled="f" stroked="t" coordsize="21600,21600" o:gfxdata="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">
+                <v:fill on="f" focussize="0,0"/>
+                <v:stroke weight="2.25pt" color="#000000 [3213]" miterlimit="8" joinstyle="miter"/>
+                <v:imagedata o:title=""/>
+                <o:lock v:ext="edit" aspectratio="f"/>
+              </v:line>
+            </w:pict>
+          </mc:Fallback>
+        </mc:AlternateContent>
+      </w:r>
+      <w:r>
+        <w:rPr>
+          <w:sz w:val="22"/>
+        </w:rPr>
+        <mc:AlternateContent>
+          <mc:Choice Requires="wps">
+            <w:drawing>
+              <wp:anchor distT="0" distB="0" distL="114300" distR="114300" simplePos="0" relativeHeight="2804696064" behindDoc="0" locked="0" layoutInCell="1" allowOverlap="1">
+                <wp:simplePos x="0" y="0"/>
+                <wp:positionH relativeFrom="column">
+                  <wp:posOffset>2607945</wp:posOffset>
+                </wp:positionH>
+                <wp:positionV relativeFrom="paragraph">
+                  <wp:posOffset>172085</wp:posOffset>
+                </wp:positionV>
+                <wp:extent cx="199390" cy="172085"/>
+                <wp:effectExtent l="0" t="0" r="10160" b="18415"/>
+                <wp:wrapNone/>
+                <wp:docPr id="37" name="椭圆 37"/>
+                <wp:cNvGraphicFramePr/>
+                <a:graphic xmlns:a="http://schemas.openxmlformats.org/drawingml/2006/main">
+                  <a:graphicData uri="http://schemas.microsoft.com/office/word/2010/wordprocessingShape">
+                    <wps:wsp>
+                      <wps:cNvSpPr/>
+                      <wps:spPr>
+                        <a:xfrm>
+                          <a:off x="0" y="0"/>
+                          <a:ext cx="199390" cy="172085"/>
+                        </a:xfrm>
+                        <a:prstGeom prst="ellipse">
+                          <a:avLst/>
+                        </a:prstGeom>
+                        <a:solidFill>
+                          <a:srgbClr val="0070C0">
+                            <a:alpha val="47000"/>
+                          </a:srgbClr>
+                        </a:solidFill>
+                        <a:ln>
+                          <a:noFill/>
+                        </a:ln>
+                      </wps:spPr>
+                      <wps:style>
+                        <a:lnRef idx="2">
+                          <a:schemeClr val="accent1">
+                            <a:shade val="50000"/>
+                          </a:schemeClr>
+                        </a:lnRef>
+                        <a:fillRef idx="1">
+                          <a:schemeClr val="accent1"/>
+                        </a:fillRef>
+                        <a:effectRef idx="0">
+                          <a:schemeClr val="accent1"/>
+                        </a:effectRef>
+                        <a:fontRef idx="minor">
+                          <a:schemeClr val="lt1"/>
+                        </a:fontRef>
+                      </wps:style>
+                      <wps:bodyPr rot="0" spcFirstLastPara="0" vertOverflow="overflow" horzOverflow="overflow" vert="horz" wrap="square" lIns="91440" tIns="45720" rIns="91440" bIns="45720" numCol="1" spcCol="0" rtlCol="0" fromWordArt="0" anchor="ctr" anchorCtr="0" forceAA="0" compatLnSpc="1">
+                        <a:noAutofit/>
+                      </wps:bodyPr>
+                    </wps:wsp>
+                  </a:graphicData>
+                </a:graphic>
+              </wp:anchor>
+            </w:drawing>
+          </mc:Choice>
+          <mc:Fallback>
+            <w:pict>
+              <v:shape id="_x0000_s1026" o:spid="_x0000_s1026" o:spt="3" type="#_x0000_t3" style="position:absolute;left:0pt;margin-left:205.35pt;margin-top:13.55pt;height:13.55pt;width:15.7pt;z-index:-1490271232;v-text-anchor:middle;mso-width-relative:page;mso-height-relative:page;" fillcolor="#0070C0" filled="t" stroked="f" coordsize="21600,21600" o:gfxdata="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">
+                <v:fill on="t" opacity="30801f" focussize="0,0"/>
+                <v:stroke on="f" weight="1pt" miterlimit="8" joinstyle="miter"/>
+                <v:imagedata o:title=""/>
+                <o:lock v:ext="edit" aspectratio="f"/>
+              </v:shape>
+            </w:pict>
+          </mc:Fallback>
+        </mc:AlternateContent>
+      </w:r>
+      <w:r>
+        <w:rPr>
+          <w:sz w:val="22"/>
+        </w:rPr>
+        <mc:AlternateContent>
+          <mc:Choice Requires="wps">
+            <w:drawing>
+              <wp:anchor distT="0" distB="0" distL="114300" distR="114300" simplePos="0" relativeHeight="2804729856" behindDoc="0" locked="0" layoutInCell="1" allowOverlap="1">
+                <wp:simplePos x="0" y="0"/>
+                <wp:positionH relativeFrom="column">
+                  <wp:posOffset>2948305</wp:posOffset>
+                </wp:positionH>
+                <wp:positionV relativeFrom="paragraph">
+                  <wp:posOffset>170815</wp:posOffset>
+                </wp:positionV>
+                <wp:extent cx="199390" cy="172085"/>
+                <wp:effectExtent l="0" t="0" r="10160" b="18415"/>
+                <wp:wrapNone/>
+                <wp:docPr id="13" name="椭圆 13"/>
+                <wp:cNvGraphicFramePr/>
+                <a:graphic xmlns:a="http://schemas.openxmlformats.org/drawingml/2006/main">
+                  <a:graphicData uri="http://schemas.microsoft.com/office/word/2010/wordprocessingShape">
+                    <wps:wsp>
+                      <wps:cNvSpPr/>
+                      <wps:spPr>
+                        <a:xfrm>
+                          <a:off x="0" y="0"/>
+                          <a:ext cx="199390" cy="172085"/>
+                        </a:xfrm>
+                        <a:prstGeom prst="ellipse">
+                          <a:avLst/>
+                        </a:prstGeom>
+                        <a:solidFill>
+                          <a:srgbClr val="0070C0">
+                            <a:alpha val="47000"/>
+                          </a:srgbClr>
+                        </a:solidFill>
+                        <a:ln>
+                          <a:noFill/>
+                        </a:ln>
+                      </wps:spPr>
+                      <wps:style>
+                        <a:lnRef idx="2">
+                          <a:schemeClr val="accent1">
+                            <a:shade val="50000"/>
+                          </a:schemeClr>
+                        </a:lnRef>
+                        <a:fillRef idx="1">
+                          <a:schemeClr val="accent1"/>
+                        </a:fillRef>
+                        <a:effectRef idx="0">
+                          <a:schemeClr val="accent1"/>
+                        </a:effectRef>
+                        <a:fontRef idx="minor">
+                          <a:schemeClr val="lt1"/>
+                        </a:fontRef>
+                      </wps:style>
+                      <wps:bodyPr rot="0" spcFirstLastPara="0" vertOverflow="overflow" horzOverflow="overflow" vert="horz" wrap="square" lIns="91440" tIns="45720" rIns="91440" bIns="45720" numCol="1" spcCol="0" rtlCol="0" fromWordArt="0" anchor="ctr" anchorCtr="0" forceAA="0" compatLnSpc="1">
+                        <a:noAutofit/>
+                      </wps:bodyPr>
+                    </wps:wsp>
+                  </a:graphicData>
+                </a:graphic>
+              </wp:anchor>
+            </w:drawing>
+          </mc:Choice>
+          <mc:Fallback>
+            <w:pict>
+              <v:shape id="_x0000_s1026" o:spid="_x0000_s1026" o:spt="3" type="#_x0000_t3" style="position:absolute;left:0pt;margin-left:232.15pt;margin-top:13.45pt;height:13.55pt;width:15.7pt;z-index:-1490237440;v-text-anchor:middle;mso-width-relative:page;mso-height-relative:page;" fillcolor="#0070C0" filled="t" stroked="f" coordsize="21600,21600" o:gfxdata="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">
+                <v:fill on="t" opacity="30801f" focussize="0,0"/>
+                <v:stroke on="f" weight="1pt" miterlimit="8" joinstyle="miter"/>
+                <v:imagedata o:title=""/>
+                <o:lock v:ext="edit" aspectratio="f"/>
+              </v:shape>
+            </w:pict>
+          </mc:Fallback>
+        </mc:AlternateContent>
+      </w:r>
+      <w:r>
+        <w:rPr>
+          <w:sz w:val="22"/>
+        </w:rPr>
+        <w:drawing>
+          <wp:anchor distT="0" distB="0" distL="114300" distR="114300" simplePos="0" relativeHeight="2804666368" behindDoc="0" locked="0" layoutInCell="1" allowOverlap="1">
+            <wp:simplePos x="0" y="0"/>
+            <wp:positionH relativeFrom="column">
+              <wp:posOffset>572135</wp:posOffset>
+            </wp:positionH>
+            <wp:positionV relativeFrom="paragraph">
+              <wp:posOffset>-239395</wp:posOffset>
+            </wp:positionV>
+            <wp:extent cx="1732915" cy="1009015"/>
+            <wp:effectExtent l="0" t="0" r="635" b="635"/>
+            <wp:wrapNone/>
+            <wp:docPr id="55" name="图片 3"/>
+            <wp:cNvGraphicFramePr>
+              <a:graphicFrameLocks xmlns:a="http://schemas.openxmlformats.org/drawingml/2006/main" noChangeAspect="1"/>
+            </wp:cNvGraphicFramePr>
+            <a:graphic xmlns:a="http://schemas.openxmlformats.org/drawingml/2006/main">
+              <a:graphicData uri="http://schemas.openxmlformats.org/drawingml/2006/picture">
+                <pic:pic xmlns:pic="http://schemas.openxmlformats.org/drawingml/2006/picture">
+                  <pic:nvPicPr>
+                    <pic:cNvPr id="55" name="图片 3"/>
+                    <pic:cNvPicPr>
+                      <a:picLocks noChangeAspect="1"/>
+                    </pic:cNvPicPr>
+                  </pic:nvPicPr>
+                  <pic:blipFill>
+                    <a:blip r:embed="rId4"/>
+                    <a:stretch>
+                      <a:fillRect/>
+                    </a:stretch>
+                  </pic:blipFill>
+                  <pic:spPr>
+                    <a:xfrm>
+                      <a:off x="0" y="0"/>
+                      <a:ext cx="1732915" cy="1009015"/>
+                    </a:xfrm>
+                    <a:prstGeom prst="rect">
+                      <a:avLst/>
+                    </a:prstGeom>
+                    <a:noFill/>
+                    <a:ln w="9525">
+                      <a:noFill/>
+                    </a:ln>
+                  </pic:spPr>
+                </pic:pic>
+              </a:graphicData>
+            </a:graphic>
+          </wp:anchor>
+        </w:drawing>
+      </w:r>
+      <w:r>
+        <w:rPr>
+          <w:sz w:val="22"/>
+        </w:rPr>
+        <w:drawing>
+          <wp:anchor distT="0" distB="0" distL="114300" distR="114300" simplePos="0" relativeHeight="2804668416" behindDoc="0" locked="0" layoutInCell="1" allowOverlap="1">
+            <wp:simplePos x="0" y="0"/>
+            <wp:positionH relativeFrom="column">
+              <wp:posOffset>2254885</wp:posOffset>
+            </wp:positionH>
+            <wp:positionV relativeFrom="paragraph">
+              <wp:posOffset>-229235</wp:posOffset>
+            </wp:positionV>
+            <wp:extent cx="1776730" cy="1009015"/>
+            <wp:effectExtent l="0" t="0" r="13970" b="635"/>
+            <wp:wrapNone/>
+            <wp:docPr id="52" name="图片 3"/>
+            <wp:cNvGraphicFramePr>
+              <a:graphicFrameLocks xmlns:a="http://schemas.openxmlformats.org/drawingml/2006/main" noChangeAspect="1"/>
+            </wp:cNvGraphicFramePr>
+            <a:graphic xmlns:a="http://schemas.openxmlformats.org/drawingml/2006/main">
+              <a:graphicData uri="http://schemas.openxmlformats.org/drawingml/2006/picture">
+                <pic:pic xmlns:pic="http://schemas.openxmlformats.org/drawingml/2006/picture">
+                  <pic:nvPicPr>
+                    <pic:cNvPr id="52" name="图片 3"/>
+                    <pic:cNvPicPr>
+                      <a:picLocks noChangeAspect="1"/>
+                    </pic:cNvPicPr>
+                  </pic:nvPicPr>
+                  <pic:blipFill>
+                    <a:blip r:embed="rId4"/>
+                    <a:stretch>
+                      <a:fillRect/>
+                    </a:stretch>
+                  </pic:blipFill>
+                  <pic:spPr>
+                    <a:xfrm>
+                      <a:off x="0" y="0"/>
+                      <a:ext cx="1776730" cy="1009015"/>
+                    </a:xfrm>
+                    <a:prstGeom prst="rect">
+                      <a:avLst/>
+                    </a:prstGeom>
+                    <a:noFill/>
+                    <a:ln w="9525">
+                      <a:noFill/>
+                    </a:ln>
+                  </pic:spPr>
+                </pic:pic>
+              </a:graphicData>
+            </a:graphic>
+          </wp:anchor>
+        </w:drawing>
+      </w:r>
+      <w:r>
+        <w:rPr>
+          <w:sz w:val="22"/>
+        </w:rPr>
+        <mc:AlternateContent>
+          <mc:Choice Requires="wps">
+            <w:drawing>
+              <wp:anchor distT="0" distB="0" distL="114300" distR="114300" simplePos="0" relativeHeight="2804691968" behindDoc="0" locked="0" layoutInCell="1" allowOverlap="1">
+                <wp:simplePos x="0" y="0"/>
+                <wp:positionH relativeFrom="column">
+                  <wp:posOffset>2704465</wp:posOffset>
+                </wp:positionH>
+                <wp:positionV relativeFrom="paragraph">
+                  <wp:posOffset>-131445</wp:posOffset>
+                </wp:positionV>
+                <wp:extent cx="12065" cy="2971800"/>
+                <wp:effectExtent l="0" t="0" r="0" b="0"/>
+                <wp:wrapNone/>
+                <wp:docPr id="165" name="直线 627"/>
+                <wp:cNvGraphicFramePr/>
+                <a:graphic xmlns:a="http://schemas.openxmlformats.org/drawingml/2006/main">
+                  <a:graphicData uri="http://schemas.microsoft.com/office/word/2010/wordprocessingShape">
+                    <wps:wsp>
+                      <wps:cNvCnPr/>
+                      <wps:spPr>
+                        <a:xfrm flipH="1">
+                          <a:off x="0" y="0"/>
+                          <a:ext cx="12065" cy="2971800"/>
+                        </a:xfrm>
+                        <a:prstGeom prst="line">
+                          <a:avLst/>
+                        </a:prstGeom>
+                        <a:ln w="6350" cap="flat" cmpd="sng">
+                          <a:solidFill>
+                            <a:srgbClr val="000000"/>
+                          </a:solidFill>
+                          <a:prstDash val="dash"/>
+                          <a:headEnd type="none" w="med" len="med"/>
+                          <a:tailEnd type="none" w="med" len="med"/>
+                        </a:ln>
+                      </wps:spPr>
+                      <wps:bodyPr upright="1"/>
+                    </wps:wsp>
+                  </a:graphicData>
+                </a:graphic>
+              </wp:anchor>
+            </w:drawing>
+          </mc:Choice>
+          <mc:Fallback>
+            <w:pict>
+              <v:line id="直线 627" o:spid="_x0000_s1026" o:spt="20" style="position:absolute;left:0pt;flip:x;margin-left:212.95pt;margin-top:-10.35pt;height:234pt;width:0.95pt;z-index:-1490275328;mso-width-relative:page;mso-height-relative:page;" filled="f" stroked="t" coordsize="21600,21600" o:gfxdata="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">
+                <v:fill on="f" focussize="0,0"/>
+                <v:stroke weight="0.5pt" color="#000000" joinstyle="round" dashstyle="dash"/>
+                <v:imagedata o:title=""/>
+                <o:lock v:ext="edit" aspectratio="f"/>
+              </v:line>
+            </w:pict>
+          </mc:Fallback>
+        </mc:AlternateContent>
+      </w:r>
       <w:r>
         <w:rPr>
           <w:sz w:val="22"/>
@@ -98,7 +933,7 @@
           </mc:Choice>
           <mc:Fallback>
             <w:pict>
-              <v:shape id="文本框 613" o:spid="_x0000_s1026" o:spt="202" type="#_x0000_t202" style="position:absolute;left:0pt;margin-left:-78.65pt;margin-top:83.65pt;height:78.1pt;width:82.45pt;z-index:-1490296832;mso-width-relative:page;mso-height-relative:page;" filled="f" stroked="f" coordsize="21600,21600" o:gfxdata="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">
+              <v:shape id="文本框 613" o:spid="_x0000_s1026" o:spt="202" type="#_x0000_t202" style="position:absolute;left:0pt;margin-left:-78.65pt;margin-top:83.65pt;height:78.1pt;width:82.45pt;z-index:-1490296832;mso-width-relative:page;mso-height-relative:page;" filled="f" stroked="f" coordsize="21600,21600" o:gfxdata="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">
                 <v:fill on="f" focussize="0,0"/>
                 <v:stroke on="f"/>
                 <v:imagedata o:title=""/>
@@ -233,7 +1068,7 @@
           </mc:Choice>
           <mc:Fallback>
             <w:pict>
-              <v:shape id="_x0000_s1026" o:spid="_x0000_s1026" o:spt="202" type="#_x0000_t202" style="position:absolute;left:0pt;margin-left:93.3pt;margin-top:553.55pt;height:31.2pt;width:263.65pt;z-index:-853188608;mso-width-relative:page;mso-height-relative:page;" filled="f" stroked="f" coordsize="21600,21600" o:gfxdata="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">
+              <v:shape id="_x0000_s1026" o:spid="_x0000_s1026" o:spt="202" type="#_x0000_t202" style="position:absolute;left:0pt;margin-left:93.3pt;margin-top:553.55pt;height:31.2pt;width:263.65pt;z-index:-853188608;mso-width-relative:page;mso-height-relative:page;" filled="f" stroked="f" coordsize="21600,21600" o:gfxdata="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">
                 <v:fill on="f" focussize="0,0"/>
                 <v:stroke on="f" weight="0.5pt"/>
                 <v:imagedata o:title=""/>
@@ -355,7 +1190,7 @@
           </mc:Choice>
           <mc:Fallback>
             <w:pict>
-              <v:shape id="文本框 613" o:spid="_x0000_s1026" o:spt="202" type="#_x0000_t202" style="position:absolute;left:0pt;margin-left:-74.8pt;margin-top:480.4pt;height:46.05pt;width:84.45pt;z-index:559879168;mso-width-relative:page;mso-height-relative:page;" filled="f" stroked="f" coordsize="21600,21600" o:gfxdata="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">
+              <v:shape id="文本框 613" o:spid="_x0000_s1026" o:spt="202" type="#_x0000_t202" style="position:absolute;left:0pt;margin-left:-74.8pt;margin-top:480.4pt;height:46.05pt;width:84.45pt;z-index:559879168;mso-width-relative:page;mso-height-relative:page;" filled="f" stroked="f" coordsize="21600,21600" o:gfxdata="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">
                 <v:fill on="f" focussize="0,0"/>
                 <v:stroke on="f"/>
                 <v:imagedata o:title=""/>
@@ -505,7 +1340,7 @@
           </mc:Choice>
           <mc:Fallback>
             <w:pict>
-              <v:shape id="文本框 613" o:spid="_x0000_s1026" o:spt="202" type="#_x0000_t202" style="position:absolute;left:0pt;margin-left:-78.7pt;margin-top:394.85pt;height:78.1pt;width:93.35pt;z-index:559847424;mso-width-relative:page;mso-height-relative:page;" filled="f" stroked="f" coordsize="21600,21600" o:gfxdata="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">
+              <v:shape id="文本框 613" o:spid="_x0000_s1026" o:spt="202" type="#_x0000_t202" style="position:absolute;left:0pt;margin-left:-78.7pt;margin-top:394.85pt;height:78.1pt;width:93.35pt;z-index:559847424;mso-width-relative:page;mso-height-relative:page;" filled="f" stroked="f" coordsize="21600,21600" o:gfxdata="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">
                 <v:fill on="f" focussize="0,0"/>
                 <v:stroke on="f"/>
                 <v:imagedata o:title=""/>
@@ -637,77 +1472,6 @@
         <w:rPr>
           <w:sz w:val="22"/>
         </w:rPr>
-        <mc:AlternateContent>
-          <mc:Choice Requires="wps">
-            <w:drawing>
-              <wp:anchor distT="0" distB="0" distL="114300" distR="114300" simplePos="0" relativeHeight="777489408" behindDoc="0" locked="0" layoutInCell="1" allowOverlap="1">
-                <wp:simplePos x="0" y="0"/>
-                <wp:positionH relativeFrom="column">
-                  <wp:posOffset>2697480</wp:posOffset>
-                </wp:positionH>
-                <wp:positionV relativeFrom="paragraph">
-                  <wp:posOffset>6045835</wp:posOffset>
-                </wp:positionV>
-                <wp:extent cx="5715" cy="330835"/>
-                <wp:effectExtent l="13970" t="0" r="18415" b="12700"/>
-                <wp:wrapNone/>
-                <wp:docPr id="265" name="直接连接符 265"/>
-                <wp:cNvGraphicFramePr/>
-                <a:graphic xmlns:a="http://schemas.openxmlformats.org/drawingml/2006/main">
-                  <a:graphicData uri="http://schemas.microsoft.com/office/word/2010/wordprocessingShape">
-                    <wps:wsp>
-                      <wps:cNvCnPr/>
-                      <wps:spPr>
-                        <a:xfrm flipH="1">
-                          <a:off x="0" y="0"/>
-                          <a:ext cx="5715" cy="330835"/>
-                        </a:xfrm>
-                        <a:prstGeom prst="line">
-                          <a:avLst/>
-                        </a:prstGeom>
-                        <a:ln w="28575">
-                          <a:solidFill>
-                            <a:schemeClr val="tx1"/>
-                          </a:solidFill>
-                        </a:ln>
-                      </wps:spPr>
-                      <wps:style>
-                        <a:lnRef idx="1">
-                          <a:schemeClr val="accent1"/>
-                        </a:lnRef>
-                        <a:fillRef idx="0">
-                          <a:schemeClr val="accent1"/>
-                        </a:fillRef>
-                        <a:effectRef idx="0">
-                          <a:schemeClr val="accent1"/>
-                        </a:effectRef>
-                        <a:fontRef idx="minor">
-                          <a:schemeClr val="tx1"/>
-                        </a:fontRef>
-                      </wps:style>
-                      <wps:bodyPr/>
-                    </wps:wsp>
-                  </a:graphicData>
-                </a:graphic>
-              </wp:anchor>
-            </w:drawing>
-          </mc:Choice>
-          <mc:Fallback>
-            <w:pict>
-              <v:line id="_x0000_s1026" o:spid="_x0000_s1026" o:spt="20" style="position:absolute;left:0pt;flip:x;margin-left:212.4pt;margin-top:476.05pt;height:26.05pt;width:0.45pt;z-index:777489408;mso-width-relative:page;mso-height-relative:page;" filled="f" stroked="t" coordsize="21600,21600" o:gfxdata="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">
-                <v:fill on="f" focussize="0,0"/>
-                <v:stroke weight="2.25pt" color="#000000 [3213]" miterlimit="8" joinstyle="miter"/>
-                <v:imagedata o:title=""/>
-                <o:lock v:ext="edit" aspectratio="f"/>
-              </v:line>
-            </w:pict>
-          </mc:Fallback>
-        </mc:AlternateContent>
-      </w:r>
-      <w:r>
-        <w:rPr>
-          <w:sz w:val="22"/>
-        </w:rPr>
         <w:drawing>
           <wp:anchor distT="0" distB="0" distL="114300" distR="114300" simplePos="0" relativeHeight="555090944" behindDoc="0" locked="0" layoutInCell="1" allowOverlap="1">
             <wp:simplePos x="0" y="0"/>
@@ -734,7 +1498,7 @@
                     </pic:cNvPicPr>
                   </pic:nvPicPr>
                   <pic:blipFill>
-                    <a:blip r:embed="rId4"/>
+                    <a:blip r:embed="rId5"/>
                     <a:stretch>
                       <a:fillRect/>
                     </a:stretch>
@@ -788,7 +1552,7 @@
                     </pic:cNvPicPr>
                   </pic:nvPicPr>
                   <pic:blipFill>
-                    <a:blip r:embed="rId4"/>
+                    <a:blip r:embed="rId5"/>
                     <a:stretch>
                       <a:fillRect/>
                     </a:stretch>
@@ -842,7 +1606,7 @@
                     </pic:cNvPicPr>
                   </pic:nvPicPr>
                   <pic:blipFill>
-                    <a:blip r:embed="rId4"/>
+                    <a:blip r:embed="rId5"/>
                     <a:stretch>
                       <a:fillRect/>
                     </a:stretch>
@@ -934,7 +1698,7 @@
           </mc:Choice>
           <mc:Fallback>
             <w:pict>
-              <v:rect id="_x0000_s1026" o:spid="_x0000_s1026" o:spt="1" style="position:absolute;left:0pt;margin-left:298.8pt;margin-top:308.95pt;height:238.55pt;width:31.35pt;z-index:-2136166400;v-text-anchor:middle;mso-width-relative:page;mso-height-relative:page;" fillcolor="#FFFFFF [3212]" filled="t" stroked="t" coordsize="21600,21600" o:gfxdata="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">
+              <v:rect id="_x0000_s1026" o:spid="_x0000_s1026" o:spt="1" style="position:absolute;left:0pt;margin-left:298.8pt;margin-top:308.95pt;height:238.55pt;width:31.35pt;z-index:-2136166400;v-text-anchor:middle;mso-width-relative:page;mso-height-relative:page;" fillcolor="#FFFFFF [3212]" filled="t" stroked="t" coordsize="21600,21600" o:gfxdata="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">
                 <v:fill on="t" focussize="0,0"/>
                 <v:stroke weight="1pt" color="#FFFFFF [3212]" miterlimit="8" joinstyle="miter"/>
                 <v:imagedata o:title=""/>
@@ -1015,7 +1779,7 @@
           </mc:Choice>
           <mc:Fallback>
             <w:pict>
-              <v:shape id="文本框 613" o:spid="_x0000_s1026" o:spt="202" type="#_x0000_t202" style="position:absolute;left:0pt;margin-left:445.75pt;margin-top:502.8pt;height:21.05pt;width:28.9pt;z-index:1846720512;mso-width-relative:page;mso-height-relative:page;" filled="f" stroked="f" coordsize="21600,21600" o:gfxdata="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">
+              <v:shape id="文本框 613" o:spid="_x0000_s1026" o:spt="202" type="#_x0000_t202" style="position:absolute;left:0pt;margin-left:445.75pt;margin-top:502.8pt;height:21.05pt;width:28.9pt;z-index:1846720512;mso-width-relative:page;mso-height-relative:page;" filled="f" stroked="f" coordsize="21600,21600" o:gfxdata="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">
                 <v:fill on="f" focussize="0,0"/>
                 <v:stroke on="f"/>
                 <v:imagedata o:title=""/>
@@ -1150,84 +1914,6 @@
                   </w:txbxContent>
                 </v:textbox>
               </v:shape>
-            </w:pict>
-          </mc:Fallback>
-        </mc:AlternateContent>
-      </w:r>
-      <w:r>
-        <w:rPr>
-          <w:sz w:val="22"/>
-        </w:rPr>
-        <mc:AlternateContent>
-          <mc:Choice Requires="wps">
-            <w:drawing>
-              <wp:anchor distT="0" distB="0" distL="114300" distR="114300" simplePos="0" relativeHeight="3896940544" behindDoc="0" locked="0" layoutInCell="1" allowOverlap="1">
-                <wp:simplePos x="0" y="0"/>
-                <wp:positionH relativeFrom="column">
-                  <wp:posOffset>2658110</wp:posOffset>
-                </wp:positionH>
-                <wp:positionV relativeFrom="paragraph">
-                  <wp:posOffset>5188585</wp:posOffset>
-                </wp:positionV>
-                <wp:extent cx="111125" cy="1649095"/>
-                <wp:effectExtent l="0" t="0" r="3175" b="8255"/>
-                <wp:wrapNone/>
-                <wp:docPr id="258" name="矩形 258"/>
-                <wp:cNvGraphicFramePr/>
-                <a:graphic xmlns:a="http://schemas.openxmlformats.org/drawingml/2006/main">
-                  <a:graphicData uri="http://schemas.microsoft.com/office/word/2010/wordprocessingShape">
-                    <wps:wsp>
-                      <wps:cNvSpPr/>
-                      <wps:spPr>
-                        <a:xfrm>
-                          <a:off x="0" y="0"/>
-                          <a:ext cx="111125" cy="1649095"/>
-                        </a:xfrm>
-                        <a:prstGeom prst="rect">
-                          <a:avLst/>
-                        </a:prstGeom>
-                        <a:solidFill>
-                          <a:schemeClr val="accent1">
-                            <a:alpha val="29000"/>
-                          </a:schemeClr>
-                        </a:solidFill>
-                        <a:ln>
-                          <a:noFill/>
-                        </a:ln>
-                      </wps:spPr>
-                      <wps:style>
-                        <a:lnRef idx="2">
-                          <a:schemeClr val="accent1">
-                            <a:shade val="50000"/>
-                          </a:schemeClr>
-                        </a:lnRef>
-                        <a:fillRef idx="1">
-                          <a:schemeClr val="accent1"/>
-                        </a:fillRef>
-                        <a:effectRef idx="0">
-                          <a:schemeClr val="accent1"/>
-                        </a:effectRef>
-                        <a:fontRef idx="minor">
-                          <a:schemeClr val="lt1"/>
-                        </a:fontRef>
-                      </wps:style>
-                      <wps:bodyPr rot="0" spcFirstLastPara="0" vertOverflow="overflow" horzOverflow="overflow" vert="horz" wrap="square" lIns="91440" tIns="45720" rIns="91440" bIns="45720" numCol="1" spcCol="0" rtlCol="0" fromWordArt="0" anchor="ctr" anchorCtr="0" forceAA="0" compatLnSpc="1">
-                        <a:noAutofit/>
-                      </wps:bodyPr>
-                    </wps:wsp>
-                  </a:graphicData>
-                </a:graphic>
-              </wp:anchor>
-            </w:drawing>
-          </mc:Choice>
-          <mc:Fallback>
-            <w:pict>
-              <v:rect id="_x0000_s1026" o:spid="_x0000_s1026" o:spt="1" style="position:absolute;left:0pt;margin-left:209.3pt;margin-top:408.55pt;height:129.85pt;width:8.75pt;z-index:-398026752;v-text-anchor:middle;mso-width-relative:page;mso-height-relative:page;" fillcolor="#5B9BD5 [3204]" filled="t" stroked="f" coordsize="21600,21600" o:gfxdata="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">
-                <v:fill on="t" opacity="19005f" focussize="0,0"/>
-                <v:stroke on="f" weight="1pt" miterlimit="8" joinstyle="miter"/>
-                <v:imagedata o:title=""/>
-                <o:lock v:ext="edit" aspectratio="f"/>
-              </v:rect>
             </w:pict>
           </mc:Fallback>
         </mc:AlternateContent>
@@ -1325,7 +2011,7 @@
           </mc:Choice>
           <mc:Fallback>
             <w:pict>
-              <v:shape id="文本框 613" o:spid="_x0000_s1026" o:spt="202" type="#_x0000_t202" style="position:absolute;left:0pt;margin-left:-84.1pt;margin-top:158.2pt;height:46.05pt;width:84.45pt;z-index:-1490265088;mso-width-relative:page;mso-height-relative:page;" filled="f" stroked="f" coordsize="21600,21600" o:gfxdata="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">
+              <v:shape id="文本框 613" o:spid="_x0000_s1026" o:spt="202" type="#_x0000_t202" style="position:absolute;left:0pt;margin-left:-84.1pt;margin-top:158.2pt;height:46.05pt;width:84.45pt;z-index:-1490265088;mso-width-relative:page;mso-height-relative:page;" filled="f" stroked="f" coordsize="21600,21600" o:gfxdata="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">
                 <v:fill on="f" focussize="0,0"/>
                 <v:stroke on="f"/>
                 <v:imagedata o:title=""/>
@@ -1680,7 +2366,7 @@
           </mc:Choice>
           <mc:Fallback>
             <w:pict>
-              <v:shape id="_x0000_s1026" o:spid="_x0000_s1026" o:spt="3" type="#_x0000_t3" style="position:absolute;left:0pt;margin-left:206.65pt;margin-top:495.4pt;height:11.9pt;width:13.75pt;z-index:2060644352;v-text-anchor:middle;mso-width-relative:page;mso-height-relative:page;" fillcolor="#FF0000" filled="t" stroked="f" coordsize="21600,21600" o:gfxdata="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">
+              <v:shape id="_x0000_s1026" o:spid="_x0000_s1026" o:spt="3" type="#_x0000_t3" style="position:absolute;left:0pt;margin-left:206.65pt;margin-top:495.4pt;height:11.9pt;width:13.75pt;z-index:2060644352;v-text-anchor:middle;mso-width-relative:page;mso-height-relative:page;" fillcolor="#FF0000" filled="t" stroked="f" coordsize="21600,21600" o:gfxdata="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">
                 <v:fill on="t" opacity="30801f" focussize="0,0"/>
                 <v:stroke on="f" weight="1pt" miterlimit="8" joinstyle="miter"/>
                 <v:imagedata o:title=""/>
@@ -1730,7 +2416,7 @@
                           </pic:cNvPicPr>
                         </pic:nvPicPr>
                         <pic:blipFill>
-                          <a:blip r:embed="rId5"/>
+                          <a:blip r:embed="rId6"/>
                           <a:stretch>
                             <a:fillRect/>
                           </a:stretch>
@@ -1757,7 +2443,7 @@
                           </pic:cNvPicPr>
                         </pic:nvPicPr>
                         <pic:blipFill>
-                          <a:blip r:embed="rId5"/>
+                          <a:blip r:embed="rId6"/>
                           <a:stretch>
                             <a:fillRect/>
                           </a:stretch>
@@ -1784,99 +2470,21 @@
           </mc:Choice>
           <mc:Fallback>
             <w:pict>
-              <v:group id="_x0000_s1026" o:spid="_x0000_s1026" o:spt="203" style="position:absolute;left:0pt;margin-left:19.05pt;margin-top:459.25pt;height:80.8pt;width:840pt;z-index:-1490312192;mso-width-relative:page;mso-height-relative:page;" coordorigin="1954,10886" coordsize="8307,1616" o:gfxdata="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">
+              <v:group id="_x0000_s1026" o:spid="_x0000_s1026" o:spt="203" style="position:absolute;left:0pt;margin-left:19.05pt;margin-top:459.25pt;height:80.8pt;width:840pt;z-index:-1490312192;mso-width-relative:page;mso-height-relative:page;" coordorigin="1954,10886" coordsize="8307,1616" o:gfxdata="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">
                 <o:lock v:ext="edit" aspectratio="f"/>
                 <v:shape id="图片 810" o:spid="_x0000_s1026" o:spt="75" type="#_x0000_t75" style="position:absolute;left:1954;top:10888;height:1614;width:5326;" filled="f" o:preferrelative="t" stroked="f" coordsize="21600,21600" o:gfxdata="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">
                   <v:fill on="f" focussize="0,0"/>
                   <v:stroke on="f"/>
-                  <v:imagedata r:id="rId5" o:title=""/>
+                  <v:imagedata r:id="rId6" o:title=""/>
                   <o:lock v:ext="edit" aspectratio="t"/>
                 </v:shape>
                 <v:shape id="图片 810" o:spid="_x0000_s1026" o:spt="75" type="#_x0000_t75" style="position:absolute;left:4935;top:10886;height:1614;width:5326;" filled="f" o:preferrelative="t" stroked="f" coordsize="21600,21600" o:gfxdata="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">
                   <v:fill on="f" focussize="0,0"/>
                   <v:stroke on="f"/>
-                  <v:imagedata r:id="rId5" o:title=""/>
+                  <v:imagedata r:id="rId6" o:title=""/>
                   <o:lock v:ext="edit" aspectratio="t"/>
                 </v:shape>
               </v:group>
-            </w:pict>
-          </mc:Fallback>
-        </mc:AlternateContent>
-      </w:r>
-      <w:r>
-        <w:rPr>
-          <w:sz w:val="22"/>
-        </w:rPr>
-        <mc:AlternateContent>
-          <mc:Choice Requires="wps">
-            <w:drawing>
-              <wp:anchor distT="0" distB="0" distL="114300" distR="114300" simplePos="0" relativeHeight="1846796288" behindDoc="0" locked="0" layoutInCell="1" allowOverlap="1">
-                <wp:simplePos x="0" y="0"/>
-                <wp:positionH relativeFrom="column">
-                  <wp:posOffset>4947920</wp:posOffset>
-                </wp:positionH>
-                <wp:positionV relativeFrom="paragraph">
-                  <wp:posOffset>5182870</wp:posOffset>
-                </wp:positionV>
-                <wp:extent cx="111125" cy="1649095"/>
-                <wp:effectExtent l="0" t="0" r="3175" b="8255"/>
-                <wp:wrapNone/>
-                <wp:docPr id="220" name="矩形 220"/>
-                <wp:cNvGraphicFramePr/>
-                <a:graphic xmlns:a="http://schemas.openxmlformats.org/drawingml/2006/main">
-                  <a:graphicData uri="http://schemas.microsoft.com/office/word/2010/wordprocessingShape">
-                    <wps:wsp>
-                      <wps:cNvSpPr/>
-                      <wps:spPr>
-                        <a:xfrm>
-                          <a:off x="6378575" y="5803900"/>
-                          <a:ext cx="111125" cy="1649095"/>
-                        </a:xfrm>
-                        <a:prstGeom prst="rect">
-                          <a:avLst/>
-                        </a:prstGeom>
-                        <a:solidFill>
-                          <a:schemeClr val="accent1">
-                            <a:alpha val="29000"/>
-                          </a:schemeClr>
-                        </a:solidFill>
-                        <a:ln>
-                          <a:noFill/>
-                        </a:ln>
-                      </wps:spPr>
-                      <wps:style>
-                        <a:lnRef idx="2">
-                          <a:schemeClr val="accent1">
-                            <a:shade val="50000"/>
-                          </a:schemeClr>
-                        </a:lnRef>
-                        <a:fillRef idx="1">
-                          <a:schemeClr val="accent1"/>
-                        </a:fillRef>
-                        <a:effectRef idx="0">
-                          <a:schemeClr val="accent1"/>
-                        </a:effectRef>
-                        <a:fontRef idx="minor">
-                          <a:schemeClr val="lt1"/>
-                        </a:fontRef>
-                      </wps:style>
-                      <wps:bodyPr rot="0" spcFirstLastPara="0" vertOverflow="overflow" horzOverflow="overflow" vert="horz" wrap="square" lIns="91440" tIns="45720" rIns="91440" bIns="45720" numCol="1" spcCol="0" rtlCol="0" fromWordArt="0" anchor="ctr" anchorCtr="0" forceAA="0" compatLnSpc="1">
-                        <a:noAutofit/>
-                      </wps:bodyPr>
-                    </wps:wsp>
-                  </a:graphicData>
-                </a:graphic>
-              </wp:anchor>
-            </w:drawing>
-          </mc:Choice>
-          <mc:Fallback>
-            <w:pict>
-              <v:rect id="_x0000_s1026" o:spid="_x0000_s1026" o:spt="1" style="position:absolute;left:0pt;margin-left:389.6pt;margin-top:408.1pt;height:129.85pt;width:8.75pt;z-index:1846796288;v-text-anchor:middle;mso-width-relative:page;mso-height-relative:page;" fillcolor="#5B9BD5 [3204]" filled="t" stroked="f" coordsize="21600,21600" o:gfxdata="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">
-                <v:fill on="t" opacity="19005f" focussize="0,0"/>
-                <v:stroke on="f" weight="1pt" miterlimit="8" joinstyle="miter"/>
-                <v:imagedata o:title=""/>
-                <o:lock v:ext="edit" aspectratio="f"/>
-              </v:rect>
             </w:pict>
           </mc:Fallback>
         </mc:AlternateContent>
@@ -2155,7 +2763,7 @@
                           </pic:cNvPicPr>
                         </pic:nvPicPr>
                         <pic:blipFill>
-                          <a:blip r:embed="rId5"/>
+                          <a:blip r:embed="rId6"/>
                           <a:stretch>
                             <a:fillRect/>
                           </a:stretch>
@@ -2182,7 +2790,7 @@
                           </pic:cNvPicPr>
                         </pic:nvPicPr>
                         <pic:blipFill>
-                          <a:blip r:embed="rId5"/>
+                          <a:blip r:embed="rId6"/>
                           <a:stretch>
                             <a:fillRect/>
                           </a:stretch>
@@ -2209,18 +2817,18 @@
           </mc:Choice>
           <mc:Fallback>
             <w:pict>
-              <v:group id="_x0000_s1026" o:spid="_x0000_s1026" o:spt="203" style="position:absolute;left:0pt;margin-left:27.4pt;margin-top:375.55pt;height:80.8pt;width:415.35pt;z-index:-853071872;mso-width-relative:page;mso-height-relative:page;" coordorigin="1954,10886" coordsize="8307,1616" o:gfxdata="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">
+              <v:group id="_x0000_s1026" o:spid="_x0000_s1026" o:spt="203" style="position:absolute;left:0pt;margin-left:27.4pt;margin-top:375.55pt;height:80.8pt;width:415.35pt;z-index:-853071872;mso-width-relative:page;mso-height-relative:page;" coordorigin="1954,10886" coordsize="8307,1616" o:gfxdata="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">
                 <o:lock v:ext="edit" aspectratio="f"/>
                 <v:shape id="图片 810" o:spid="_x0000_s1026" o:spt="75" type="#_x0000_t75" style="position:absolute;left:1954;top:10888;height:1614;width:5326;" filled="f" o:preferrelative="t" stroked="f" coordsize="21600,21600" o:gfxdata="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">
                   <v:fill on="f" focussize="0,0"/>
                   <v:stroke on="f"/>
-                  <v:imagedata r:id="rId5" o:title=""/>
+                  <v:imagedata r:id="rId6" o:title=""/>
                   <o:lock v:ext="edit" aspectratio="t"/>
                 </v:shape>
                 <v:shape id="图片 810" o:spid="_x0000_s1026" o:spt="75" type="#_x0000_t75" style="position:absolute;left:4935;top:10886;height:1614;width:5326;" filled="f" o:preferrelative="t" stroked="f" coordsize="21600,21600" o:gfxdata="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">
                   <v:fill on="f" focussize="0,0"/>
                   <v:stroke on="f"/>
-                  <v:imagedata r:id="rId5" o:title=""/>
+                  <v:imagedata r:id="rId6" o:title=""/>
                   <o:lock v:ext="edit" aspectratio="t"/>
                 </v:shape>
               </v:group>
@@ -2326,7 +2934,7 @@
           </mc:Choice>
           <mc:Fallback>
             <w:pict>
-              <v:shape id="_x0000_s1026" o:spid="_x0000_s1026" o:spt="202" type="#_x0000_t202" style="position:absolute;left:0pt;margin-left:-35.8pt;margin-top:537.1pt;height:24.15pt;width:42.1pt;z-index:1846748160;mso-width-relative:page;mso-height-relative:page;" filled="f" stroked="f" coordsize="21600,21600" o:gfxdata="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">
+              <v:shape id="_x0000_s1026" o:spid="_x0000_s1026" o:spt="202" type="#_x0000_t202" style="position:absolute;left:0pt;margin-left:-35.8pt;margin-top:537.1pt;height:24.15pt;width:42.1pt;z-index:1846748160;mso-width-relative:page;mso-height-relative:page;" filled="f" stroked="f" coordsize="21600,21600" o:gfxdata="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">
                 <v:fill on="f" focussize="0,0"/>
                 <v:stroke on="f" weight="0.5pt"/>
                 <v:imagedata o:title=""/>
@@ -2776,7 +3384,7 @@
           </mc:Choice>
           <mc:Fallback>
             <w:pict>
-              <v:shape id="_x0000_s1026" o:spid="_x0000_s1026" o:spt="202" type="#_x0000_t202" style="position:absolute;left:0pt;margin-left:-5.8pt;margin-top:213.05pt;height:24.15pt;width:42.1pt;z-index:-1490257920;mso-width-relative:page;mso-height-relative:page;" filled="f" stroked="f" coordsize="21600,21600" o:gfxdata="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">
+              <v:shape id="_x0000_s1026" o:spid="_x0000_s1026" o:spt="202" type="#_x0000_t202" style="position:absolute;left:0pt;margin-left:-5.8pt;margin-top:213.05pt;height:24.15pt;width:42.1pt;z-index:-1490257920;mso-width-relative:page;mso-height-relative:page;" filled="f" stroked="f" coordsize="21600,21600" o:gfxdata="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">
                 <v:fill on="f" focussize="0,0"/>
                 <v:stroke on="f" weight="0.5pt"/>
                 <v:imagedata o:title=""/>
@@ -2888,7 +3496,7 @@
           </mc:Choice>
           <mc:Fallback>
             <w:pict>
-              <v:rect id="_x0000_s1026" o:spid="_x0000_s1026" o:spt="1" style="position:absolute;left:0pt;margin-left:-82.5pt;margin-top:170.6pt;height:84.65pt;width:88.25pt;z-index:-1490302976;v-text-anchor:middle;mso-width-relative:page;mso-height-relative:page;" fillcolor="#FFFFFF [3212]" filled="t" stroked="f" coordsize="21600,21600" o:gfxdata="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">
+              <v:rect id="_x0000_s1026" o:spid="_x0000_s1026" o:spt="1" style="position:absolute;left:0pt;margin-left:-82.5pt;margin-top:170.6pt;height:84.65pt;width:88.25pt;z-index:-1490302976;v-text-anchor:middle;mso-width-relative:page;mso-height-relative:page;" fillcolor="#FFFFFF [3212]" filled="t" stroked="f" coordsize="21600,21600" o:gfxdata="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">
                 <v:fill on="t" focussize="0,0"/>
                 <v:stroke on="f" weight="1pt" miterlimit="8" joinstyle="miter"/>
                 <v:imagedata o:title=""/>
@@ -2928,7 +3536,7 @@
                     </pic:cNvPicPr>
                   </pic:nvPicPr>
                   <pic:blipFill>
-                    <a:blip r:embed="rId6"/>
+                    <a:blip r:embed="rId4"/>
                     <a:stretch>
                       <a:fillRect/>
                     </a:stretch>
@@ -4278,7 +4886,7 @@
           </mc:Choice>
           <mc:Fallback>
             <w:pict>
-              <v:shape id="_x0000_s1026" o:spid="_x0000_s1026" o:spt="202" type="#_x0000_t202" style="position:absolute;left:0pt;margin-left:-7.85pt;margin-top:432.1pt;height:24.15pt;width:42.1pt;z-index:1846812672;mso-width-relative:page;mso-height-relative:page;" filled="f" stroked="f" coordsize="21600,21600" o:gfxdata="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">
+              <v:shape id="_x0000_s1026" o:spid="_x0000_s1026" o:spt="202" type="#_x0000_t202" style="position:absolute;left:0pt;margin-left:-7.85pt;margin-top:432.1pt;height:24.15pt;width:42.1pt;z-index:1846812672;mso-width-relative:page;mso-height-relative:page;" filled="f" stroked="f" coordsize="21600,21600" o:gfxdata="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">
                 <v:fill on="f" focussize="0,0"/>
                 <v:stroke on="f" weight="0.5pt"/>
                 <v:imagedata o:title=""/>
@@ -4979,7 +5587,7 @@
           </mc:Choice>
           <mc:Fallback>
             <w:pict>
-              <v:line id="_x0000_s1026" o:spid="_x0000_s1026" o:spt="20" style="position:absolute;left:0pt;flip:x;margin-left:290.75pt;margin-top:87.45pt;height:26.05pt;width:0.45pt;z-index:-1490287616;mso-width-relative:page;mso-height-relative:page;" filled="f" stroked="t" coordsize="21600,21600" o:gfxdata="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">
+              <v:line id="_x0000_s1026" o:spid="_x0000_s1026" o:spt="20" style="position:absolute;left:0pt;flip:x;margin-left:290.75pt;margin-top:87.45pt;height:26.05pt;width:0.45pt;z-index:-1490287616;mso-width-relative:page;mso-height-relative:page;" filled="f" stroked="t" coordsize="21600,21600" o:gfxdata="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">
                 <v:fill on="f" focussize="0,0"/>
                 <v:stroke weight="2.25pt" color="#000000 [3213]" miterlimit="8" joinstyle="miter"/>
                 <v:imagedata o:title=""/>
@@ -6149,7 +6757,7 @@
           </mc:Choice>
           <mc:Fallback>
             <w:pict>
-              <v:shape id="椭圆 150" o:spid="_x0000_s1026" o:spt="3" type="#_x0000_t3" style="position:absolute;left:0pt;margin-left:386pt;margin-top:338.25pt;height:11.9pt;width:13.75pt;z-index:1846809600;v-text-anchor:middle;mso-width-relative:page;mso-height-relative:page;" fillcolor="#0070C0" filled="t" stroked="f" coordsize="21600,21600" o:gfxdata="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">
+              <v:shape id="椭圆 150" o:spid="_x0000_s1026" o:spt="3" type="#_x0000_t3" style="position:absolute;left:0pt;margin-left:386pt;margin-top:338.25pt;height:11.9pt;width:13.75pt;z-index:1846809600;v-text-anchor:middle;mso-width-relative:page;mso-height-relative:page;" fillcolor="#0070C0" filled="t" stroked="f" coordsize="21600,21600" o:gfxdata="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">
                 <v:fill on="t" opacity="30801f" focussize="0,0"/>
                 <v:stroke on="f" weight="1pt" miterlimit="8" joinstyle="miter"/>
                 <v:imagedata o:title=""/>
@@ -6299,7 +6907,7 @@
           </mc:Choice>
           <mc:Fallback>
             <w:pict>
-              <v:shape id="_x0000_s1026" o:spid="_x0000_s1026" o:spt="3" type="#_x0000_t3" style="position:absolute;left:0pt;margin-left:153.65pt;margin-top:338.2pt;height:11.9pt;width:13.75pt;z-index:1846816768;v-text-anchor:middle;mso-width-relative:page;mso-height-relative:page;" fillcolor="#0070C0" filled="t" stroked="f" coordsize="21600,21600" o:gfxdata="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">
+              <v:shape id="_x0000_s1026" o:spid="_x0000_s1026" o:spt="3" type="#_x0000_t3" style="position:absolute;left:0pt;margin-left:153.65pt;margin-top:338.2pt;height:11.9pt;width:13.75pt;z-index:1846816768;v-text-anchor:middle;mso-width-relative:page;mso-height-relative:page;" fillcolor="#0070C0" filled="t" stroked="f" coordsize="21600,21600" o:gfxdata="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">
                 <v:fill on="t" opacity="30801f" focussize="0,0"/>
                 <v:stroke on="f" weight="1pt" miterlimit="8" joinstyle="miter"/>
                 <v:imagedata o:title=""/>
@@ -6388,7 +6996,7 @@
         <mc:AlternateContent>
           <mc:Choice Requires="wps">
             <w:drawing>
-              <wp:anchor distT="0" distB="0" distL="114300" distR="114300" simplePos="0" relativeHeight="3900769280" behindDoc="0" locked="0" layoutInCell="1" allowOverlap="1">
+              <wp:anchor distT="0" distB="0" distL="114300" distR="114300" simplePos="0" relativeHeight="3684620288" behindDoc="0" locked="0" layoutInCell="1" allowOverlap="1">
                 <wp:simplePos x="0" y="0"/>
                 <wp:positionH relativeFrom="column">
                   <wp:posOffset>196215</wp:posOffset>
@@ -6431,7 +7039,7 @@
           </mc:Choice>
           <mc:Fallback>
             <w:pict>
-              <v:line id="箭头 631" o:spid="_x0000_s1026" o:spt="20" style="position:absolute;left:0pt;flip:y;margin-left:15.45pt;margin-top:421.2pt;height:1.5pt;width:432.85pt;z-index:-394198016;mso-width-relative:page;mso-height-relative:page;" filled="f" stroked="t" coordsize="21600,21600" o:gfxdata="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">
+              <v:line id="箭头 631" o:spid="_x0000_s1026" o:spt="20" style="position:absolute;left:0pt;flip:y;margin-left:15.45pt;margin-top:421.2pt;height:1.5pt;width:432.85pt;z-index:-610347008;mso-width-relative:page;mso-height-relative:page;" filled="f" stroked="t" coordsize="21600,21600" o:gfxdata="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">
                 <v:fill on="f" focussize="0,0"/>
                 <v:stroke color="#000000" joinstyle="round" endarrow="block"/>
                 <v:imagedata o:title=""/>
@@ -6448,7 +7056,7 @@
         <mc:AlternateContent>
           <mc:Choice Requires="wps">
             <w:drawing>
-              <wp:anchor distT="0" distB="0" distL="114300" distR="114300" simplePos="0" relativeHeight="3900770304" behindDoc="0" locked="0" layoutInCell="1" allowOverlap="1">
+              <wp:anchor distT="0" distB="0" distL="114300" distR="114300" simplePos="0" relativeHeight="3684622336" behindDoc="0" locked="0" layoutInCell="1" allowOverlap="1">
                 <wp:simplePos x="0" y="0"/>
                 <wp:positionH relativeFrom="column">
                   <wp:posOffset>87630</wp:posOffset>
@@ -6491,7 +7099,7 @@
           </mc:Choice>
           <mc:Fallback>
             <w:pict>
-              <v:line id="箭头 631" o:spid="_x0000_s1026" o:spt="20" style="position:absolute;left:0pt;flip:y;margin-left:6.9pt;margin-top:502.1pt;height:1.5pt;width:432.85pt;z-index:-394196992;mso-width-relative:page;mso-height-relative:page;" filled="f" stroked="t" coordsize="21600,21600" o:gfxdata="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">
+              <v:line id="箭头 631" o:spid="_x0000_s1026" o:spt="20" style="position:absolute;left:0pt;flip:y;margin-left:6.9pt;margin-top:502.1pt;height:1.5pt;width:432.85pt;z-index:-610344960;mso-width-relative:page;mso-height-relative:page;" filled="f" stroked="t" coordsize="21600,21600" o:gfxdata="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">
                 <v:fill on="f" focussize="0,0"/>
                 <v:stroke color="#000000" joinstyle="round" endarrow="block"/>
                 <v:imagedata o:title=""/>
@@ -6531,7 +7139,7 @@
                     </pic:cNvPicPr>
                   </pic:nvPicPr>
                   <pic:blipFill>
-                    <a:blip r:embed="rId5"/>
+                    <a:blip r:embed="rId6"/>
                     <a:stretch>
                       <a:fillRect/>
                     </a:stretch>
@@ -6585,7 +7193,7 @@
                     </pic:cNvPicPr>
                   </pic:nvPicPr>
                   <pic:blipFill>
-                    <a:blip r:embed="rId5"/>
+                    <a:blip r:embed="rId6"/>
                     <a:stretch>
                       <a:fillRect/>
                     </a:stretch>
@@ -7780,7 +8388,7 @@
         <mc:AlternateContent>
           <mc:Choice Requires="wps">
             <w:drawing>
-              <wp:anchor distT="0" distB="0" distL="114300" distR="114300" simplePos="0" relativeHeight="3900768256" behindDoc="0" locked="0" layoutInCell="1" allowOverlap="1">
+              <wp:anchor distT="0" distB="0" distL="114300" distR="114300" simplePos="0" relativeHeight="3684621312" behindDoc="0" locked="0" layoutInCell="1" allowOverlap="1">
                 <wp:simplePos x="0" y="0"/>
                 <wp:positionH relativeFrom="column">
                   <wp:posOffset>211455</wp:posOffset>
@@ -7823,7 +8431,7 @@
           </mc:Choice>
           <mc:Fallback>
             <w:pict>
-              <v:line id="箭头 631" o:spid="_x0000_s1026" o:spt="20" style="position:absolute;left:0pt;margin-left:16.65pt;margin-top:344pt;height:0.25pt;width:424.65pt;z-index:-394199040;mso-width-relative:page;mso-height-relative:page;" filled="f" stroked="t" coordsize="21600,21600" o:gfxdata="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">
+              <v:line id="箭头 631" o:spid="_x0000_s1026" o:spt="20" style="position:absolute;left:0pt;margin-left:16.65pt;margin-top:344pt;height:0.25pt;width:424.65pt;z-index:-610345984;mso-width-relative:page;mso-height-relative:page;" filled="f" stroked="t" coordsize="21600,21600" o:gfxdata="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">
                 <v:fill on="f" focussize="0,0"/>
                 <v:stroke color="#000000" joinstyle="round" endarrow="block"/>
                 <v:imagedata o:title=""/>
@@ -8179,66 +8787,6 @@
               <wp:anchor distT="0" distB="0" distL="114300" distR="114300" simplePos="0" relativeHeight="2804691968" behindDoc="0" locked="0" layoutInCell="1" allowOverlap="1">
                 <wp:simplePos x="0" y="0"/>
                 <wp:positionH relativeFrom="column">
-                  <wp:posOffset>2704465</wp:posOffset>
-                </wp:positionH>
-                <wp:positionV relativeFrom="paragraph">
-                  <wp:posOffset>-139700</wp:posOffset>
-                </wp:positionV>
-                <wp:extent cx="12065" cy="2971800"/>
-                <wp:effectExtent l="0" t="0" r="0" b="0"/>
-                <wp:wrapNone/>
-                <wp:docPr id="165" name="直线 627"/>
-                <wp:cNvGraphicFramePr/>
-                <a:graphic xmlns:a="http://schemas.openxmlformats.org/drawingml/2006/main">
-                  <a:graphicData uri="http://schemas.microsoft.com/office/word/2010/wordprocessingShape">
-                    <wps:wsp>
-                      <wps:cNvCnPr/>
-                      <wps:spPr>
-                        <a:xfrm flipH="1">
-                          <a:off x="0" y="0"/>
-                          <a:ext cx="12065" cy="2971800"/>
-                        </a:xfrm>
-                        <a:prstGeom prst="line">
-                          <a:avLst/>
-                        </a:prstGeom>
-                        <a:ln w="6350" cap="flat" cmpd="sng">
-                          <a:solidFill>
-                            <a:srgbClr val="000000"/>
-                          </a:solidFill>
-                          <a:prstDash val="dash"/>
-                          <a:headEnd type="none" w="med" len="med"/>
-                          <a:tailEnd type="none" w="med" len="med"/>
-                        </a:ln>
-                      </wps:spPr>
-                      <wps:bodyPr upright="1"/>
-                    </wps:wsp>
-                  </a:graphicData>
-                </a:graphic>
-              </wp:anchor>
-            </w:drawing>
-          </mc:Choice>
-          <mc:Fallback>
-            <w:pict>
-              <v:line id="直线 627" o:spid="_x0000_s1026" o:spt="20" style="position:absolute;left:0pt;flip:x;margin-left:212.95pt;margin-top:-11pt;height:234pt;width:0.95pt;z-index:-1490275328;mso-width-relative:page;mso-height-relative:page;" filled="f" stroked="t" coordsize="21600,21600" o:gfxdata="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">
-                <v:fill on="f" focussize="0,0"/>
-                <v:stroke weight="0.5pt" color="#000000" joinstyle="round" dashstyle="dash"/>
-                <v:imagedata o:title=""/>
-                <o:lock v:ext="edit" aspectratio="f"/>
-              </v:line>
-            </w:pict>
-          </mc:Fallback>
-        </mc:AlternateContent>
-      </w:r>
-      <w:r>
-        <w:rPr>
-          <w:sz w:val="22"/>
-        </w:rPr>
-        <mc:AlternateContent>
-          <mc:Choice Requires="wps">
-            <w:drawing>
-              <wp:anchor distT="0" distB="0" distL="114300" distR="114300" simplePos="0" relativeHeight="2804691968" behindDoc="0" locked="0" layoutInCell="1" allowOverlap="1">
-                <wp:simplePos x="0" y="0"/>
-                <wp:positionH relativeFrom="column">
                   <wp:posOffset>2339340</wp:posOffset>
                 </wp:positionH>
                 <wp:positionV relativeFrom="paragraph">
@@ -8944,18 +9492,18 @@
         <mc:AlternateContent>
           <mc:Choice Requires="wps">
             <w:drawing>
-              <wp:anchor distT="0" distB="0" distL="114300" distR="114300" simplePos="0" relativeHeight="2804696064" behindDoc="0" locked="0" layoutInCell="1" allowOverlap="1">
-                <wp:simplePos x="0" y="0"/>
-                <wp:positionH relativeFrom="column">
-                  <wp:posOffset>2583180</wp:posOffset>
-                </wp:positionH>
-                <wp:positionV relativeFrom="paragraph">
-                  <wp:posOffset>180340</wp:posOffset>
+              <wp:anchor distT="0" distB="0" distL="114300" distR="114300" simplePos="0" relativeHeight="2804672512" behindDoc="0" locked="0" layoutInCell="1" allowOverlap="1">
+                <wp:simplePos x="0" y="0"/>
+                <wp:positionH relativeFrom="column">
+                  <wp:posOffset>3601720</wp:posOffset>
+                </wp:positionH>
+                <wp:positionV relativeFrom="paragraph">
+                  <wp:posOffset>180975</wp:posOffset>
                 </wp:positionV>
                 <wp:extent cx="199390" cy="172085"/>
                 <wp:effectExtent l="0" t="0" r="10160" b="18415"/>
                 <wp:wrapNone/>
-                <wp:docPr id="37" name="椭圆 37"/>
+                <wp:docPr id="48" name="椭圆 48"/>
                 <wp:cNvGraphicFramePr/>
                 <a:graphic xmlns:a="http://schemas.openxmlformats.org/drawingml/2006/main">
                   <a:graphicData uri="http://schemas.microsoft.com/office/word/2010/wordprocessingShape">
@@ -9005,84 +9553,6 @@
           </mc:Choice>
           <mc:Fallback>
             <w:pict>
-              <v:shape id="_x0000_s1026" o:spid="_x0000_s1026" o:spt="3" type="#_x0000_t3" style="position:absolute;left:0pt;margin-left:203.4pt;margin-top:14.2pt;height:13.55pt;width:15.7pt;z-index:-1490271232;v-text-anchor:middle;mso-width-relative:page;mso-height-relative:page;" fillcolor="#0070C0" filled="t" stroked="f" coordsize="21600,21600" o:gfxdata="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">
-                <v:fill on="t" opacity="30801f" focussize="0,0"/>
-                <v:stroke on="f" weight="1pt" miterlimit="8" joinstyle="miter"/>
-                <v:imagedata o:title=""/>
-                <o:lock v:ext="edit" aspectratio="f"/>
-              </v:shape>
-            </w:pict>
-          </mc:Fallback>
-        </mc:AlternateContent>
-      </w:r>
-      <w:r>
-        <w:rPr>
-          <w:sz w:val="22"/>
-        </w:rPr>
-        <mc:AlternateContent>
-          <mc:Choice Requires="wps">
-            <w:drawing>
-              <wp:anchor distT="0" distB="0" distL="114300" distR="114300" simplePos="0" relativeHeight="2804672512" behindDoc="0" locked="0" layoutInCell="1" allowOverlap="1">
-                <wp:simplePos x="0" y="0"/>
-                <wp:positionH relativeFrom="column">
-                  <wp:posOffset>3601720</wp:posOffset>
-                </wp:positionH>
-                <wp:positionV relativeFrom="paragraph">
-                  <wp:posOffset>180975</wp:posOffset>
-                </wp:positionV>
-                <wp:extent cx="199390" cy="172085"/>
-                <wp:effectExtent l="0" t="0" r="10160" b="18415"/>
-                <wp:wrapNone/>
-                <wp:docPr id="48" name="椭圆 48"/>
-                <wp:cNvGraphicFramePr/>
-                <a:graphic xmlns:a="http://schemas.openxmlformats.org/drawingml/2006/main">
-                  <a:graphicData uri="http://schemas.microsoft.com/office/word/2010/wordprocessingShape">
-                    <wps:wsp>
-                      <wps:cNvSpPr/>
-                      <wps:spPr>
-                        <a:xfrm>
-                          <a:off x="0" y="0"/>
-                          <a:ext cx="199390" cy="172085"/>
-                        </a:xfrm>
-                        <a:prstGeom prst="ellipse">
-                          <a:avLst/>
-                        </a:prstGeom>
-                        <a:solidFill>
-                          <a:srgbClr val="0070C0">
-                            <a:alpha val="47000"/>
-                          </a:srgbClr>
-                        </a:solidFill>
-                        <a:ln>
-                          <a:noFill/>
-                        </a:ln>
-                      </wps:spPr>
-                      <wps:style>
-                        <a:lnRef idx="2">
-                          <a:schemeClr val="accent1">
-                            <a:shade val="50000"/>
-                          </a:schemeClr>
-                        </a:lnRef>
-                        <a:fillRef idx="1">
-                          <a:schemeClr val="accent1"/>
-                        </a:fillRef>
-                        <a:effectRef idx="0">
-                          <a:schemeClr val="accent1"/>
-                        </a:effectRef>
-                        <a:fontRef idx="minor">
-                          <a:schemeClr val="lt1"/>
-                        </a:fontRef>
-                      </wps:style>
-                      <wps:bodyPr rot="0" spcFirstLastPara="0" vertOverflow="overflow" horzOverflow="overflow" vert="horz" wrap="square" lIns="91440" tIns="45720" rIns="91440" bIns="45720" numCol="1" spcCol="0" rtlCol="0" fromWordArt="0" anchor="ctr" anchorCtr="0" forceAA="0" compatLnSpc="1">
-                        <a:noAutofit/>
-                      </wps:bodyPr>
-                    </wps:wsp>
-                  </a:graphicData>
-                </a:graphic>
-              </wp:anchor>
-            </w:drawing>
-          </mc:Choice>
-          <mc:Fallback>
-            <w:pict>
               <v:shape id="_x0000_s1026" o:spid="_x0000_s1026" o:spt="3" type="#_x0000_t3" style="position:absolute;left:0pt;margin-left:283.6pt;margin-top:14.25pt;height:13.55pt;width:15.7pt;z-index:-1490294784;v-text-anchor:middle;mso-width-relative:page;mso-height-relative:page;" fillcolor="#0070C0" filled="t" stroked="f" coordsize="21600,21600" o:gfxdata="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">
                 <v:fill on="t" opacity="30801f" focussize="0,0"/>
                 <v:stroke on="f" weight="1pt" miterlimit="8" joinstyle="miter"/>
@@ -9092,60 +9562,6 @@
             </w:pict>
           </mc:Fallback>
         </mc:AlternateContent>
-      </w:r>
-      <w:r>
-        <w:rPr>
-          <w:sz w:val="22"/>
-        </w:rPr>
-        <w:drawing>
-          <wp:anchor distT="0" distB="0" distL="114300" distR="114300" simplePos="0" relativeHeight="2804668416" behindDoc="0" locked="0" layoutInCell="1" allowOverlap="1">
-            <wp:simplePos x="0" y="0"/>
-            <wp:positionH relativeFrom="column">
-              <wp:posOffset>2230120</wp:posOffset>
-            </wp:positionH>
-            <wp:positionV relativeFrom="paragraph">
-              <wp:posOffset>-229235</wp:posOffset>
-            </wp:positionV>
-            <wp:extent cx="1776730" cy="1009015"/>
-            <wp:effectExtent l="0" t="0" r="13970" b="635"/>
-            <wp:wrapNone/>
-            <wp:docPr id="52" name="图片 3"/>
-            <wp:cNvGraphicFramePr>
-              <a:graphicFrameLocks xmlns:a="http://schemas.openxmlformats.org/drawingml/2006/main" noChangeAspect="1"/>
-            </wp:cNvGraphicFramePr>
-            <a:graphic xmlns:a="http://schemas.openxmlformats.org/drawingml/2006/main">
-              <a:graphicData uri="http://schemas.openxmlformats.org/drawingml/2006/picture">
-                <pic:pic xmlns:pic="http://schemas.openxmlformats.org/drawingml/2006/picture">
-                  <pic:nvPicPr>
-                    <pic:cNvPr id="52" name="图片 3"/>
-                    <pic:cNvPicPr>
-                      <a:picLocks noChangeAspect="1"/>
-                    </pic:cNvPicPr>
-                  </pic:nvPicPr>
-                  <pic:blipFill>
-                    <a:blip r:embed="rId6"/>
-                    <a:stretch>
-                      <a:fillRect/>
-                    </a:stretch>
-                  </pic:blipFill>
-                  <pic:spPr>
-                    <a:xfrm>
-                      <a:off x="0" y="0"/>
-                      <a:ext cx="1776730" cy="1009015"/>
-                    </a:xfrm>
-                    <a:prstGeom prst="rect">
-                      <a:avLst/>
-                    </a:prstGeom>
-                    <a:noFill/>
-                    <a:ln w="9525">
-                      <a:noFill/>
-                    </a:ln>
-                  </pic:spPr>
-                </pic:pic>
-              </a:graphicData>
-            </a:graphic>
-          </wp:anchor>
-        </w:drawing>
       </w:r>
       <w:r>
         <w:rPr>
@@ -9177,7 +9593,7 @@
                     </pic:cNvPicPr>
                   </pic:nvPicPr>
                   <pic:blipFill>
-                    <a:blip r:embed="rId6"/>
+                    <a:blip r:embed="rId4"/>
                     <a:stretch>
                       <a:fillRect/>
                     </a:stretch>
@@ -9205,60 +9621,6 @@
         <w:rPr>
           <w:sz w:val="22"/>
         </w:rPr>
-        <w:drawing>
-          <wp:anchor distT="0" distB="0" distL="114300" distR="114300" simplePos="0" relativeHeight="2804666368" behindDoc="0" locked="0" layoutInCell="1" allowOverlap="1">
-            <wp:simplePos x="0" y="0"/>
-            <wp:positionH relativeFrom="column">
-              <wp:posOffset>563880</wp:posOffset>
-            </wp:positionH>
-            <wp:positionV relativeFrom="paragraph">
-              <wp:posOffset>-239395</wp:posOffset>
-            </wp:positionV>
-            <wp:extent cx="1732915" cy="1009015"/>
-            <wp:effectExtent l="0" t="0" r="635" b="635"/>
-            <wp:wrapNone/>
-            <wp:docPr id="55" name="图片 3"/>
-            <wp:cNvGraphicFramePr>
-              <a:graphicFrameLocks xmlns:a="http://schemas.openxmlformats.org/drawingml/2006/main" noChangeAspect="1"/>
-            </wp:cNvGraphicFramePr>
-            <a:graphic xmlns:a="http://schemas.openxmlformats.org/drawingml/2006/main">
-              <a:graphicData uri="http://schemas.openxmlformats.org/drawingml/2006/picture">
-                <pic:pic xmlns:pic="http://schemas.openxmlformats.org/drawingml/2006/picture">
-                  <pic:nvPicPr>
-                    <pic:cNvPr id="55" name="图片 3"/>
-                    <pic:cNvPicPr>
-                      <a:picLocks noChangeAspect="1"/>
-                    </pic:cNvPicPr>
-                  </pic:nvPicPr>
-                  <pic:blipFill>
-                    <a:blip r:embed="rId6"/>
-                    <a:stretch>
-                      <a:fillRect/>
-                    </a:stretch>
-                  </pic:blipFill>
-                  <pic:spPr>
-                    <a:xfrm>
-                      <a:off x="0" y="0"/>
-                      <a:ext cx="1732915" cy="1009015"/>
-                    </a:xfrm>
-                    <a:prstGeom prst="rect">
-                      <a:avLst/>
-                    </a:prstGeom>
-                    <a:noFill/>
-                    <a:ln w="9525">
-                      <a:noFill/>
-                    </a:ln>
-                  </pic:spPr>
-                </pic:pic>
-              </a:graphicData>
-            </a:graphic>
-          </wp:anchor>
-        </w:drawing>
-      </w:r>
-      <w:r>
-        <w:rPr>
-          <w:sz w:val="22"/>
-        </w:rPr>
         <mc:AlternateContent>
           <mc:Choice Requires="wps">
             <w:drawing>
@@ -9558,84 +9920,6 @@
           <mc:Fallback>
             <w:pict>
               <v:shape id="_x0000_s1026" o:spid="_x0000_s1026" o:spt="3" type="#_x0000_t3" style="position:absolute;left:0pt;margin-left:258.05pt;margin-top:12.85pt;height:13.55pt;width:15.7pt;z-index:-1490236416;v-text-anchor:middle;mso-width-relative:page;mso-height-relative:page;" fillcolor="#0070C0" filled="t" stroked="f" coordsize="21600,21600" o:gfxdata="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">
-                <v:fill on="t" opacity="30801f" focussize="0,0"/>
-                <v:stroke on="f" weight="1pt" miterlimit="8" joinstyle="miter"/>
-                <v:imagedata o:title=""/>
-                <o:lock v:ext="edit" aspectratio="f"/>
-              </v:shape>
-            </w:pict>
-          </mc:Fallback>
-        </mc:AlternateContent>
-      </w:r>
-      <w:r>
-        <w:rPr>
-          <w:sz w:val="22"/>
-        </w:rPr>
-        <mc:AlternateContent>
-          <mc:Choice Requires="wps">
-            <w:drawing>
-              <wp:anchor distT="0" distB="0" distL="114300" distR="114300" simplePos="0" relativeHeight="2804729856" behindDoc="0" locked="0" layoutInCell="1" allowOverlap="1">
-                <wp:simplePos x="0" y="0"/>
-                <wp:positionH relativeFrom="column">
-                  <wp:posOffset>2931795</wp:posOffset>
-                </wp:positionH>
-                <wp:positionV relativeFrom="paragraph">
-                  <wp:posOffset>154305</wp:posOffset>
-                </wp:positionV>
-                <wp:extent cx="199390" cy="172085"/>
-                <wp:effectExtent l="0" t="0" r="10160" b="18415"/>
-                <wp:wrapNone/>
-                <wp:docPr id="13" name="椭圆 13"/>
-                <wp:cNvGraphicFramePr/>
-                <a:graphic xmlns:a="http://schemas.openxmlformats.org/drawingml/2006/main">
-                  <a:graphicData uri="http://schemas.microsoft.com/office/word/2010/wordprocessingShape">
-                    <wps:wsp>
-                      <wps:cNvSpPr/>
-                      <wps:spPr>
-                        <a:xfrm>
-                          <a:off x="0" y="0"/>
-                          <a:ext cx="199390" cy="172085"/>
-                        </a:xfrm>
-                        <a:prstGeom prst="ellipse">
-                          <a:avLst/>
-                        </a:prstGeom>
-                        <a:solidFill>
-                          <a:srgbClr val="0070C0">
-                            <a:alpha val="47000"/>
-                          </a:srgbClr>
-                        </a:solidFill>
-                        <a:ln>
-                          <a:noFill/>
-                        </a:ln>
-                      </wps:spPr>
-                      <wps:style>
-                        <a:lnRef idx="2">
-                          <a:schemeClr val="accent1">
-                            <a:shade val="50000"/>
-                          </a:schemeClr>
-                        </a:lnRef>
-                        <a:fillRef idx="1">
-                          <a:schemeClr val="accent1"/>
-                        </a:fillRef>
-                        <a:effectRef idx="0">
-                          <a:schemeClr val="accent1"/>
-                        </a:effectRef>
-                        <a:fontRef idx="minor">
-                          <a:schemeClr val="lt1"/>
-                        </a:fontRef>
-                      </wps:style>
-                      <wps:bodyPr rot="0" spcFirstLastPara="0" vertOverflow="overflow" horzOverflow="overflow" vert="horz" wrap="square" lIns="91440" tIns="45720" rIns="91440" bIns="45720" numCol="1" spcCol="0" rtlCol="0" fromWordArt="0" anchor="ctr" anchorCtr="0" forceAA="0" compatLnSpc="1">
-                        <a:noAutofit/>
-                      </wps:bodyPr>
-                    </wps:wsp>
-                  </a:graphicData>
-                </a:graphic>
-              </wp:anchor>
-            </w:drawing>
-          </mc:Choice>
-          <mc:Fallback>
-            <w:pict>
-              <v:shape id="_x0000_s1026" o:spid="_x0000_s1026" o:spt="3" type="#_x0000_t3" style="position:absolute;left:0pt;margin-left:230.85pt;margin-top:12.15pt;height:13.55pt;width:15.7pt;z-index:-1490237440;v-text-anchor:middle;mso-width-relative:page;mso-height-relative:page;" fillcolor="#0070C0" filled="t" stroked="f" coordsize="21600,21600" o:gfxdata="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">
                 <v:fill on="t" opacity="30801f" focussize="0,0"/>
                 <v:stroke on="f" weight="1pt" miterlimit="8" joinstyle="miter"/>
                 <v:imagedata o:title=""/>
@@ -10781,79 +11065,6 @@
         <mc:AlternateContent>
           <mc:Choice Requires="wps">
             <w:drawing>
-              <wp:anchor distT="0" distB="0" distL="114300" distR="114300" simplePos="0" relativeHeight="2804665344" behindDoc="0" locked="0" layoutInCell="1" allowOverlap="1">
-                <wp:simplePos x="0" y="0"/>
-                <wp:positionH relativeFrom="column">
-                  <wp:posOffset>995680</wp:posOffset>
-                </wp:positionH>
-                <wp:positionV relativeFrom="paragraph">
-                  <wp:posOffset>2717800</wp:posOffset>
-                </wp:positionV>
-                <wp:extent cx="642620" cy="3810"/>
-                <wp:effectExtent l="0" t="48895" r="5080" b="61595"/>
-                <wp:wrapNone/>
-                <wp:docPr id="105" name="直接箭头连接符 105"/>
-                <wp:cNvGraphicFramePr/>
-                <a:graphic xmlns:a="http://schemas.openxmlformats.org/drawingml/2006/main">
-                  <a:graphicData uri="http://schemas.microsoft.com/office/word/2010/wordprocessingShape">
-                    <wps:wsp>
-                      <wps:cNvCnPr/>
-                      <wps:spPr>
-                        <a:xfrm>
-                          <a:off x="0" y="0"/>
-                          <a:ext cx="642620" cy="3810"/>
-                        </a:xfrm>
-                        <a:prstGeom prst="straightConnector1">
-                          <a:avLst/>
-                        </a:prstGeom>
-                        <a:ln>
-                          <a:solidFill>
-                            <a:schemeClr val="tx1"/>
-                          </a:solidFill>
-                          <a:headEnd type="arrow"/>
-                          <a:tailEnd type="arrow"/>
-                        </a:ln>
-                      </wps:spPr>
-                      <wps:style>
-                        <a:lnRef idx="1">
-                          <a:schemeClr val="accent1"/>
-                        </a:lnRef>
-                        <a:fillRef idx="0">
-                          <a:schemeClr val="accent1"/>
-                        </a:fillRef>
-                        <a:effectRef idx="0">
-                          <a:schemeClr val="accent1"/>
-                        </a:effectRef>
-                        <a:fontRef idx="minor">
-                          <a:schemeClr val="tx1"/>
-                        </a:fontRef>
-                      </wps:style>
-                      <wps:bodyPr/>
-                    </wps:wsp>
-                  </a:graphicData>
-                </a:graphic>
-              </wp:anchor>
-            </w:drawing>
-          </mc:Choice>
-          <mc:Fallback>
-            <w:pict>
-              <v:shape id="_x0000_s1026" o:spid="_x0000_s1026" o:spt="32" type="#_x0000_t32" style="position:absolute;left:0pt;margin-left:78.4pt;margin-top:214pt;height:0.3pt;width:50.6pt;z-index:-1490301952;mso-width-relative:page;mso-height-relative:page;" filled="f" stroked="t" coordsize="21600,21600" o:gfxdata="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">
-                <v:fill on="f" focussize="0,0"/>
-                <v:stroke weight="0.5pt" color="#000000 [3213]" miterlimit="8" joinstyle="miter" startarrow="open" endarrow="open"/>
-                <v:imagedata o:title=""/>
-                <o:lock v:ext="edit" aspectratio="f"/>
-              </v:shape>
-            </w:pict>
-          </mc:Fallback>
-        </mc:AlternateContent>
-      </w:r>
-      <w:r>
-        <w:rPr>
-          <w:sz w:val="22"/>
-        </w:rPr>
-        <mc:AlternateContent>
-          <mc:Choice Requires="wps">
-            <w:drawing>
               <wp:anchor distT="0" distB="0" distL="114300" distR="114300" simplePos="0" relativeHeight="2804663296" behindDoc="0" locked="0" layoutInCell="1" allowOverlap="1">
                 <wp:simplePos x="0" y="0"/>
                 <wp:positionH relativeFrom="column">
@@ -12225,7 +12436,7 @@
                     </pic:cNvPicPr>
                   </pic:nvPicPr>
                   <pic:blipFill>
-                    <a:blip r:embed="rId6"/>
+                    <a:blip r:embed="rId4"/>
                     <a:stretch>
                       <a:fillRect/>
                     </a:stretch>
@@ -12279,7 +12490,7 @@
                     </pic:cNvPicPr>
                   </pic:nvPicPr>
                   <pic:blipFill>
-                    <a:blip r:embed="rId6"/>
+                    <a:blip r:embed="rId4"/>
                     <a:stretch>
                       <a:fillRect/>
                     </a:stretch>
@@ -12333,7 +12544,7 @@
                     </pic:cNvPicPr>
                   </pic:nvPicPr>
                   <pic:blipFill>
-                    <a:blip r:embed="rId6"/>
+                    <a:blip r:embed="rId4"/>
                     <a:stretch>
                       <a:fillRect/>
                     </a:stretch>

</xml_diff>

<commit_message>
chapter 4 add equation
</commit_message>
<xml_diff>
--- a/images/bucket_label_signal_choose.docx
+++ b/images/bucket_label_signal_choose.docx
@@ -12,661 +12,308 @@
         <mc:AlternateContent>
           <mc:Choice Requires="wps">
             <w:drawing>
-              <wp:anchor distT="0" distB="0" distL="114300" distR="114300" simplePos="0" relativeHeight="3896940544" behindDoc="0" locked="0" layoutInCell="1" allowOverlap="1">
-                <wp:simplePos x="0" y="0"/>
-                <wp:positionH relativeFrom="column">
-                  <wp:posOffset>2658110</wp:posOffset>
-                </wp:positionH>
-                <wp:positionV relativeFrom="paragraph">
-                  <wp:posOffset>4721225</wp:posOffset>
-                </wp:positionV>
-                <wp:extent cx="111125" cy="2116455"/>
-                <wp:effectExtent l="0" t="0" r="3175" b="17145"/>
-                <wp:wrapNone/>
-                <wp:docPr id="258" name="矩形 258"/>
-                <wp:cNvGraphicFramePr/>
-                <a:graphic xmlns:a="http://schemas.openxmlformats.org/drawingml/2006/main">
-                  <a:graphicData uri="http://schemas.microsoft.com/office/word/2010/wordprocessingShape">
-                    <wps:wsp>
-                      <wps:cNvSpPr/>
+              <wp:anchor distT="0" distB="0" distL="114300" distR="114300" simplePos="0" relativeHeight="1200948224" behindDoc="0" locked="0" layoutInCell="1" allowOverlap="1">
+                <wp:simplePos x="0" y="0"/>
+                <wp:positionH relativeFrom="column">
+                  <wp:posOffset>5489575</wp:posOffset>
+                </wp:positionH>
+                <wp:positionV relativeFrom="paragraph">
+                  <wp:posOffset>5308600</wp:posOffset>
+                </wp:positionV>
+                <wp:extent cx="367030" cy="267335"/>
+                <wp:effectExtent l="0" t="0" r="0" b="0"/>
+                <wp:wrapNone/>
+                <wp:docPr id="261" name="文本框 613"/>
+                <wp:cNvGraphicFramePr/>
+                <a:graphic xmlns:a="http://schemas.openxmlformats.org/drawingml/2006/main">
+                  <a:graphicData uri="http://schemas.microsoft.com/office/word/2010/wordprocessingShape">
+                    <wps:wsp>
+                      <wps:cNvSpPr txBox="1"/>
                       <wps:spPr>
                         <a:xfrm>
                           <a:off x="0" y="0"/>
-                          <a:ext cx="111125" cy="2116455"/>
+                          <a:ext cx="367030" cy="267335"/>
                         </a:xfrm>
                         <a:prstGeom prst="rect">
                           <a:avLst/>
                         </a:prstGeom>
-                        <a:solidFill>
-                          <a:schemeClr val="accent1">
-                            <a:alpha val="29000"/>
-                          </a:schemeClr>
-                        </a:solidFill>
-                        <a:ln>
+                        <a:noFill/>
+                        <a:ln w="9525">
                           <a:noFill/>
                         </a:ln>
                       </wps:spPr>
-                      <wps:style>
-                        <a:lnRef idx="2">
-                          <a:schemeClr val="accent1">
-                            <a:shade val="50000"/>
-                          </a:schemeClr>
-                        </a:lnRef>
-                        <a:fillRef idx="1">
-                          <a:schemeClr val="accent1"/>
-                        </a:fillRef>
-                        <a:effectRef idx="0">
-                          <a:schemeClr val="accent1"/>
-                        </a:effectRef>
-                        <a:fontRef idx="minor">
-                          <a:schemeClr val="lt1"/>
-                        </a:fontRef>
-                      </wps:style>
-                      <wps:bodyPr rot="0" spcFirstLastPara="0" vertOverflow="overflow" horzOverflow="overflow" vert="horz" wrap="square" lIns="91440" tIns="45720" rIns="91440" bIns="45720" numCol="1" spcCol="0" rtlCol="0" fromWordArt="0" anchor="ctr" anchorCtr="0" forceAA="0" compatLnSpc="1">
-                        <a:noAutofit/>
-                      </wps:bodyPr>
-                    </wps:wsp>
-                  </a:graphicData>
-                </a:graphic>
-              </wp:anchor>
-            </w:drawing>
-          </mc:Choice>
-          <mc:Fallback>
-            <w:pict>
-              <v:rect id="_x0000_s1026" o:spid="_x0000_s1026" o:spt="1" style="position:absolute;left:0pt;margin-left:209.3pt;margin-top:371.75pt;height:166.65pt;width:8.75pt;z-index:-398026752;v-text-anchor:middle;mso-width-relative:page;mso-height-relative:page;" fillcolor="#5B9BD5 [3204]" filled="t" stroked="f" coordsize="21600,21600" o:gfxdata="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">
-                <v:fill on="t" opacity="19005f" focussize="0,0"/>
-                <v:stroke on="f" weight="1pt" miterlimit="8" joinstyle="miter"/>
-                <v:imagedata o:title=""/>
-                <o:lock v:ext="edit" aspectratio="f"/>
-              </v:rect>
-            </w:pict>
-          </mc:Fallback>
-        </mc:AlternateContent>
-      </w:r>
-      <w:r>
-        <w:rPr>
-          <w:sz w:val="22"/>
-        </w:rPr>
-        <mc:AlternateContent>
-          <mc:Choice Requires="wps">
-            <w:drawing>
-              <wp:anchor distT="0" distB="0" distL="114300" distR="114300" simplePos="0" relativeHeight="1846796288" behindDoc="0" locked="0" layoutInCell="1" allowOverlap="1">
-                <wp:simplePos x="0" y="0"/>
-                <wp:positionH relativeFrom="column">
-                  <wp:posOffset>4939665</wp:posOffset>
-                </wp:positionH>
-                <wp:positionV relativeFrom="paragraph">
-                  <wp:posOffset>4758690</wp:posOffset>
-                </wp:positionV>
-                <wp:extent cx="127635" cy="2073275"/>
-                <wp:effectExtent l="0" t="0" r="5715" b="3175"/>
-                <wp:wrapNone/>
-                <wp:docPr id="220" name="矩形 220"/>
-                <wp:cNvGraphicFramePr/>
-                <a:graphic xmlns:a="http://schemas.openxmlformats.org/drawingml/2006/main">
-                  <a:graphicData uri="http://schemas.microsoft.com/office/word/2010/wordprocessingShape">
-                    <wps:wsp>
-                      <wps:cNvSpPr/>
+                      <wps:txbx>
+                        <w:txbxContent>
+                          <w:p>
+                            <w:pPr>
+                              <w:jc w:val="left"/>
+                              <w:rPr>
+                                <w:rFonts w:hint="eastAsia" w:eastAsia="SimSun"/>
+                                <w:sz w:val="22"/>
+                                <w:szCs w:val="22"/>
+                                <w:lang w:val="en-US" w:eastAsia="zh-CN"/>
+                              </w:rPr>
+                            </w:pPr>
+                            <w:r>
+                              <w:rPr>
+                                <w:rFonts w:hint="eastAsia" w:eastAsia="SimSun"/>
+                                <w:sz w:val="22"/>
+                                <w:szCs w:val="22"/>
+                                <w:lang w:val="en-US" w:eastAsia="zh-CN"/>
+                              </w:rPr>
+                              <w:t xml:space="preserve">t </w:t>
+                            </w:r>
+                          </w:p>
+                        </w:txbxContent>
+                      </wps:txbx>
+                      <wps:bodyPr upright="1"/>
+                    </wps:wsp>
+                  </a:graphicData>
+                </a:graphic>
+              </wp:anchor>
+            </w:drawing>
+          </mc:Choice>
+          <mc:Fallback>
+            <w:pict>
+              <v:shape id="文本框 613" o:spid="_x0000_s1026" o:spt="202" type="#_x0000_t202" style="position:absolute;left:0pt;margin-left:432.25pt;margin-top:418pt;height:21.05pt;width:28.9pt;z-index:1200948224;mso-width-relative:page;mso-height-relative:page;" filled="f" stroked="f" coordsize="21600,21600" o:gfxdata="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">
+                <v:fill on="f" focussize="0,0"/>
+                <v:stroke on="f"/>
+                <v:imagedata o:title=""/>
+                <o:lock v:ext="edit" aspectratio="f"/>
+                <v:textbox>
+                  <w:txbxContent>
+                    <w:p>
+                      <w:pPr>
+                        <w:jc w:val="left"/>
+                        <w:rPr>
+                          <w:rFonts w:hint="eastAsia" w:eastAsia="SimSun"/>
+                          <w:sz w:val="22"/>
+                          <w:szCs w:val="22"/>
+                          <w:lang w:val="en-US" w:eastAsia="zh-CN"/>
+                        </w:rPr>
+                      </w:pPr>
+                      <w:r>
+                        <w:rPr>
+                          <w:rFonts w:hint="eastAsia" w:eastAsia="SimSun"/>
+                          <w:sz w:val="22"/>
+                          <w:szCs w:val="22"/>
+                          <w:lang w:val="en-US" w:eastAsia="zh-CN"/>
+                        </w:rPr>
+                        <w:t xml:space="preserve">t </w:t>
+                      </w:r>
+                    </w:p>
+                  </w:txbxContent>
+                </v:textbox>
+              </v:shape>
+            </w:pict>
+          </mc:Fallback>
+        </mc:AlternateContent>
+      </w:r>
+      <w:r>
+        <w:rPr>
+          <w:sz w:val="22"/>
+        </w:rPr>
+        <mc:AlternateContent>
+          <mc:Choice Requires="wps">
+            <w:drawing>
+              <wp:anchor distT="0" distB="0" distL="114300" distR="114300" simplePos="0" relativeHeight="1846802432" behindDoc="0" locked="0" layoutInCell="1" allowOverlap="1">
+                <wp:simplePos x="0" y="0"/>
+                <wp:positionH relativeFrom="column">
+                  <wp:posOffset>5485765</wp:posOffset>
+                </wp:positionH>
+                <wp:positionV relativeFrom="paragraph">
+                  <wp:posOffset>4352290</wp:posOffset>
+                </wp:positionV>
+                <wp:extent cx="367030" cy="267335"/>
+                <wp:effectExtent l="0" t="0" r="0" b="0"/>
+                <wp:wrapNone/>
+                <wp:docPr id="77" name="文本框 613"/>
+                <wp:cNvGraphicFramePr/>
+                <a:graphic xmlns:a="http://schemas.openxmlformats.org/drawingml/2006/main">
+                  <a:graphicData uri="http://schemas.microsoft.com/office/word/2010/wordprocessingShape">
+                    <wps:wsp>
+                      <wps:cNvSpPr txBox="1"/>
                       <wps:spPr>
                         <a:xfrm>
-                          <a:off x="6378575" y="5803900"/>
-                          <a:ext cx="127635" cy="2073275"/>
+                          <a:off x="0" y="0"/>
+                          <a:ext cx="367030" cy="267335"/>
                         </a:xfrm>
                         <a:prstGeom prst="rect">
                           <a:avLst/>
                         </a:prstGeom>
-                        <a:solidFill>
-                          <a:schemeClr val="accent1">
-                            <a:alpha val="29000"/>
-                          </a:schemeClr>
-                        </a:solidFill>
-                        <a:ln>
+                        <a:noFill/>
+                        <a:ln w="9525">
                           <a:noFill/>
                         </a:ln>
                       </wps:spPr>
-                      <wps:style>
-                        <a:lnRef idx="2">
-                          <a:schemeClr val="accent1">
-                            <a:shade val="50000"/>
-                          </a:schemeClr>
-                        </a:lnRef>
-                        <a:fillRef idx="1">
-                          <a:schemeClr val="accent1"/>
-                        </a:fillRef>
-                        <a:effectRef idx="0">
-                          <a:schemeClr val="accent1"/>
-                        </a:effectRef>
-                        <a:fontRef idx="minor">
-                          <a:schemeClr val="lt1"/>
-                        </a:fontRef>
-                      </wps:style>
-                      <wps:bodyPr rot="0" spcFirstLastPara="0" vertOverflow="overflow" horzOverflow="overflow" vert="horz" wrap="square" lIns="91440" tIns="45720" rIns="91440" bIns="45720" numCol="1" spcCol="0" rtlCol="0" fromWordArt="0" anchor="ctr" anchorCtr="0" forceAA="0" compatLnSpc="1">
-                        <a:noAutofit/>
-                      </wps:bodyPr>
-                    </wps:wsp>
-                  </a:graphicData>
-                </a:graphic>
-              </wp:anchor>
-            </w:drawing>
-          </mc:Choice>
-          <mc:Fallback>
-            <w:pict>
-              <v:rect id="_x0000_s1026" o:spid="_x0000_s1026" o:spt="1" style="position:absolute;left:0pt;margin-left:388.95pt;margin-top:374.7pt;height:163.25pt;width:10.05pt;z-index:1846796288;v-text-anchor:middle;mso-width-relative:page;mso-height-relative:page;" fillcolor="#5B9BD5 [3204]" filled="t" stroked="f" coordsize="21600,21600" o:gfxdata="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">
-                <v:fill on="t" opacity="19005f" focussize="0,0"/>
-                <v:stroke on="f" weight="1pt" miterlimit="8" joinstyle="miter"/>
-                <v:imagedata o:title=""/>
-                <o:lock v:ext="edit" aspectratio="f"/>
-              </v:rect>
-            </w:pict>
-          </mc:Fallback>
-        </mc:AlternateContent>
-      </w:r>
-      <w:r>
-        <w:rPr>
-          <w:sz w:val="22"/>
-        </w:rPr>
-        <mc:AlternateContent>
-          <mc:Choice Requires="wps">
-            <w:drawing>
-              <wp:anchor distT="0" distB="0" distL="114300" distR="114300" simplePos="0" relativeHeight="3684619264" behindDoc="0" locked="0" layoutInCell="1" allowOverlap="1">
-                <wp:simplePos x="0" y="0"/>
-                <wp:positionH relativeFrom="column">
-                  <wp:posOffset>4218940</wp:posOffset>
-                </wp:positionH>
-                <wp:positionV relativeFrom="paragraph">
-                  <wp:posOffset>6069330</wp:posOffset>
-                </wp:positionV>
-                <wp:extent cx="5715" cy="330835"/>
-                <wp:effectExtent l="13970" t="0" r="18415" b="12700"/>
-                <wp:wrapNone/>
-                <wp:docPr id="5" name="直接连接符 5"/>
-                <wp:cNvGraphicFramePr/>
-                <a:graphic xmlns:a="http://schemas.openxmlformats.org/drawingml/2006/main">
-                  <a:graphicData uri="http://schemas.microsoft.com/office/word/2010/wordprocessingShape">
-                    <wps:wsp>
-                      <wps:cNvCnPr/>
-                      <wps:spPr>
-                        <a:xfrm flipH="1">
-                          <a:off x="0" y="0"/>
-                          <a:ext cx="5715" cy="330835"/>
-                        </a:xfrm>
-                        <a:prstGeom prst="line">
-                          <a:avLst/>
-                        </a:prstGeom>
-                        <a:ln w="28575">
-                          <a:solidFill>
-                            <a:schemeClr val="tx1"/>
-                          </a:solidFill>
-                        </a:ln>
-                      </wps:spPr>
-                      <wps:style>
-                        <a:lnRef idx="1">
-                          <a:schemeClr val="accent1"/>
-                        </a:lnRef>
-                        <a:fillRef idx="0">
-                          <a:schemeClr val="accent1"/>
-                        </a:fillRef>
-                        <a:effectRef idx="0">
-                          <a:schemeClr val="accent1"/>
-                        </a:effectRef>
-                        <a:fontRef idx="minor">
-                          <a:schemeClr val="tx1"/>
-                        </a:fontRef>
-                      </wps:style>
-                      <wps:bodyPr/>
-                    </wps:wsp>
-                  </a:graphicData>
-                </a:graphic>
-              </wp:anchor>
-            </w:drawing>
-          </mc:Choice>
-          <mc:Fallback>
-            <w:pict>
-              <v:line id="_x0000_s1026" o:spid="_x0000_s1026" o:spt="20" style="position:absolute;left:0pt;flip:x;margin-left:332.2pt;margin-top:477.9pt;height:26.05pt;width:0.45pt;z-index:-610348032;mso-width-relative:page;mso-height-relative:page;" filled="f" stroked="t" coordsize="21600,21600" o:gfxdata="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">
+                      <wps:txbx>
+                        <w:txbxContent>
+                          <w:p>
+                            <w:pPr>
+                              <w:jc w:val="left"/>
+                              <w:rPr>
+                                <w:rFonts w:hint="eastAsia" w:eastAsia="SimSun"/>
+                                <w:sz w:val="22"/>
+                                <w:szCs w:val="22"/>
+                                <w:lang w:val="en-US" w:eastAsia="zh-CN"/>
+                              </w:rPr>
+                            </w:pPr>
+                            <w:r>
+                              <w:rPr>
+                                <w:rFonts w:hint="eastAsia" w:eastAsia="SimSun"/>
+                                <w:sz w:val="22"/>
+                                <w:szCs w:val="22"/>
+                                <w:lang w:val="en-US" w:eastAsia="zh-CN"/>
+                              </w:rPr>
+                              <w:t xml:space="preserve">t </w:t>
+                            </w:r>
+                          </w:p>
+                        </w:txbxContent>
+                      </wps:txbx>
+                      <wps:bodyPr upright="1"/>
+                    </wps:wsp>
+                  </a:graphicData>
+                </a:graphic>
+              </wp:anchor>
+            </w:drawing>
+          </mc:Choice>
+          <mc:Fallback>
+            <w:pict>
+              <v:shape id="文本框 613" o:spid="_x0000_s1026" o:spt="202" type="#_x0000_t202" style="position:absolute;left:0pt;margin-left:431.95pt;margin-top:342.7pt;height:21.05pt;width:28.9pt;z-index:1846802432;mso-width-relative:page;mso-height-relative:page;" filled="f" stroked="f" coordsize="21600,21600" o:gfxdata="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">
                 <v:fill on="f" focussize="0,0"/>
-                <v:stroke weight="2.25pt" color="#000000 [3213]" miterlimit="8" joinstyle="miter"/>
-                <v:imagedata o:title=""/>
-                <o:lock v:ext="edit" aspectratio="f"/>
-              </v:line>
-            </w:pict>
-          </mc:Fallback>
-        </mc:AlternateContent>
-      </w:r>
-      <w:r>
-        <w:rPr>
-          <w:sz w:val="22"/>
-        </w:rPr>
-        <mc:AlternateContent>
-          <mc:Choice Requires="wps">
-            <w:drawing>
-              <wp:anchor distT="0" distB="0" distL="114300" distR="114300" simplePos="0" relativeHeight="1108642816" behindDoc="0" locked="0" layoutInCell="1" allowOverlap="1">
-                <wp:simplePos x="0" y="0"/>
-                <wp:positionH relativeFrom="column">
-                  <wp:posOffset>3460750</wp:posOffset>
-                </wp:positionH>
-                <wp:positionV relativeFrom="paragraph">
-                  <wp:posOffset>6073140</wp:posOffset>
-                </wp:positionV>
-                <wp:extent cx="5715" cy="330835"/>
-                <wp:effectExtent l="13970" t="0" r="18415" b="12700"/>
-                <wp:wrapNone/>
-                <wp:docPr id="4" name="直接连接符 4"/>
-                <wp:cNvGraphicFramePr/>
-                <a:graphic xmlns:a="http://schemas.openxmlformats.org/drawingml/2006/main">
-                  <a:graphicData uri="http://schemas.microsoft.com/office/word/2010/wordprocessingShape">
-                    <wps:wsp>
-                      <wps:cNvCnPr/>
-                      <wps:spPr>
-                        <a:xfrm flipH="1">
-                          <a:off x="0" y="0"/>
-                          <a:ext cx="5715" cy="330835"/>
-                        </a:xfrm>
-                        <a:prstGeom prst="line">
-                          <a:avLst/>
-                        </a:prstGeom>
-                        <a:ln w="28575">
-                          <a:solidFill>
-                            <a:schemeClr val="tx1"/>
-                          </a:solidFill>
-                        </a:ln>
-                      </wps:spPr>
-                      <wps:style>
-                        <a:lnRef idx="1">
-                          <a:schemeClr val="accent1"/>
-                        </a:lnRef>
-                        <a:fillRef idx="0">
-                          <a:schemeClr val="accent1"/>
-                        </a:fillRef>
-                        <a:effectRef idx="0">
-                          <a:schemeClr val="accent1"/>
-                        </a:effectRef>
-                        <a:fontRef idx="minor">
-                          <a:schemeClr val="tx1"/>
-                        </a:fontRef>
-                      </wps:style>
-                      <wps:bodyPr/>
-                    </wps:wsp>
-                  </a:graphicData>
-                </a:graphic>
-              </wp:anchor>
-            </w:drawing>
-          </mc:Choice>
-          <mc:Fallback>
-            <w:pict>
-              <v:line id="_x0000_s1026" o:spid="_x0000_s1026" o:spt="20" style="position:absolute;left:0pt;flip:x;margin-left:272.5pt;margin-top:478.2pt;height:26.05pt;width:0.45pt;z-index:1108642816;mso-width-relative:page;mso-height-relative:page;" filled="f" stroked="t" coordsize="21600,21600" o:gfxdata="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">
+                <v:stroke on="f"/>
+                <v:imagedata o:title=""/>
+                <o:lock v:ext="edit" aspectratio="f"/>
+                <v:textbox>
+                  <w:txbxContent>
+                    <w:p>
+                      <w:pPr>
+                        <w:jc w:val="left"/>
+                        <w:rPr>
+                          <w:rFonts w:hint="eastAsia" w:eastAsia="SimSun"/>
+                          <w:sz w:val="22"/>
+                          <w:szCs w:val="22"/>
+                          <w:lang w:val="en-US" w:eastAsia="zh-CN"/>
+                        </w:rPr>
+                      </w:pPr>
+                      <w:r>
+                        <w:rPr>
+                          <w:rFonts w:hint="eastAsia" w:eastAsia="SimSun"/>
+                          <w:sz w:val="22"/>
+                          <w:szCs w:val="22"/>
+                          <w:lang w:val="en-US" w:eastAsia="zh-CN"/>
+                        </w:rPr>
+                        <w:t xml:space="preserve">t </w:t>
+                      </w:r>
+                    </w:p>
+                  </w:txbxContent>
+                </v:textbox>
+              </v:shape>
+            </w:pict>
+          </mc:Fallback>
+        </mc:AlternateContent>
+      </w:r>
+      <w:r>
+        <w:rPr>
+          <w:sz w:val="22"/>
+        </w:rPr>
+        <mc:AlternateContent>
+          <mc:Choice Requires="wps">
+            <w:drawing>
+              <wp:anchor distT="0" distB="0" distL="114300" distR="114300" simplePos="0" relativeHeight="1846720512" behindDoc="0" locked="0" layoutInCell="1" allowOverlap="1">
+                <wp:simplePos x="0" y="0"/>
+                <wp:positionH relativeFrom="column">
+                  <wp:posOffset>5420360</wp:posOffset>
+                </wp:positionH>
+                <wp:positionV relativeFrom="paragraph">
+                  <wp:posOffset>6360160</wp:posOffset>
+                </wp:positionV>
+                <wp:extent cx="367030" cy="267335"/>
+                <wp:effectExtent l="0" t="0" r="0" b="0"/>
+                <wp:wrapNone/>
+                <wp:docPr id="2" name="文本框 613"/>
+                <wp:cNvGraphicFramePr/>
+                <a:graphic xmlns:a="http://schemas.openxmlformats.org/drawingml/2006/main">
+                  <a:graphicData uri="http://schemas.microsoft.com/office/word/2010/wordprocessingShape">
+                    <wps:wsp>
+                      <wps:cNvSpPr txBox="1"/>
+                      <wps:spPr>
+                        <a:xfrm>
+                          <a:off x="6798945" y="6339840"/>
+                          <a:ext cx="367030" cy="267335"/>
+                        </a:xfrm>
+                        <a:prstGeom prst="rect">
+                          <a:avLst/>
+                        </a:prstGeom>
+                        <a:noFill/>
+                        <a:ln w="9525">
+                          <a:noFill/>
+                        </a:ln>
+                      </wps:spPr>
+                      <wps:txbx>
+                        <w:txbxContent>
+                          <w:p>
+                            <w:pPr>
+                              <w:jc w:val="left"/>
+                              <w:rPr>
+                                <w:ins w:id="0" w:author="Gilgil" w:date="2015-06-16T14:27:00Z"/>
+                                <w:rFonts w:hint="eastAsia" w:eastAsia="SimSun"/>
+                                <w:sz w:val="22"/>
+                                <w:szCs w:val="22"/>
+                                <w:lang w:val="en-US" w:eastAsia="zh-CN"/>
+                              </w:rPr>
+                            </w:pPr>
+                            <w:r>
+                              <w:rPr>
+                                <w:rFonts w:hint="eastAsia" w:eastAsia="SimSun"/>
+                                <w:sz w:val="22"/>
+                                <w:szCs w:val="22"/>
+                                <w:lang w:val="en-US" w:eastAsia="zh-CN"/>
+                              </w:rPr>
+                              <w:t xml:space="preserve">t </w:t>
+                            </w:r>
+                          </w:p>
+                        </w:txbxContent>
+                      </wps:txbx>
+                      <wps:bodyPr upright="1"/>
+                    </wps:wsp>
+                  </a:graphicData>
+                </a:graphic>
+              </wp:anchor>
+            </w:drawing>
+          </mc:Choice>
+          <mc:Fallback>
+            <w:pict>
+              <v:shape id="文本框 613" o:spid="_x0000_s1026" o:spt="202" type="#_x0000_t202" style="position:absolute;left:0pt;margin-left:426.8pt;margin-top:500.8pt;height:21.05pt;width:28.9pt;z-index:1846720512;mso-width-relative:page;mso-height-relative:page;" filled="f" stroked="f" coordsize="21600,21600" o:gfxdata="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">
                 <v:fill on="f" focussize="0,0"/>
-                <v:stroke weight="2.25pt" color="#000000 [3213]" miterlimit="8" joinstyle="miter"/>
-                <v:imagedata o:title=""/>
-                <o:lock v:ext="edit" aspectratio="f"/>
-              </v:line>
-            </w:pict>
-          </mc:Fallback>
-        </mc:AlternateContent>
-      </w:r>
-      <w:r>
-        <w:rPr>
-          <w:sz w:val="22"/>
-        </w:rPr>
-        <mc:AlternateContent>
-          <mc:Choice Requires="wps">
-            <w:drawing>
-              <wp:anchor distT="0" distB="0" distL="114300" distR="114300" simplePos="0" relativeHeight="1108642816" behindDoc="0" locked="0" layoutInCell="1" allowOverlap="1">
-                <wp:simplePos x="0" y="0"/>
-                <wp:positionH relativeFrom="column">
-                  <wp:posOffset>1165225</wp:posOffset>
-                </wp:positionH>
-                <wp:positionV relativeFrom="paragraph">
-                  <wp:posOffset>6063615</wp:posOffset>
-                </wp:positionV>
-                <wp:extent cx="5715" cy="330835"/>
-                <wp:effectExtent l="13970" t="0" r="18415" b="12700"/>
-                <wp:wrapNone/>
-                <wp:docPr id="3" name="直接连接符 3"/>
-                <wp:cNvGraphicFramePr/>
-                <a:graphic xmlns:a="http://schemas.openxmlformats.org/drawingml/2006/main">
-                  <a:graphicData uri="http://schemas.microsoft.com/office/word/2010/wordprocessingShape">
-                    <wps:wsp>
-                      <wps:cNvCnPr/>
-                      <wps:spPr>
-                        <a:xfrm flipH="1">
-                          <a:off x="0" y="0"/>
-                          <a:ext cx="5715" cy="330835"/>
-                        </a:xfrm>
-                        <a:prstGeom prst="line">
-                          <a:avLst/>
-                        </a:prstGeom>
-                        <a:ln w="28575">
-                          <a:solidFill>
-                            <a:schemeClr val="tx1"/>
-                          </a:solidFill>
-                        </a:ln>
-                      </wps:spPr>
-                      <wps:style>
-                        <a:lnRef idx="1">
-                          <a:schemeClr val="accent1"/>
-                        </a:lnRef>
-                        <a:fillRef idx="0">
-                          <a:schemeClr val="accent1"/>
-                        </a:fillRef>
-                        <a:effectRef idx="0">
-                          <a:schemeClr val="accent1"/>
-                        </a:effectRef>
-                        <a:fontRef idx="minor">
-                          <a:schemeClr val="tx1"/>
-                        </a:fontRef>
-                      </wps:style>
-                      <wps:bodyPr/>
-                    </wps:wsp>
-                  </a:graphicData>
-                </a:graphic>
-              </wp:anchor>
-            </w:drawing>
-          </mc:Choice>
-          <mc:Fallback>
-            <w:pict>
-              <v:line id="_x0000_s1026" o:spid="_x0000_s1026" o:spt="20" style="position:absolute;left:0pt;flip:x;margin-left:91.75pt;margin-top:477.45pt;height:26.05pt;width:0.45pt;z-index:1108642816;mso-width-relative:page;mso-height-relative:page;" filled="f" stroked="t" coordsize="21600,21600" o:gfxdata="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">
-                <v:fill on="f" focussize="0,0"/>
-                <v:stroke weight="2.25pt" color="#000000 [3213]" miterlimit="8" joinstyle="miter"/>
-                <v:imagedata o:title=""/>
-                <o:lock v:ext="edit" aspectratio="f"/>
-              </v:line>
-            </w:pict>
-          </mc:Fallback>
-        </mc:AlternateContent>
-      </w:r>
-      <w:r>
-        <w:rPr>
-          <w:sz w:val="22"/>
-        </w:rPr>
-        <mc:AlternateContent>
-          <mc:Choice Requires="wps">
-            <w:drawing>
-              <wp:anchor distT="0" distB="0" distL="114300" distR="114300" simplePos="0" relativeHeight="2827633664" behindDoc="0" locked="0" layoutInCell="1" allowOverlap="1">
-                <wp:simplePos x="0" y="0"/>
-                <wp:positionH relativeFrom="column">
-                  <wp:posOffset>1930400</wp:posOffset>
-                </wp:positionH>
-                <wp:positionV relativeFrom="paragraph">
-                  <wp:posOffset>6050280</wp:posOffset>
-                </wp:positionV>
-                <wp:extent cx="5715" cy="330835"/>
-                <wp:effectExtent l="13970" t="0" r="18415" b="12700"/>
-                <wp:wrapNone/>
-                <wp:docPr id="1" name="直接连接符 1"/>
-                <wp:cNvGraphicFramePr/>
-                <a:graphic xmlns:a="http://schemas.openxmlformats.org/drawingml/2006/main">
-                  <a:graphicData uri="http://schemas.microsoft.com/office/word/2010/wordprocessingShape">
-                    <wps:wsp>
-                      <wps:cNvCnPr/>
-                      <wps:spPr>
-                        <a:xfrm flipH="1">
-                          <a:off x="0" y="0"/>
-                          <a:ext cx="5715" cy="330835"/>
-                        </a:xfrm>
-                        <a:prstGeom prst="line">
-                          <a:avLst/>
-                        </a:prstGeom>
-                        <a:ln w="28575">
-                          <a:solidFill>
-                            <a:schemeClr val="tx1"/>
-                          </a:solidFill>
-                        </a:ln>
-                      </wps:spPr>
-                      <wps:style>
-                        <a:lnRef idx="1">
-                          <a:schemeClr val="accent1"/>
-                        </a:lnRef>
-                        <a:fillRef idx="0">
-                          <a:schemeClr val="accent1"/>
-                        </a:fillRef>
-                        <a:effectRef idx="0">
-                          <a:schemeClr val="accent1"/>
-                        </a:effectRef>
-                        <a:fontRef idx="minor">
-                          <a:schemeClr val="tx1"/>
-                        </a:fontRef>
-                      </wps:style>
-                      <wps:bodyPr/>
-                    </wps:wsp>
-                  </a:graphicData>
-                </a:graphic>
-              </wp:anchor>
-            </w:drawing>
-          </mc:Choice>
-          <mc:Fallback>
-            <w:pict>
-              <v:line id="_x0000_s1026" o:spid="_x0000_s1026" o:spt="20" style="position:absolute;left:0pt;flip:x;margin-left:152pt;margin-top:476.4pt;height:26.05pt;width:0.45pt;z-index:-1467333632;mso-width-relative:page;mso-height-relative:page;" filled="f" stroked="t" coordsize="21600,21600" o:gfxdata="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">
-                <v:fill on="f" focussize="0,0"/>
-                <v:stroke weight="2.25pt" color="#000000 [3213]" miterlimit="8" joinstyle="miter"/>
-                <v:imagedata o:title=""/>
-                <o:lock v:ext="edit" aspectratio="f"/>
-              </v:line>
-            </w:pict>
-          </mc:Fallback>
-        </mc:AlternateContent>
-      </w:r>
-      <w:r>
-        <w:rPr>
-          <w:sz w:val="22"/>
-        </w:rPr>
-        <mc:AlternateContent>
-          <mc:Choice Requires="wps">
-            <w:drawing>
-              <wp:anchor distT="0" distB="0" distL="114300" distR="114300" simplePos="0" relativeHeight="777489408" behindDoc="0" locked="0" layoutInCell="1" allowOverlap="1">
-                <wp:simplePos x="0" y="0"/>
-                <wp:positionH relativeFrom="column">
-                  <wp:posOffset>2696210</wp:posOffset>
-                </wp:positionH>
-                <wp:positionV relativeFrom="paragraph">
-                  <wp:posOffset>6045835</wp:posOffset>
-                </wp:positionV>
-                <wp:extent cx="5715" cy="330835"/>
-                <wp:effectExtent l="13970" t="0" r="18415" b="12700"/>
-                <wp:wrapNone/>
-                <wp:docPr id="265" name="直接连接符 265"/>
-                <wp:cNvGraphicFramePr/>
-                <a:graphic xmlns:a="http://schemas.openxmlformats.org/drawingml/2006/main">
-                  <a:graphicData uri="http://schemas.microsoft.com/office/word/2010/wordprocessingShape">
-                    <wps:wsp>
-                      <wps:cNvCnPr/>
-                      <wps:spPr>
-                        <a:xfrm flipH="1">
-                          <a:off x="0" y="0"/>
-                          <a:ext cx="5715" cy="330835"/>
-                        </a:xfrm>
-                        <a:prstGeom prst="line">
-                          <a:avLst/>
-                        </a:prstGeom>
-                        <a:ln w="28575">
-                          <a:solidFill>
-                            <a:schemeClr val="tx1"/>
-                          </a:solidFill>
-                        </a:ln>
-                      </wps:spPr>
-                      <wps:style>
-                        <a:lnRef idx="1">
-                          <a:schemeClr val="accent1"/>
-                        </a:lnRef>
-                        <a:fillRef idx="0">
-                          <a:schemeClr val="accent1"/>
-                        </a:fillRef>
-                        <a:effectRef idx="0">
-                          <a:schemeClr val="accent1"/>
-                        </a:effectRef>
-                        <a:fontRef idx="minor">
-                          <a:schemeClr val="tx1"/>
-                        </a:fontRef>
-                      </wps:style>
-                      <wps:bodyPr/>
-                    </wps:wsp>
-                  </a:graphicData>
-                </a:graphic>
-              </wp:anchor>
-            </w:drawing>
-          </mc:Choice>
-          <mc:Fallback>
-            <w:pict>
-              <v:line id="_x0000_s1026" o:spid="_x0000_s1026" o:spt="20" style="position:absolute;left:0pt;flip:x;margin-left:212.3pt;margin-top:476.05pt;height:26.05pt;width:0.45pt;z-index:777489408;mso-width-relative:page;mso-height-relative:page;" filled="f" stroked="t" coordsize="21600,21600" o:gfxdata="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">
-                <v:fill on="f" focussize="0,0"/>
-                <v:stroke weight="2.25pt" color="#000000 [3213]" miterlimit="8" joinstyle="miter"/>
-                <v:imagedata o:title=""/>
-                <o:lock v:ext="edit" aspectratio="f"/>
-              </v:line>
-            </w:pict>
-          </mc:Fallback>
-        </mc:AlternateContent>
-      </w:r>
-      <w:r>
-        <w:rPr>
-          <w:sz w:val="22"/>
-        </w:rPr>
-        <mc:AlternateContent>
-          <mc:Choice Requires="wps">
-            <w:drawing>
-              <wp:anchor distT="0" distB="0" distL="114300" distR="114300" simplePos="0" relativeHeight="2804696064" behindDoc="0" locked="0" layoutInCell="1" allowOverlap="1">
-                <wp:simplePos x="0" y="0"/>
-                <wp:positionH relativeFrom="column">
-                  <wp:posOffset>2607945</wp:posOffset>
-                </wp:positionH>
-                <wp:positionV relativeFrom="paragraph">
-                  <wp:posOffset>172085</wp:posOffset>
-                </wp:positionV>
-                <wp:extent cx="199390" cy="172085"/>
-                <wp:effectExtent l="0" t="0" r="10160" b="18415"/>
-                <wp:wrapNone/>
-                <wp:docPr id="37" name="椭圆 37"/>
-                <wp:cNvGraphicFramePr/>
-                <a:graphic xmlns:a="http://schemas.openxmlformats.org/drawingml/2006/main">
-                  <a:graphicData uri="http://schemas.microsoft.com/office/word/2010/wordprocessingShape">
-                    <wps:wsp>
-                      <wps:cNvSpPr/>
-                      <wps:spPr>
-                        <a:xfrm>
-                          <a:off x="0" y="0"/>
-                          <a:ext cx="199390" cy="172085"/>
-                        </a:xfrm>
-                        <a:prstGeom prst="ellipse">
-                          <a:avLst/>
-                        </a:prstGeom>
-                        <a:solidFill>
-                          <a:srgbClr val="0070C0">
-                            <a:alpha val="47000"/>
-                          </a:srgbClr>
-                        </a:solidFill>
-                        <a:ln>
-                          <a:noFill/>
-                        </a:ln>
-                      </wps:spPr>
-                      <wps:style>
-                        <a:lnRef idx="2">
-                          <a:schemeClr val="accent1">
-                            <a:shade val="50000"/>
-                          </a:schemeClr>
-                        </a:lnRef>
-                        <a:fillRef idx="1">
-                          <a:schemeClr val="accent1"/>
-                        </a:fillRef>
-                        <a:effectRef idx="0">
-                          <a:schemeClr val="accent1"/>
-                        </a:effectRef>
-                        <a:fontRef idx="minor">
-                          <a:schemeClr val="lt1"/>
-                        </a:fontRef>
-                      </wps:style>
-                      <wps:bodyPr rot="0" spcFirstLastPara="0" vertOverflow="overflow" horzOverflow="overflow" vert="horz" wrap="square" lIns="91440" tIns="45720" rIns="91440" bIns="45720" numCol="1" spcCol="0" rtlCol="0" fromWordArt="0" anchor="ctr" anchorCtr="0" forceAA="0" compatLnSpc="1">
-                        <a:noAutofit/>
-                      </wps:bodyPr>
-                    </wps:wsp>
-                  </a:graphicData>
-                </a:graphic>
-              </wp:anchor>
-            </w:drawing>
-          </mc:Choice>
-          <mc:Fallback>
-            <w:pict>
-              <v:shape id="_x0000_s1026" o:spid="_x0000_s1026" o:spt="3" type="#_x0000_t3" style="position:absolute;left:0pt;margin-left:205.35pt;margin-top:13.55pt;height:13.55pt;width:15.7pt;z-index:-1490271232;v-text-anchor:middle;mso-width-relative:page;mso-height-relative:page;" fillcolor="#0070C0" filled="t" stroked="f" coordsize="21600,21600" o:gfxdata="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">
-                <v:fill on="t" opacity="30801f" focussize="0,0"/>
-                <v:stroke on="f" weight="1pt" miterlimit="8" joinstyle="miter"/>
-                <v:imagedata o:title=""/>
-                <o:lock v:ext="edit" aspectratio="f"/>
-              </v:shape>
-            </w:pict>
-          </mc:Fallback>
-        </mc:AlternateContent>
-      </w:r>
-      <w:r>
-        <w:rPr>
-          <w:sz w:val="22"/>
-        </w:rPr>
-        <mc:AlternateContent>
-          <mc:Choice Requires="wps">
-            <w:drawing>
-              <wp:anchor distT="0" distB="0" distL="114300" distR="114300" simplePos="0" relativeHeight="2804729856" behindDoc="0" locked="0" layoutInCell="1" allowOverlap="1">
-                <wp:simplePos x="0" y="0"/>
-                <wp:positionH relativeFrom="column">
-                  <wp:posOffset>2948305</wp:posOffset>
-                </wp:positionH>
-                <wp:positionV relativeFrom="paragraph">
-                  <wp:posOffset>170815</wp:posOffset>
-                </wp:positionV>
-                <wp:extent cx="199390" cy="172085"/>
-                <wp:effectExtent l="0" t="0" r="10160" b="18415"/>
-                <wp:wrapNone/>
-                <wp:docPr id="13" name="椭圆 13"/>
-                <wp:cNvGraphicFramePr/>
-                <a:graphic xmlns:a="http://schemas.openxmlformats.org/drawingml/2006/main">
-                  <a:graphicData uri="http://schemas.microsoft.com/office/word/2010/wordprocessingShape">
-                    <wps:wsp>
-                      <wps:cNvSpPr/>
-                      <wps:spPr>
-                        <a:xfrm>
-                          <a:off x="0" y="0"/>
-                          <a:ext cx="199390" cy="172085"/>
-                        </a:xfrm>
-                        <a:prstGeom prst="ellipse">
-                          <a:avLst/>
-                        </a:prstGeom>
-                        <a:solidFill>
-                          <a:srgbClr val="0070C0">
-                            <a:alpha val="47000"/>
-                          </a:srgbClr>
-                        </a:solidFill>
-                        <a:ln>
-                          <a:noFill/>
-                        </a:ln>
-                      </wps:spPr>
-                      <wps:style>
-                        <a:lnRef idx="2">
-                          <a:schemeClr val="accent1">
-                            <a:shade val="50000"/>
-                          </a:schemeClr>
-                        </a:lnRef>
-                        <a:fillRef idx="1">
-                          <a:schemeClr val="accent1"/>
-                        </a:fillRef>
-                        <a:effectRef idx="0">
-                          <a:schemeClr val="accent1"/>
-                        </a:effectRef>
-                        <a:fontRef idx="minor">
-                          <a:schemeClr val="lt1"/>
-                        </a:fontRef>
-                      </wps:style>
-                      <wps:bodyPr rot="0" spcFirstLastPara="0" vertOverflow="overflow" horzOverflow="overflow" vert="horz" wrap="square" lIns="91440" tIns="45720" rIns="91440" bIns="45720" numCol="1" spcCol="0" rtlCol="0" fromWordArt="0" anchor="ctr" anchorCtr="0" forceAA="0" compatLnSpc="1">
-                        <a:noAutofit/>
-                      </wps:bodyPr>
-                    </wps:wsp>
-                  </a:graphicData>
-                </a:graphic>
-              </wp:anchor>
-            </w:drawing>
-          </mc:Choice>
-          <mc:Fallback>
-            <w:pict>
-              <v:shape id="_x0000_s1026" o:spid="_x0000_s1026" o:spt="3" type="#_x0000_t3" style="position:absolute;left:0pt;margin-left:232.15pt;margin-top:13.45pt;height:13.55pt;width:15.7pt;z-index:-1490237440;v-text-anchor:middle;mso-width-relative:page;mso-height-relative:page;" fillcolor="#0070C0" filled="t" stroked="f" coordsize="21600,21600" o:gfxdata="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">
-                <v:fill on="t" opacity="30801f" focussize="0,0"/>
-                <v:stroke on="f" weight="1pt" miterlimit="8" joinstyle="miter"/>
-                <v:imagedata o:title=""/>
-                <o:lock v:ext="edit" aspectratio="f"/>
+                <v:stroke on="f"/>
+                <v:imagedata o:title=""/>
+                <o:lock v:ext="edit" aspectratio="f"/>
+                <v:textbox>
+                  <w:txbxContent>
+                    <w:p>
+                      <w:pPr>
+                        <w:jc w:val="left"/>
+                        <w:rPr>
+                          <w:ins w:id="1" w:author="Gilgil" w:date="2015-06-16T14:27:00Z"/>
+                          <w:rFonts w:hint="eastAsia" w:eastAsia="SimSun"/>
+                          <w:sz w:val="22"/>
+                          <w:szCs w:val="22"/>
+                          <w:lang w:val="en-US" w:eastAsia="zh-CN"/>
+                        </w:rPr>
+                      </w:pPr>
+                      <w:r>
+                        <w:rPr>
+                          <w:rFonts w:hint="eastAsia" w:eastAsia="SimSun"/>
+                          <w:sz w:val="22"/>
+                          <w:szCs w:val="22"/>
+                          <w:lang w:val="en-US" w:eastAsia="zh-CN"/>
+                        </w:rPr>
+                        <w:t xml:space="preserve">t </w:t>
+                      </w:r>
+                    </w:p>
+                  </w:txbxContent>
+                </v:textbox>
               </v:shape>
             </w:pict>
           </mc:Fallback>
@@ -680,13 +327,13 @@
           <wp:anchor distT="0" distB="0" distL="114300" distR="114300" simplePos="0" relativeHeight="2804666368" behindDoc="0" locked="0" layoutInCell="1" allowOverlap="1">
             <wp:simplePos x="0" y="0"/>
             <wp:positionH relativeFrom="column">
-              <wp:posOffset>572135</wp:posOffset>
+              <wp:posOffset>543560</wp:posOffset>
             </wp:positionH>
             <wp:positionV relativeFrom="paragraph">
-              <wp:posOffset>-239395</wp:posOffset>
+              <wp:posOffset>-231140</wp:posOffset>
             </wp:positionV>
-            <wp:extent cx="1732915" cy="1009015"/>
-            <wp:effectExtent l="0" t="0" r="635" b="635"/>
+            <wp:extent cx="1772285" cy="1009015"/>
+            <wp:effectExtent l="0" t="0" r="18415" b="635"/>
             <wp:wrapNone/>
             <wp:docPr id="55" name="图片 3"/>
             <wp:cNvGraphicFramePr>
@@ -697,6 +344,270 @@
                 <pic:pic xmlns:pic="http://schemas.openxmlformats.org/drawingml/2006/picture">
                   <pic:nvPicPr>
                     <pic:cNvPr id="55" name="图片 3"/>
+                    <pic:cNvPicPr>
+                      <a:picLocks noChangeAspect="1"/>
+                    </pic:cNvPicPr>
+                  </pic:nvPicPr>
+                  <pic:blipFill>
+                    <a:blip r:embed="rId4"/>
+                    <a:stretch>
+                      <a:fillRect/>
+                    </a:stretch>
+                  </pic:blipFill>
+                  <pic:spPr>
+                    <a:xfrm>
+                      <a:off x="0" y="0"/>
+                      <a:ext cx="1772285" cy="1009015"/>
+                    </a:xfrm>
+                    <a:prstGeom prst="rect">
+                      <a:avLst/>
+                    </a:prstGeom>
+                    <a:noFill/>
+                    <a:ln w="9525">
+                      <a:noFill/>
+                    </a:ln>
+                  </pic:spPr>
+                </pic:pic>
+              </a:graphicData>
+            </a:graphic>
+          </wp:anchor>
+        </w:drawing>
+      </w:r>
+      <w:r>
+        <w:rPr>
+          <w:sz w:val="22"/>
+        </w:rPr>
+        <mc:AlternateContent>
+          <mc:Choice Requires="wps">
+            <w:drawing>
+              <wp:anchor distT="0" distB="0" distL="114300" distR="114300" simplePos="0" relativeHeight="2804730880" behindDoc="0" locked="0" layoutInCell="1" allowOverlap="1">
+                <wp:simplePos x="0" y="0"/>
+                <wp:positionH relativeFrom="column">
+                  <wp:posOffset>3292475</wp:posOffset>
+                </wp:positionH>
+                <wp:positionV relativeFrom="paragraph">
+                  <wp:posOffset>168275</wp:posOffset>
+                </wp:positionV>
+                <wp:extent cx="199390" cy="172085"/>
+                <wp:effectExtent l="0" t="0" r="10160" b="18415"/>
+                <wp:wrapNone/>
+                <wp:docPr id="12" name="椭圆 12"/>
+                <wp:cNvGraphicFramePr/>
+                <a:graphic xmlns:a="http://schemas.openxmlformats.org/drawingml/2006/main">
+                  <a:graphicData uri="http://schemas.microsoft.com/office/word/2010/wordprocessingShape">
+                    <wps:wsp>
+                      <wps:cNvSpPr/>
+                      <wps:spPr>
+                        <a:xfrm>
+                          <a:off x="0" y="0"/>
+                          <a:ext cx="199390" cy="172085"/>
+                        </a:xfrm>
+                        <a:prstGeom prst="ellipse">
+                          <a:avLst/>
+                        </a:prstGeom>
+                        <a:solidFill>
+                          <a:srgbClr val="0070C0">
+                            <a:alpha val="47000"/>
+                          </a:srgbClr>
+                        </a:solidFill>
+                        <a:ln>
+                          <a:noFill/>
+                        </a:ln>
+                      </wps:spPr>
+                      <wps:style>
+                        <a:lnRef idx="2">
+                          <a:schemeClr val="accent1">
+                            <a:shade val="50000"/>
+                          </a:schemeClr>
+                        </a:lnRef>
+                        <a:fillRef idx="1">
+                          <a:schemeClr val="accent1"/>
+                        </a:fillRef>
+                        <a:effectRef idx="0">
+                          <a:schemeClr val="accent1"/>
+                        </a:effectRef>
+                        <a:fontRef idx="minor">
+                          <a:schemeClr val="lt1"/>
+                        </a:fontRef>
+                      </wps:style>
+                      <wps:bodyPr rot="0" spcFirstLastPara="0" vertOverflow="overflow" horzOverflow="overflow" vert="horz" wrap="square" lIns="91440" tIns="45720" rIns="91440" bIns="45720" numCol="1" spcCol="0" rtlCol="0" fromWordArt="0" anchor="ctr" anchorCtr="0" forceAA="0" compatLnSpc="1">
+                        <a:noAutofit/>
+                      </wps:bodyPr>
+                    </wps:wsp>
+                  </a:graphicData>
+                </a:graphic>
+              </wp:anchor>
+            </w:drawing>
+          </mc:Choice>
+          <mc:Fallback>
+            <w:pict>
+              <v:shape id="_x0000_s1026" o:spid="_x0000_s1026" o:spt="3" type="#_x0000_t3" style="position:absolute;left:0pt;margin-left:259.25pt;margin-top:13.25pt;height:13.55pt;width:15.7pt;z-index:-1490236416;v-text-anchor:middle;mso-width-relative:page;mso-height-relative:page;" fillcolor="#0070C0" filled="t" stroked="f" coordsize="21600,21600" o:gfxdata="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">
+                <v:fill on="t" opacity="30801f" focussize="0,0"/>
+                <v:stroke on="f" weight="1pt" miterlimit="8" joinstyle="miter"/>
+                <v:imagedata o:title=""/>
+                <o:lock v:ext="edit" aspectratio="f"/>
+              </v:shape>
+            </w:pict>
+          </mc:Fallback>
+        </mc:AlternateContent>
+      </w:r>
+      <w:r>
+        <w:rPr>
+          <w:sz w:val="22"/>
+        </w:rPr>
+        <mc:AlternateContent>
+          <mc:Choice Requires="wps">
+            <w:drawing>
+              <wp:anchor distT="0" distB="0" distL="114300" distR="114300" simplePos="0" relativeHeight="2804672512" behindDoc="0" locked="0" layoutInCell="1" allowOverlap="1">
+                <wp:simplePos x="0" y="0"/>
+                <wp:positionH relativeFrom="column">
+                  <wp:posOffset>3642360</wp:posOffset>
+                </wp:positionH>
+                <wp:positionV relativeFrom="paragraph">
+                  <wp:posOffset>175895</wp:posOffset>
+                </wp:positionV>
+                <wp:extent cx="199390" cy="172085"/>
+                <wp:effectExtent l="0" t="0" r="10160" b="18415"/>
+                <wp:wrapNone/>
+                <wp:docPr id="48" name="椭圆 48"/>
+                <wp:cNvGraphicFramePr/>
+                <a:graphic xmlns:a="http://schemas.openxmlformats.org/drawingml/2006/main">
+                  <a:graphicData uri="http://schemas.microsoft.com/office/word/2010/wordprocessingShape">
+                    <wps:wsp>
+                      <wps:cNvSpPr/>
+                      <wps:spPr>
+                        <a:xfrm>
+                          <a:off x="0" y="0"/>
+                          <a:ext cx="199390" cy="172085"/>
+                        </a:xfrm>
+                        <a:prstGeom prst="ellipse">
+                          <a:avLst/>
+                        </a:prstGeom>
+                        <a:solidFill>
+                          <a:srgbClr val="0070C0">
+                            <a:alpha val="47000"/>
+                          </a:srgbClr>
+                        </a:solidFill>
+                        <a:ln>
+                          <a:noFill/>
+                        </a:ln>
+                      </wps:spPr>
+                      <wps:style>
+                        <a:lnRef idx="2">
+                          <a:schemeClr val="accent1">
+                            <a:shade val="50000"/>
+                          </a:schemeClr>
+                        </a:lnRef>
+                        <a:fillRef idx="1">
+                          <a:schemeClr val="accent1"/>
+                        </a:fillRef>
+                        <a:effectRef idx="0">
+                          <a:schemeClr val="accent1"/>
+                        </a:effectRef>
+                        <a:fontRef idx="minor">
+                          <a:schemeClr val="lt1"/>
+                        </a:fontRef>
+                      </wps:style>
+                      <wps:bodyPr rot="0" spcFirstLastPara="0" vertOverflow="overflow" horzOverflow="overflow" vert="horz" wrap="square" lIns="91440" tIns="45720" rIns="91440" bIns="45720" numCol="1" spcCol="0" rtlCol="0" fromWordArt="0" anchor="ctr" anchorCtr="0" forceAA="0" compatLnSpc="1">
+                        <a:noAutofit/>
+                      </wps:bodyPr>
+                    </wps:wsp>
+                  </a:graphicData>
+                </a:graphic>
+              </wp:anchor>
+            </w:drawing>
+          </mc:Choice>
+          <mc:Fallback>
+            <w:pict>
+              <v:shape id="_x0000_s1026" o:spid="_x0000_s1026" o:spt="3" type="#_x0000_t3" style="position:absolute;left:0pt;margin-left:286.8pt;margin-top:13.85pt;height:13.55pt;width:15.7pt;z-index:-1490294784;v-text-anchor:middle;mso-width-relative:page;mso-height-relative:page;" fillcolor="#0070C0" filled="t" stroked="f" coordsize="21600,21600" o:gfxdata="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">
+                <v:fill on="t" opacity="30801f" focussize="0,0"/>
+                <v:stroke on="f" weight="1pt" miterlimit="8" joinstyle="miter"/>
+                <v:imagedata o:title=""/>
+                <o:lock v:ext="edit" aspectratio="f"/>
+              </v:shape>
+            </w:pict>
+          </mc:Fallback>
+        </mc:AlternateContent>
+      </w:r>
+      <w:r>
+        <w:rPr>
+          <w:sz w:val="22"/>
+        </w:rPr>
+        <w:drawing>
+          <wp:anchor distT="0" distB="0" distL="114300" distR="114300" simplePos="0" relativeHeight="2804668416" behindDoc="0" locked="0" layoutInCell="1" allowOverlap="1">
+            <wp:simplePos x="0" y="0"/>
+            <wp:positionH relativeFrom="column">
+              <wp:posOffset>2237105</wp:posOffset>
+            </wp:positionH>
+            <wp:positionV relativeFrom="paragraph">
+              <wp:posOffset>-229235</wp:posOffset>
+            </wp:positionV>
+            <wp:extent cx="1810385" cy="1009015"/>
+            <wp:effectExtent l="0" t="0" r="18415" b="635"/>
+            <wp:wrapNone/>
+            <wp:docPr id="52" name="图片 3"/>
+            <wp:cNvGraphicFramePr>
+              <a:graphicFrameLocks xmlns:a="http://schemas.openxmlformats.org/drawingml/2006/main" noChangeAspect="1"/>
+            </wp:cNvGraphicFramePr>
+            <a:graphic xmlns:a="http://schemas.openxmlformats.org/drawingml/2006/main">
+              <a:graphicData uri="http://schemas.openxmlformats.org/drawingml/2006/picture">
+                <pic:pic xmlns:pic="http://schemas.openxmlformats.org/drawingml/2006/picture">
+                  <pic:nvPicPr>
+                    <pic:cNvPr id="52" name="图片 3"/>
+                    <pic:cNvPicPr>
+                      <a:picLocks noChangeAspect="1"/>
+                    </pic:cNvPicPr>
+                  </pic:nvPicPr>
+                  <pic:blipFill>
+                    <a:blip r:embed="rId4"/>
+                    <a:stretch>
+                      <a:fillRect/>
+                    </a:stretch>
+                  </pic:blipFill>
+                  <pic:spPr>
+                    <a:xfrm>
+                      <a:off x="0" y="0"/>
+                      <a:ext cx="1810385" cy="1009015"/>
+                    </a:xfrm>
+                    <a:prstGeom prst="rect">
+                      <a:avLst/>
+                    </a:prstGeom>
+                    <a:noFill/>
+                    <a:ln w="9525">
+                      <a:noFill/>
+                    </a:ln>
+                  </pic:spPr>
+                </pic:pic>
+              </a:graphicData>
+            </a:graphic>
+          </wp:anchor>
+        </w:drawing>
+      </w:r>
+      <w:r>
+        <w:rPr>
+          <w:sz w:val="22"/>
+        </w:rPr>
+        <w:drawing>
+          <wp:anchor distT="0" distB="0" distL="114300" distR="114300" simplePos="0" relativeHeight="2804666368" behindDoc="0" locked="0" layoutInCell="1" allowOverlap="1">
+            <wp:simplePos x="0" y="0"/>
+            <wp:positionH relativeFrom="column">
+              <wp:posOffset>560070</wp:posOffset>
+            </wp:positionH>
+            <wp:positionV relativeFrom="paragraph">
+              <wp:posOffset>932815</wp:posOffset>
+            </wp:positionV>
+            <wp:extent cx="1732915" cy="1009015"/>
+            <wp:effectExtent l="0" t="0" r="635" b="635"/>
+            <wp:wrapNone/>
+            <wp:docPr id="113" name="图片 3"/>
+            <wp:cNvGraphicFramePr>
+              <a:graphicFrameLocks xmlns:a="http://schemas.openxmlformats.org/drawingml/2006/main" noChangeAspect="1"/>
+            </wp:cNvGraphicFramePr>
+            <a:graphic xmlns:a="http://schemas.openxmlformats.org/drawingml/2006/main">
+              <a:graphicData uri="http://schemas.openxmlformats.org/drawingml/2006/picture">
+                <pic:pic xmlns:pic="http://schemas.openxmlformats.org/drawingml/2006/picture">
+                  <pic:nvPicPr>
+                    <pic:cNvPr id="113" name="图片 3"/>
                     <pic:cNvPicPr>
                       <a:picLocks noChangeAspect="1"/>
                     </pic:cNvPicPr>
@@ -730,55 +641,668 @@
         <w:rPr>
           <w:sz w:val="22"/>
         </w:rPr>
-        <w:drawing>
-          <wp:anchor distT="0" distB="0" distL="114300" distR="114300" simplePos="0" relativeHeight="2804668416" behindDoc="0" locked="0" layoutInCell="1" allowOverlap="1">
-            <wp:simplePos x="0" y="0"/>
-            <wp:positionH relativeFrom="column">
-              <wp:posOffset>2254885</wp:posOffset>
-            </wp:positionH>
-            <wp:positionV relativeFrom="paragraph">
-              <wp:posOffset>-229235</wp:posOffset>
-            </wp:positionV>
-            <wp:extent cx="1776730" cy="1009015"/>
-            <wp:effectExtent l="0" t="0" r="13970" b="635"/>
-            <wp:wrapNone/>
-            <wp:docPr id="52" name="图片 3"/>
-            <wp:cNvGraphicFramePr>
-              <a:graphicFrameLocks xmlns:a="http://schemas.openxmlformats.org/drawingml/2006/main" noChangeAspect="1"/>
-            </wp:cNvGraphicFramePr>
-            <a:graphic xmlns:a="http://schemas.openxmlformats.org/drawingml/2006/main">
-              <a:graphicData uri="http://schemas.openxmlformats.org/drawingml/2006/picture">
-                <pic:pic xmlns:pic="http://schemas.openxmlformats.org/drawingml/2006/picture">
-                  <pic:nvPicPr>
-                    <pic:cNvPr id="52" name="图片 3"/>
-                    <pic:cNvPicPr>
-                      <a:picLocks noChangeAspect="1"/>
-                    </pic:cNvPicPr>
-                  </pic:nvPicPr>
-                  <pic:blipFill>
-                    <a:blip r:embed="rId4"/>
-                    <a:stretch>
-                      <a:fillRect/>
-                    </a:stretch>
-                  </pic:blipFill>
-                  <pic:spPr>
-                    <a:xfrm>
-                      <a:off x="0" y="0"/>
-                      <a:ext cx="1776730" cy="1009015"/>
-                    </a:xfrm>
-                    <a:prstGeom prst="rect">
-                      <a:avLst/>
-                    </a:prstGeom>
-                    <a:noFill/>
-                    <a:ln w="9525">
-                      <a:noFill/>
-                    </a:ln>
-                  </pic:spPr>
-                </pic:pic>
-              </a:graphicData>
-            </a:graphic>
-          </wp:anchor>
-        </w:drawing>
+        <mc:AlternateContent>
+          <mc:Choice Requires="wps">
+            <w:drawing>
+              <wp:anchor distT="0" distB="0" distL="114300" distR="114300" simplePos="0" relativeHeight="3896940544" behindDoc="0" locked="0" layoutInCell="1" allowOverlap="1">
+                <wp:simplePos x="0" y="0"/>
+                <wp:positionH relativeFrom="column">
+                  <wp:posOffset>2658110</wp:posOffset>
+                </wp:positionH>
+                <wp:positionV relativeFrom="paragraph">
+                  <wp:posOffset>4721225</wp:posOffset>
+                </wp:positionV>
+                <wp:extent cx="111125" cy="2116455"/>
+                <wp:effectExtent l="0" t="0" r="3175" b="17145"/>
+                <wp:wrapNone/>
+                <wp:docPr id="258" name="矩形 258"/>
+                <wp:cNvGraphicFramePr/>
+                <a:graphic xmlns:a="http://schemas.openxmlformats.org/drawingml/2006/main">
+                  <a:graphicData uri="http://schemas.microsoft.com/office/word/2010/wordprocessingShape">
+                    <wps:wsp>
+                      <wps:cNvSpPr/>
+                      <wps:spPr>
+                        <a:xfrm>
+                          <a:off x="0" y="0"/>
+                          <a:ext cx="111125" cy="2116455"/>
+                        </a:xfrm>
+                        <a:prstGeom prst="rect">
+                          <a:avLst/>
+                        </a:prstGeom>
+                        <a:solidFill>
+                          <a:schemeClr val="accent1">
+                            <a:alpha val="29000"/>
+                          </a:schemeClr>
+                        </a:solidFill>
+                        <a:ln>
+                          <a:noFill/>
+                        </a:ln>
+                      </wps:spPr>
+                      <wps:style>
+                        <a:lnRef idx="2">
+                          <a:schemeClr val="accent1">
+                            <a:shade val="50000"/>
+                          </a:schemeClr>
+                        </a:lnRef>
+                        <a:fillRef idx="1">
+                          <a:schemeClr val="accent1"/>
+                        </a:fillRef>
+                        <a:effectRef idx="0">
+                          <a:schemeClr val="accent1"/>
+                        </a:effectRef>
+                        <a:fontRef idx="minor">
+                          <a:schemeClr val="lt1"/>
+                        </a:fontRef>
+                      </wps:style>
+                      <wps:bodyPr rot="0" spcFirstLastPara="0" vertOverflow="overflow" horzOverflow="overflow" vert="horz" wrap="square" lIns="91440" tIns="45720" rIns="91440" bIns="45720" numCol="1" spcCol="0" rtlCol="0" fromWordArt="0" anchor="ctr" anchorCtr="0" forceAA="0" compatLnSpc="1">
+                        <a:noAutofit/>
+                      </wps:bodyPr>
+                    </wps:wsp>
+                  </a:graphicData>
+                </a:graphic>
+              </wp:anchor>
+            </w:drawing>
+          </mc:Choice>
+          <mc:Fallback>
+            <w:pict>
+              <v:rect id="_x0000_s1026" o:spid="_x0000_s1026" o:spt="1" style="position:absolute;left:0pt;margin-left:209.3pt;margin-top:371.75pt;height:166.65pt;width:8.75pt;z-index:-398026752;v-text-anchor:middle;mso-width-relative:page;mso-height-relative:page;" fillcolor="#5B9BD5 [3204]" filled="t" stroked="f" coordsize="21600,21600" o:gfxdata="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">
+                <v:fill on="t" opacity="19005f" focussize="0,0"/>
+                <v:stroke on="f" weight="1pt" miterlimit="8" joinstyle="miter"/>
+                <v:imagedata o:title=""/>
+                <o:lock v:ext="edit" aspectratio="f"/>
+              </v:rect>
+            </w:pict>
+          </mc:Fallback>
+        </mc:AlternateContent>
+      </w:r>
+      <w:r>
+        <w:rPr>
+          <w:sz w:val="22"/>
+        </w:rPr>
+        <mc:AlternateContent>
+          <mc:Choice Requires="wps">
+            <w:drawing>
+              <wp:anchor distT="0" distB="0" distL="114300" distR="114300" simplePos="0" relativeHeight="1846796288" behindDoc="0" locked="0" layoutInCell="1" allowOverlap="1">
+                <wp:simplePos x="0" y="0"/>
+                <wp:positionH relativeFrom="column">
+                  <wp:posOffset>4939665</wp:posOffset>
+                </wp:positionH>
+                <wp:positionV relativeFrom="paragraph">
+                  <wp:posOffset>4758690</wp:posOffset>
+                </wp:positionV>
+                <wp:extent cx="127635" cy="2073275"/>
+                <wp:effectExtent l="0" t="0" r="5715" b="3175"/>
+                <wp:wrapNone/>
+                <wp:docPr id="220" name="矩形 220"/>
+                <wp:cNvGraphicFramePr/>
+                <a:graphic xmlns:a="http://schemas.openxmlformats.org/drawingml/2006/main">
+                  <a:graphicData uri="http://schemas.microsoft.com/office/word/2010/wordprocessingShape">
+                    <wps:wsp>
+                      <wps:cNvSpPr/>
+                      <wps:spPr>
+                        <a:xfrm>
+                          <a:off x="6378575" y="5803900"/>
+                          <a:ext cx="127635" cy="2073275"/>
+                        </a:xfrm>
+                        <a:prstGeom prst="rect">
+                          <a:avLst/>
+                        </a:prstGeom>
+                        <a:solidFill>
+                          <a:schemeClr val="accent1">
+                            <a:alpha val="29000"/>
+                          </a:schemeClr>
+                        </a:solidFill>
+                        <a:ln>
+                          <a:noFill/>
+                        </a:ln>
+                      </wps:spPr>
+                      <wps:style>
+                        <a:lnRef idx="2">
+                          <a:schemeClr val="accent1">
+                            <a:shade val="50000"/>
+                          </a:schemeClr>
+                        </a:lnRef>
+                        <a:fillRef idx="1">
+                          <a:schemeClr val="accent1"/>
+                        </a:fillRef>
+                        <a:effectRef idx="0">
+                          <a:schemeClr val="accent1"/>
+                        </a:effectRef>
+                        <a:fontRef idx="minor">
+                          <a:schemeClr val="lt1"/>
+                        </a:fontRef>
+                      </wps:style>
+                      <wps:bodyPr rot="0" spcFirstLastPara="0" vertOverflow="overflow" horzOverflow="overflow" vert="horz" wrap="square" lIns="91440" tIns="45720" rIns="91440" bIns="45720" numCol="1" spcCol="0" rtlCol="0" fromWordArt="0" anchor="ctr" anchorCtr="0" forceAA="0" compatLnSpc="1">
+                        <a:noAutofit/>
+                      </wps:bodyPr>
+                    </wps:wsp>
+                  </a:graphicData>
+                </a:graphic>
+              </wp:anchor>
+            </w:drawing>
+          </mc:Choice>
+          <mc:Fallback>
+            <w:pict>
+              <v:rect id="_x0000_s1026" o:spid="_x0000_s1026" o:spt="1" style="position:absolute;left:0pt;margin-left:388.95pt;margin-top:374.7pt;height:163.25pt;width:10.05pt;z-index:1846796288;v-text-anchor:middle;mso-width-relative:page;mso-height-relative:page;" fillcolor="#5B9BD5 [3204]" filled="t" stroked="f" coordsize="21600,21600" o:gfxdata="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">
+                <v:fill on="t" opacity="19005f" focussize="0,0"/>
+                <v:stroke on="f" weight="1pt" miterlimit="8" joinstyle="miter"/>
+                <v:imagedata o:title=""/>
+                <o:lock v:ext="edit" aspectratio="f"/>
+              </v:rect>
+            </w:pict>
+          </mc:Fallback>
+        </mc:AlternateContent>
+      </w:r>
+      <w:r>
+        <w:rPr>
+          <w:sz w:val="22"/>
+        </w:rPr>
+        <mc:AlternateContent>
+          <mc:Choice Requires="wps">
+            <w:drawing>
+              <wp:anchor distT="0" distB="0" distL="114300" distR="114300" simplePos="0" relativeHeight="3684619264" behindDoc="0" locked="0" layoutInCell="1" allowOverlap="1">
+                <wp:simplePos x="0" y="0"/>
+                <wp:positionH relativeFrom="column">
+                  <wp:posOffset>4218940</wp:posOffset>
+                </wp:positionH>
+                <wp:positionV relativeFrom="paragraph">
+                  <wp:posOffset>6069330</wp:posOffset>
+                </wp:positionV>
+                <wp:extent cx="5715" cy="330835"/>
+                <wp:effectExtent l="13970" t="0" r="18415" b="12700"/>
+                <wp:wrapNone/>
+                <wp:docPr id="5" name="直接连接符 5"/>
+                <wp:cNvGraphicFramePr/>
+                <a:graphic xmlns:a="http://schemas.openxmlformats.org/drawingml/2006/main">
+                  <a:graphicData uri="http://schemas.microsoft.com/office/word/2010/wordprocessingShape">
+                    <wps:wsp>
+                      <wps:cNvCnPr/>
+                      <wps:spPr>
+                        <a:xfrm flipH="1">
+                          <a:off x="0" y="0"/>
+                          <a:ext cx="5715" cy="330835"/>
+                        </a:xfrm>
+                        <a:prstGeom prst="line">
+                          <a:avLst/>
+                        </a:prstGeom>
+                        <a:ln w="28575">
+                          <a:solidFill>
+                            <a:schemeClr val="tx1"/>
+                          </a:solidFill>
+                        </a:ln>
+                      </wps:spPr>
+                      <wps:style>
+                        <a:lnRef idx="1">
+                          <a:schemeClr val="accent1"/>
+                        </a:lnRef>
+                        <a:fillRef idx="0">
+                          <a:schemeClr val="accent1"/>
+                        </a:fillRef>
+                        <a:effectRef idx="0">
+                          <a:schemeClr val="accent1"/>
+                        </a:effectRef>
+                        <a:fontRef idx="minor">
+                          <a:schemeClr val="tx1"/>
+                        </a:fontRef>
+                      </wps:style>
+                      <wps:bodyPr/>
+                    </wps:wsp>
+                  </a:graphicData>
+                </a:graphic>
+              </wp:anchor>
+            </w:drawing>
+          </mc:Choice>
+          <mc:Fallback>
+            <w:pict>
+              <v:line id="_x0000_s1026" o:spid="_x0000_s1026" o:spt="20" style="position:absolute;left:0pt;flip:x;margin-left:332.2pt;margin-top:477.9pt;height:26.05pt;width:0.45pt;z-index:-610348032;mso-width-relative:page;mso-height-relative:page;" filled="f" stroked="t" coordsize="21600,21600" o:gfxdata="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">
+                <v:fill on="f" focussize="0,0"/>
+                <v:stroke weight="2.25pt" color="#000000 [3213]" miterlimit="8" joinstyle="miter"/>
+                <v:imagedata o:title=""/>
+                <o:lock v:ext="edit" aspectratio="f"/>
+              </v:line>
+            </w:pict>
+          </mc:Fallback>
+        </mc:AlternateContent>
+      </w:r>
+      <w:r>
+        <w:rPr>
+          <w:sz w:val="22"/>
+        </w:rPr>
+        <mc:AlternateContent>
+          <mc:Choice Requires="wps">
+            <w:drawing>
+              <wp:anchor distT="0" distB="0" distL="114300" distR="114300" simplePos="0" relativeHeight="1108642816" behindDoc="0" locked="0" layoutInCell="1" allowOverlap="1">
+                <wp:simplePos x="0" y="0"/>
+                <wp:positionH relativeFrom="column">
+                  <wp:posOffset>3460750</wp:posOffset>
+                </wp:positionH>
+                <wp:positionV relativeFrom="paragraph">
+                  <wp:posOffset>6073140</wp:posOffset>
+                </wp:positionV>
+                <wp:extent cx="5715" cy="330835"/>
+                <wp:effectExtent l="13970" t="0" r="18415" b="12700"/>
+                <wp:wrapNone/>
+                <wp:docPr id="4" name="直接连接符 4"/>
+                <wp:cNvGraphicFramePr/>
+                <a:graphic xmlns:a="http://schemas.openxmlformats.org/drawingml/2006/main">
+                  <a:graphicData uri="http://schemas.microsoft.com/office/word/2010/wordprocessingShape">
+                    <wps:wsp>
+                      <wps:cNvCnPr/>
+                      <wps:spPr>
+                        <a:xfrm flipH="1">
+                          <a:off x="0" y="0"/>
+                          <a:ext cx="5715" cy="330835"/>
+                        </a:xfrm>
+                        <a:prstGeom prst="line">
+                          <a:avLst/>
+                        </a:prstGeom>
+                        <a:ln w="28575">
+                          <a:solidFill>
+                            <a:schemeClr val="tx1"/>
+                          </a:solidFill>
+                        </a:ln>
+                      </wps:spPr>
+                      <wps:style>
+                        <a:lnRef idx="1">
+                          <a:schemeClr val="accent1"/>
+                        </a:lnRef>
+                        <a:fillRef idx="0">
+                          <a:schemeClr val="accent1"/>
+                        </a:fillRef>
+                        <a:effectRef idx="0">
+                          <a:schemeClr val="accent1"/>
+                        </a:effectRef>
+                        <a:fontRef idx="minor">
+                          <a:schemeClr val="tx1"/>
+                        </a:fontRef>
+                      </wps:style>
+                      <wps:bodyPr/>
+                    </wps:wsp>
+                  </a:graphicData>
+                </a:graphic>
+              </wp:anchor>
+            </w:drawing>
+          </mc:Choice>
+          <mc:Fallback>
+            <w:pict>
+              <v:line id="_x0000_s1026" o:spid="_x0000_s1026" o:spt="20" style="position:absolute;left:0pt;flip:x;margin-left:272.5pt;margin-top:478.2pt;height:26.05pt;width:0.45pt;z-index:1108642816;mso-width-relative:page;mso-height-relative:page;" filled="f" stroked="t" coordsize="21600,21600" o:gfxdata="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">
+                <v:fill on="f" focussize="0,0"/>
+                <v:stroke weight="2.25pt" color="#000000 [3213]" miterlimit="8" joinstyle="miter"/>
+                <v:imagedata o:title=""/>
+                <o:lock v:ext="edit" aspectratio="f"/>
+              </v:line>
+            </w:pict>
+          </mc:Fallback>
+        </mc:AlternateContent>
+      </w:r>
+      <w:r>
+        <w:rPr>
+          <w:sz w:val="22"/>
+        </w:rPr>
+        <mc:AlternateContent>
+          <mc:Choice Requires="wps">
+            <w:drawing>
+              <wp:anchor distT="0" distB="0" distL="114300" distR="114300" simplePos="0" relativeHeight="1108642816" behindDoc="0" locked="0" layoutInCell="1" allowOverlap="1">
+                <wp:simplePos x="0" y="0"/>
+                <wp:positionH relativeFrom="column">
+                  <wp:posOffset>1165225</wp:posOffset>
+                </wp:positionH>
+                <wp:positionV relativeFrom="paragraph">
+                  <wp:posOffset>6063615</wp:posOffset>
+                </wp:positionV>
+                <wp:extent cx="5715" cy="330835"/>
+                <wp:effectExtent l="13970" t="0" r="18415" b="12700"/>
+                <wp:wrapNone/>
+                <wp:docPr id="3" name="直接连接符 3"/>
+                <wp:cNvGraphicFramePr/>
+                <a:graphic xmlns:a="http://schemas.openxmlformats.org/drawingml/2006/main">
+                  <a:graphicData uri="http://schemas.microsoft.com/office/word/2010/wordprocessingShape">
+                    <wps:wsp>
+                      <wps:cNvCnPr/>
+                      <wps:spPr>
+                        <a:xfrm flipH="1">
+                          <a:off x="0" y="0"/>
+                          <a:ext cx="5715" cy="330835"/>
+                        </a:xfrm>
+                        <a:prstGeom prst="line">
+                          <a:avLst/>
+                        </a:prstGeom>
+                        <a:ln w="28575">
+                          <a:solidFill>
+                            <a:schemeClr val="tx1"/>
+                          </a:solidFill>
+                        </a:ln>
+                      </wps:spPr>
+                      <wps:style>
+                        <a:lnRef idx="1">
+                          <a:schemeClr val="accent1"/>
+                        </a:lnRef>
+                        <a:fillRef idx="0">
+                          <a:schemeClr val="accent1"/>
+                        </a:fillRef>
+                        <a:effectRef idx="0">
+                          <a:schemeClr val="accent1"/>
+                        </a:effectRef>
+                        <a:fontRef idx="minor">
+                          <a:schemeClr val="tx1"/>
+                        </a:fontRef>
+                      </wps:style>
+                      <wps:bodyPr/>
+                    </wps:wsp>
+                  </a:graphicData>
+                </a:graphic>
+              </wp:anchor>
+            </w:drawing>
+          </mc:Choice>
+          <mc:Fallback>
+            <w:pict>
+              <v:line id="_x0000_s1026" o:spid="_x0000_s1026" o:spt="20" style="position:absolute;left:0pt;flip:x;margin-left:91.75pt;margin-top:477.45pt;height:26.05pt;width:0.45pt;z-index:1108642816;mso-width-relative:page;mso-height-relative:page;" filled="f" stroked="t" coordsize="21600,21600" o:gfxdata="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">
+                <v:fill on="f" focussize="0,0"/>
+                <v:stroke weight="2.25pt" color="#000000 [3213]" miterlimit="8" joinstyle="miter"/>
+                <v:imagedata o:title=""/>
+                <o:lock v:ext="edit" aspectratio="f"/>
+              </v:line>
+            </w:pict>
+          </mc:Fallback>
+        </mc:AlternateContent>
+      </w:r>
+      <w:r>
+        <w:rPr>
+          <w:sz w:val="22"/>
+        </w:rPr>
+        <mc:AlternateContent>
+          <mc:Choice Requires="wps">
+            <w:drawing>
+              <wp:anchor distT="0" distB="0" distL="114300" distR="114300" simplePos="0" relativeHeight="2827633664" behindDoc="0" locked="0" layoutInCell="1" allowOverlap="1">
+                <wp:simplePos x="0" y="0"/>
+                <wp:positionH relativeFrom="column">
+                  <wp:posOffset>1930400</wp:posOffset>
+                </wp:positionH>
+                <wp:positionV relativeFrom="paragraph">
+                  <wp:posOffset>6050280</wp:posOffset>
+                </wp:positionV>
+                <wp:extent cx="5715" cy="330835"/>
+                <wp:effectExtent l="13970" t="0" r="18415" b="12700"/>
+                <wp:wrapNone/>
+                <wp:docPr id="1" name="直接连接符 1"/>
+                <wp:cNvGraphicFramePr/>
+                <a:graphic xmlns:a="http://schemas.openxmlformats.org/drawingml/2006/main">
+                  <a:graphicData uri="http://schemas.microsoft.com/office/word/2010/wordprocessingShape">
+                    <wps:wsp>
+                      <wps:cNvCnPr/>
+                      <wps:spPr>
+                        <a:xfrm flipH="1">
+                          <a:off x="0" y="0"/>
+                          <a:ext cx="5715" cy="330835"/>
+                        </a:xfrm>
+                        <a:prstGeom prst="line">
+                          <a:avLst/>
+                        </a:prstGeom>
+                        <a:ln w="28575">
+                          <a:solidFill>
+                            <a:schemeClr val="tx1"/>
+                          </a:solidFill>
+                        </a:ln>
+                      </wps:spPr>
+                      <wps:style>
+                        <a:lnRef idx="1">
+                          <a:schemeClr val="accent1"/>
+                        </a:lnRef>
+                        <a:fillRef idx="0">
+                          <a:schemeClr val="accent1"/>
+                        </a:fillRef>
+                        <a:effectRef idx="0">
+                          <a:schemeClr val="accent1"/>
+                        </a:effectRef>
+                        <a:fontRef idx="minor">
+                          <a:schemeClr val="tx1"/>
+                        </a:fontRef>
+                      </wps:style>
+                      <wps:bodyPr/>
+                    </wps:wsp>
+                  </a:graphicData>
+                </a:graphic>
+              </wp:anchor>
+            </w:drawing>
+          </mc:Choice>
+          <mc:Fallback>
+            <w:pict>
+              <v:line id="_x0000_s1026" o:spid="_x0000_s1026" o:spt="20" style="position:absolute;left:0pt;flip:x;margin-left:152pt;margin-top:476.4pt;height:26.05pt;width:0.45pt;z-index:-1467333632;mso-width-relative:page;mso-height-relative:page;" filled="f" stroked="t" coordsize="21600,21600" o:gfxdata="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">
+                <v:fill on="f" focussize="0,0"/>
+                <v:stroke weight="2.25pt" color="#000000 [3213]" miterlimit="8" joinstyle="miter"/>
+                <v:imagedata o:title=""/>
+                <o:lock v:ext="edit" aspectratio="f"/>
+              </v:line>
+            </w:pict>
+          </mc:Fallback>
+        </mc:AlternateContent>
+      </w:r>
+      <w:r>
+        <w:rPr>
+          <w:sz w:val="22"/>
+        </w:rPr>
+        <mc:AlternateContent>
+          <mc:Choice Requires="wps">
+            <w:drawing>
+              <wp:anchor distT="0" distB="0" distL="114300" distR="114300" simplePos="0" relativeHeight="777489408" behindDoc="0" locked="0" layoutInCell="1" allowOverlap="1">
+                <wp:simplePos x="0" y="0"/>
+                <wp:positionH relativeFrom="column">
+                  <wp:posOffset>2696210</wp:posOffset>
+                </wp:positionH>
+                <wp:positionV relativeFrom="paragraph">
+                  <wp:posOffset>6045835</wp:posOffset>
+                </wp:positionV>
+                <wp:extent cx="5715" cy="330835"/>
+                <wp:effectExtent l="13970" t="0" r="18415" b="12700"/>
+                <wp:wrapNone/>
+                <wp:docPr id="265" name="直接连接符 265"/>
+                <wp:cNvGraphicFramePr/>
+                <a:graphic xmlns:a="http://schemas.openxmlformats.org/drawingml/2006/main">
+                  <a:graphicData uri="http://schemas.microsoft.com/office/word/2010/wordprocessingShape">
+                    <wps:wsp>
+                      <wps:cNvCnPr/>
+                      <wps:spPr>
+                        <a:xfrm flipH="1">
+                          <a:off x="0" y="0"/>
+                          <a:ext cx="5715" cy="330835"/>
+                        </a:xfrm>
+                        <a:prstGeom prst="line">
+                          <a:avLst/>
+                        </a:prstGeom>
+                        <a:ln w="28575">
+                          <a:solidFill>
+                            <a:schemeClr val="tx1"/>
+                          </a:solidFill>
+                        </a:ln>
+                      </wps:spPr>
+                      <wps:style>
+                        <a:lnRef idx="1">
+                          <a:schemeClr val="accent1"/>
+                        </a:lnRef>
+                        <a:fillRef idx="0">
+                          <a:schemeClr val="accent1"/>
+                        </a:fillRef>
+                        <a:effectRef idx="0">
+                          <a:schemeClr val="accent1"/>
+                        </a:effectRef>
+                        <a:fontRef idx="minor">
+                          <a:schemeClr val="tx1"/>
+                        </a:fontRef>
+                      </wps:style>
+                      <wps:bodyPr/>
+                    </wps:wsp>
+                  </a:graphicData>
+                </a:graphic>
+              </wp:anchor>
+            </w:drawing>
+          </mc:Choice>
+          <mc:Fallback>
+            <w:pict>
+              <v:line id="_x0000_s1026" o:spid="_x0000_s1026" o:spt="20" style="position:absolute;left:0pt;flip:x;margin-left:212.3pt;margin-top:476.05pt;height:26.05pt;width:0.45pt;z-index:777489408;mso-width-relative:page;mso-height-relative:page;" filled="f" stroked="t" coordsize="21600,21600" o:gfxdata="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">
+                <v:fill on="f" focussize="0,0"/>
+                <v:stroke weight="2.25pt" color="#000000 [3213]" miterlimit="8" joinstyle="miter"/>
+                <v:imagedata o:title=""/>
+                <o:lock v:ext="edit" aspectratio="f"/>
+              </v:line>
+            </w:pict>
+          </mc:Fallback>
+        </mc:AlternateContent>
+      </w:r>
+      <w:r>
+        <w:rPr>
+          <w:sz w:val="22"/>
+        </w:rPr>
+        <mc:AlternateContent>
+          <mc:Choice Requires="wps">
+            <w:drawing>
+              <wp:anchor distT="0" distB="0" distL="114300" distR="114300" simplePos="0" relativeHeight="2804696064" behindDoc="0" locked="0" layoutInCell="1" allowOverlap="1">
+                <wp:simplePos x="0" y="0"/>
+                <wp:positionH relativeFrom="column">
+                  <wp:posOffset>2607945</wp:posOffset>
+                </wp:positionH>
+                <wp:positionV relativeFrom="paragraph">
+                  <wp:posOffset>172085</wp:posOffset>
+                </wp:positionV>
+                <wp:extent cx="199390" cy="172085"/>
+                <wp:effectExtent l="0" t="0" r="10160" b="18415"/>
+                <wp:wrapNone/>
+                <wp:docPr id="37" name="椭圆 37"/>
+                <wp:cNvGraphicFramePr/>
+                <a:graphic xmlns:a="http://schemas.openxmlformats.org/drawingml/2006/main">
+                  <a:graphicData uri="http://schemas.microsoft.com/office/word/2010/wordprocessingShape">
+                    <wps:wsp>
+                      <wps:cNvSpPr/>
+                      <wps:spPr>
+                        <a:xfrm>
+                          <a:off x="0" y="0"/>
+                          <a:ext cx="199390" cy="172085"/>
+                        </a:xfrm>
+                        <a:prstGeom prst="ellipse">
+                          <a:avLst/>
+                        </a:prstGeom>
+                        <a:solidFill>
+                          <a:srgbClr val="0070C0">
+                            <a:alpha val="47000"/>
+                          </a:srgbClr>
+                        </a:solidFill>
+                        <a:ln>
+                          <a:noFill/>
+                        </a:ln>
+                      </wps:spPr>
+                      <wps:style>
+                        <a:lnRef idx="2">
+                          <a:schemeClr val="accent1">
+                            <a:shade val="50000"/>
+                          </a:schemeClr>
+                        </a:lnRef>
+                        <a:fillRef idx="1">
+                          <a:schemeClr val="accent1"/>
+                        </a:fillRef>
+                        <a:effectRef idx="0">
+                          <a:schemeClr val="accent1"/>
+                        </a:effectRef>
+                        <a:fontRef idx="minor">
+                          <a:schemeClr val="lt1"/>
+                        </a:fontRef>
+                      </wps:style>
+                      <wps:bodyPr rot="0" spcFirstLastPara="0" vertOverflow="overflow" horzOverflow="overflow" vert="horz" wrap="square" lIns="91440" tIns="45720" rIns="91440" bIns="45720" numCol="1" spcCol="0" rtlCol="0" fromWordArt="0" anchor="ctr" anchorCtr="0" forceAA="0" compatLnSpc="1">
+                        <a:noAutofit/>
+                      </wps:bodyPr>
+                    </wps:wsp>
+                  </a:graphicData>
+                </a:graphic>
+              </wp:anchor>
+            </w:drawing>
+          </mc:Choice>
+          <mc:Fallback>
+            <w:pict>
+              <v:shape id="_x0000_s1026" o:spid="_x0000_s1026" o:spt="3" type="#_x0000_t3" style="position:absolute;left:0pt;margin-left:205.35pt;margin-top:13.55pt;height:13.55pt;width:15.7pt;z-index:-1490271232;v-text-anchor:middle;mso-width-relative:page;mso-height-relative:page;" fillcolor="#0070C0" filled="t" stroked="f" coordsize="21600,21600" o:gfxdata="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">
+                <v:fill on="t" opacity="30801f" focussize="0,0"/>
+                <v:stroke on="f" weight="1pt" miterlimit="8" joinstyle="miter"/>
+                <v:imagedata o:title=""/>
+                <o:lock v:ext="edit" aspectratio="f"/>
+              </v:shape>
+            </w:pict>
+          </mc:Fallback>
+        </mc:AlternateContent>
+      </w:r>
+      <w:r>
+        <w:rPr>
+          <w:sz w:val="22"/>
+        </w:rPr>
+        <mc:AlternateContent>
+          <mc:Choice Requires="wps">
+            <w:drawing>
+              <wp:anchor distT="0" distB="0" distL="114300" distR="114300" simplePos="0" relativeHeight="2804729856" behindDoc="0" locked="0" layoutInCell="1" allowOverlap="1">
+                <wp:simplePos x="0" y="0"/>
+                <wp:positionH relativeFrom="column">
+                  <wp:posOffset>2948305</wp:posOffset>
+                </wp:positionH>
+                <wp:positionV relativeFrom="paragraph">
+                  <wp:posOffset>170815</wp:posOffset>
+                </wp:positionV>
+                <wp:extent cx="199390" cy="172085"/>
+                <wp:effectExtent l="0" t="0" r="10160" b="18415"/>
+                <wp:wrapNone/>
+                <wp:docPr id="13" name="椭圆 13"/>
+                <wp:cNvGraphicFramePr/>
+                <a:graphic xmlns:a="http://schemas.openxmlformats.org/drawingml/2006/main">
+                  <a:graphicData uri="http://schemas.microsoft.com/office/word/2010/wordprocessingShape">
+                    <wps:wsp>
+                      <wps:cNvSpPr/>
+                      <wps:spPr>
+                        <a:xfrm>
+                          <a:off x="0" y="0"/>
+                          <a:ext cx="199390" cy="172085"/>
+                        </a:xfrm>
+                        <a:prstGeom prst="ellipse">
+                          <a:avLst/>
+                        </a:prstGeom>
+                        <a:solidFill>
+                          <a:srgbClr val="0070C0">
+                            <a:alpha val="47000"/>
+                          </a:srgbClr>
+                        </a:solidFill>
+                        <a:ln>
+                          <a:noFill/>
+                        </a:ln>
+                      </wps:spPr>
+                      <wps:style>
+                        <a:lnRef idx="2">
+                          <a:schemeClr val="accent1">
+                            <a:shade val="50000"/>
+                          </a:schemeClr>
+                        </a:lnRef>
+                        <a:fillRef idx="1">
+                          <a:schemeClr val="accent1"/>
+                        </a:fillRef>
+                        <a:effectRef idx="0">
+                          <a:schemeClr val="accent1"/>
+                        </a:effectRef>
+                        <a:fontRef idx="minor">
+                          <a:schemeClr val="lt1"/>
+                        </a:fontRef>
+                      </wps:style>
+                      <wps:bodyPr rot="0" spcFirstLastPara="0" vertOverflow="overflow" horzOverflow="overflow" vert="horz" wrap="square" lIns="91440" tIns="45720" rIns="91440" bIns="45720" numCol="1" spcCol="0" rtlCol="0" fromWordArt="0" anchor="ctr" anchorCtr="0" forceAA="0" compatLnSpc="1">
+                        <a:noAutofit/>
+                      </wps:bodyPr>
+                    </wps:wsp>
+                  </a:graphicData>
+                </a:graphic>
+              </wp:anchor>
+            </w:drawing>
+          </mc:Choice>
+          <mc:Fallback>
+            <w:pict>
+              <v:shape id="_x0000_s1026" o:spid="_x0000_s1026" o:spt="3" type="#_x0000_t3" style="position:absolute;left:0pt;margin-left:232.15pt;margin-top:13.45pt;height:13.55pt;width:15.7pt;z-index:-1490237440;v-text-anchor:middle;mso-width-relative:page;mso-height-relative:page;" fillcolor="#0070C0" filled="t" stroked="f" coordsize="21600,21600" o:gfxdata="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">
+                <v:fill on="t" opacity="30801f" focussize="0,0"/>
+                <v:stroke on="f" weight="1pt" miterlimit="8" joinstyle="miter"/>
+                <v:imagedata o:title=""/>
+                <o:lock v:ext="edit" aspectratio="f"/>
+              </v:shape>
+            </w:pict>
+          </mc:Fallback>
+        </mc:AlternateContent>
       </w:r>
       <w:r>
         <w:rPr>
@@ -1704,216 +2228,6 @@
                 <v:imagedata o:title=""/>
                 <o:lock v:ext="edit" aspectratio="f"/>
               </v:rect>
-            </w:pict>
-          </mc:Fallback>
-        </mc:AlternateContent>
-      </w:r>
-      <w:r>
-        <w:rPr>
-          <w:sz w:val="22"/>
-        </w:rPr>
-        <mc:AlternateContent>
-          <mc:Choice Requires="wps">
-            <w:drawing>
-              <wp:anchor distT="0" distB="0" distL="114300" distR="114300" simplePos="0" relativeHeight="1846720512" behindDoc="0" locked="0" layoutInCell="1" allowOverlap="1">
-                <wp:simplePos x="0" y="0"/>
-                <wp:positionH relativeFrom="column">
-                  <wp:posOffset>5661025</wp:posOffset>
-                </wp:positionH>
-                <wp:positionV relativeFrom="paragraph">
-                  <wp:posOffset>6385560</wp:posOffset>
-                </wp:positionV>
-                <wp:extent cx="367030" cy="267335"/>
-                <wp:effectExtent l="0" t="0" r="0" b="0"/>
-                <wp:wrapNone/>
-                <wp:docPr id="2" name="文本框 613"/>
-                <wp:cNvGraphicFramePr/>
-                <a:graphic xmlns:a="http://schemas.openxmlformats.org/drawingml/2006/main">
-                  <a:graphicData uri="http://schemas.microsoft.com/office/word/2010/wordprocessingShape">
-                    <wps:wsp>
-                      <wps:cNvSpPr txBox="1"/>
-                      <wps:spPr>
-                        <a:xfrm>
-                          <a:off x="6798945" y="6339840"/>
-                          <a:ext cx="367030" cy="267335"/>
-                        </a:xfrm>
-                        <a:prstGeom prst="rect">
-                          <a:avLst/>
-                        </a:prstGeom>
-                        <a:noFill/>
-                        <a:ln w="9525">
-                          <a:noFill/>
-                        </a:ln>
-                      </wps:spPr>
-                      <wps:txbx>
-                        <w:txbxContent>
-                          <w:p>
-                            <w:pPr>
-                              <w:jc w:val="left"/>
-                              <w:rPr>
-                                <w:ins w:id="0" w:author="Gilgil" w:date="2015-06-16T14:27:00Z"/>
-                                <w:rFonts w:hint="eastAsia" w:eastAsia="SimSun"/>
-                                <w:sz w:val="22"/>
-                                <w:szCs w:val="22"/>
-                                <w:lang w:val="en-US" w:eastAsia="zh-CN"/>
-                              </w:rPr>
-                            </w:pPr>
-                            <w:r>
-                              <w:rPr>
-                                <w:rFonts w:hint="eastAsia" w:eastAsia="SimSun"/>
-                                <w:sz w:val="22"/>
-                                <w:szCs w:val="22"/>
-                                <w:lang w:val="en-US" w:eastAsia="zh-CN"/>
-                              </w:rPr>
-                              <w:t xml:space="preserve">t </w:t>
-                            </w:r>
-                          </w:p>
-                        </w:txbxContent>
-                      </wps:txbx>
-                      <wps:bodyPr upright="1"/>
-                    </wps:wsp>
-                  </a:graphicData>
-                </a:graphic>
-              </wp:anchor>
-            </w:drawing>
-          </mc:Choice>
-          <mc:Fallback>
-            <w:pict>
-              <v:shape id="文本框 613" o:spid="_x0000_s1026" o:spt="202" type="#_x0000_t202" style="position:absolute;left:0pt;margin-left:445.75pt;margin-top:502.8pt;height:21.05pt;width:28.9pt;z-index:1846720512;mso-width-relative:page;mso-height-relative:page;" filled="f" stroked="f" coordsize="21600,21600" o:gfxdata="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">
-                <v:fill on="f" focussize="0,0"/>
-                <v:stroke on="f"/>
-                <v:imagedata o:title=""/>
-                <o:lock v:ext="edit" aspectratio="f"/>
-                <v:textbox>
-                  <w:txbxContent>
-                    <w:p>
-                      <w:pPr>
-                        <w:jc w:val="left"/>
-                        <w:rPr>
-                          <w:ins w:id="1" w:author="Gilgil" w:date="2015-06-16T14:27:00Z"/>
-                          <w:rFonts w:hint="eastAsia" w:eastAsia="SimSun"/>
-                          <w:sz w:val="22"/>
-                          <w:szCs w:val="22"/>
-                          <w:lang w:val="en-US" w:eastAsia="zh-CN"/>
-                        </w:rPr>
-                      </w:pPr>
-                      <w:r>
-                        <w:rPr>
-                          <w:rFonts w:hint="eastAsia" w:eastAsia="SimSun"/>
-                          <w:sz w:val="22"/>
-                          <w:szCs w:val="22"/>
-                          <w:lang w:val="en-US" w:eastAsia="zh-CN"/>
-                        </w:rPr>
-                        <w:t xml:space="preserve">t </w:t>
-                      </w:r>
-                    </w:p>
-                  </w:txbxContent>
-                </v:textbox>
-              </v:shape>
-            </w:pict>
-          </mc:Fallback>
-        </mc:AlternateContent>
-      </w:r>
-      <w:r>
-        <w:rPr>
-          <w:sz w:val="22"/>
-        </w:rPr>
-        <mc:AlternateContent>
-          <mc:Choice Requires="wps">
-            <w:drawing>
-              <wp:anchor distT="0" distB="0" distL="114300" distR="114300" simplePos="0" relativeHeight="1200948224" behindDoc="0" locked="0" layoutInCell="1" allowOverlap="1">
-                <wp:simplePos x="0" y="0"/>
-                <wp:positionH relativeFrom="column">
-                  <wp:posOffset>5699760</wp:posOffset>
-                </wp:positionH>
-                <wp:positionV relativeFrom="paragraph">
-                  <wp:posOffset>5298440</wp:posOffset>
-                </wp:positionV>
-                <wp:extent cx="367030" cy="267335"/>
-                <wp:effectExtent l="0" t="0" r="0" b="0"/>
-                <wp:wrapNone/>
-                <wp:docPr id="261" name="文本框 613"/>
-                <wp:cNvGraphicFramePr/>
-                <a:graphic xmlns:a="http://schemas.openxmlformats.org/drawingml/2006/main">
-                  <a:graphicData uri="http://schemas.microsoft.com/office/word/2010/wordprocessingShape">
-                    <wps:wsp>
-                      <wps:cNvSpPr txBox="1"/>
-                      <wps:spPr>
-                        <a:xfrm>
-                          <a:off x="0" y="0"/>
-                          <a:ext cx="367030" cy="267335"/>
-                        </a:xfrm>
-                        <a:prstGeom prst="rect">
-                          <a:avLst/>
-                        </a:prstGeom>
-                        <a:noFill/>
-                        <a:ln w="9525">
-                          <a:noFill/>
-                        </a:ln>
-                      </wps:spPr>
-                      <wps:txbx>
-                        <w:txbxContent>
-                          <w:p>
-                            <w:pPr>
-                              <w:jc w:val="left"/>
-                              <w:rPr>
-                                <w:rFonts w:hint="eastAsia" w:eastAsia="SimSun"/>
-                                <w:sz w:val="22"/>
-                                <w:szCs w:val="22"/>
-                                <w:lang w:val="en-US" w:eastAsia="zh-CN"/>
-                              </w:rPr>
-                            </w:pPr>
-                            <w:r>
-                              <w:rPr>
-                                <w:rFonts w:hint="eastAsia" w:eastAsia="SimSun"/>
-                                <w:sz w:val="22"/>
-                                <w:szCs w:val="22"/>
-                                <w:lang w:val="en-US" w:eastAsia="zh-CN"/>
-                              </w:rPr>
-                              <w:t xml:space="preserve">t </w:t>
-                            </w:r>
-                          </w:p>
-                        </w:txbxContent>
-                      </wps:txbx>
-                      <wps:bodyPr upright="1"/>
-                    </wps:wsp>
-                  </a:graphicData>
-                </a:graphic>
-              </wp:anchor>
-            </w:drawing>
-          </mc:Choice>
-          <mc:Fallback>
-            <w:pict>
-              <v:shape id="文本框 613" o:spid="_x0000_s1026" o:spt="202" type="#_x0000_t202" style="position:absolute;left:0pt;margin-left:448.8pt;margin-top:417.2pt;height:21.05pt;width:28.9pt;z-index:1200948224;mso-width-relative:page;mso-height-relative:page;" filled="f" stroked="f" coordsize="21600,21600" o:gfxdata="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">
-                <v:fill on="f" focussize="0,0"/>
-                <v:stroke on="f"/>
-                <v:imagedata o:title=""/>
-                <o:lock v:ext="edit" aspectratio="f"/>
-                <v:textbox>
-                  <w:txbxContent>
-                    <w:p>
-                      <w:pPr>
-                        <w:jc w:val="left"/>
-                        <w:rPr>
-                          <w:rFonts w:hint="eastAsia" w:eastAsia="SimSun"/>
-                          <w:sz w:val="22"/>
-                          <w:szCs w:val="22"/>
-                          <w:lang w:val="en-US" w:eastAsia="zh-CN"/>
-                        </w:rPr>
-                      </w:pPr>
-                      <w:r>
-                        <w:rPr>
-                          <w:rFonts w:hint="eastAsia" w:eastAsia="SimSun"/>
-                          <w:sz w:val="22"/>
-                          <w:szCs w:val="22"/>
-                          <w:lang w:val="en-US" w:eastAsia="zh-CN"/>
-                        </w:rPr>
-                        <w:t xml:space="preserve">t </w:t>
-                      </w:r>
-                    </w:p>
-                  </w:txbxContent>
-                </v:textbox>
-              </v:shape>
             </w:pict>
           </mc:Fallback>
         </mc:AlternateContent>
@@ -8448,110 +8762,6 @@
         <mc:AlternateContent>
           <mc:Choice Requires="wps">
             <w:drawing>
-              <wp:anchor distT="0" distB="0" distL="114300" distR="114300" simplePos="0" relativeHeight="1846802432" behindDoc="0" locked="0" layoutInCell="1" allowOverlap="1">
-                <wp:simplePos x="0" y="0"/>
-                <wp:positionH relativeFrom="column">
-                  <wp:posOffset>5651500</wp:posOffset>
-                </wp:positionH>
-                <wp:positionV relativeFrom="paragraph">
-                  <wp:posOffset>4331970</wp:posOffset>
-                </wp:positionV>
-                <wp:extent cx="367030" cy="267335"/>
-                <wp:effectExtent l="0" t="0" r="0" b="0"/>
-                <wp:wrapNone/>
-                <wp:docPr id="77" name="文本框 613"/>
-                <wp:cNvGraphicFramePr/>
-                <a:graphic xmlns:a="http://schemas.openxmlformats.org/drawingml/2006/main">
-                  <a:graphicData uri="http://schemas.microsoft.com/office/word/2010/wordprocessingShape">
-                    <wps:wsp>
-                      <wps:cNvSpPr txBox="1"/>
-                      <wps:spPr>
-                        <a:xfrm>
-                          <a:off x="0" y="0"/>
-                          <a:ext cx="367030" cy="267335"/>
-                        </a:xfrm>
-                        <a:prstGeom prst="rect">
-                          <a:avLst/>
-                        </a:prstGeom>
-                        <a:noFill/>
-                        <a:ln w="9525">
-                          <a:noFill/>
-                        </a:ln>
-                      </wps:spPr>
-                      <wps:txbx>
-                        <w:txbxContent>
-                          <w:p>
-                            <w:pPr>
-                              <w:jc w:val="left"/>
-                              <w:rPr>
-                                <w:rFonts w:hint="eastAsia" w:eastAsia="SimSun"/>
-                                <w:sz w:val="22"/>
-                                <w:szCs w:val="22"/>
-                                <w:lang w:val="en-US" w:eastAsia="zh-CN"/>
-                              </w:rPr>
-                            </w:pPr>
-                            <w:r>
-                              <w:rPr>
-                                <w:rFonts w:hint="eastAsia" w:eastAsia="SimSun"/>
-                                <w:sz w:val="22"/>
-                                <w:szCs w:val="22"/>
-                                <w:lang w:val="en-US" w:eastAsia="zh-CN"/>
-                              </w:rPr>
-                              <w:t xml:space="preserve">t </w:t>
-                            </w:r>
-                          </w:p>
-                        </w:txbxContent>
-                      </wps:txbx>
-                      <wps:bodyPr upright="1"/>
-                    </wps:wsp>
-                  </a:graphicData>
-                </a:graphic>
-              </wp:anchor>
-            </w:drawing>
-          </mc:Choice>
-          <mc:Fallback>
-            <w:pict>
-              <v:shape id="文本框 613" o:spid="_x0000_s1026" o:spt="202" type="#_x0000_t202" style="position:absolute;left:0pt;margin-left:445pt;margin-top:341.1pt;height:21.05pt;width:28.9pt;z-index:1846802432;mso-width-relative:page;mso-height-relative:page;" filled="f" stroked="f" coordsize="21600,21600" o:gfxdata="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">
-                <v:fill on="f" focussize="0,0"/>
-                <v:stroke on="f"/>
-                <v:imagedata o:title=""/>
-                <o:lock v:ext="edit" aspectratio="f"/>
-                <v:textbox>
-                  <w:txbxContent>
-                    <w:p>
-                      <w:pPr>
-                        <w:jc w:val="left"/>
-                        <w:rPr>
-                          <w:rFonts w:hint="eastAsia" w:eastAsia="SimSun"/>
-                          <w:sz w:val="22"/>
-                          <w:szCs w:val="22"/>
-                          <w:lang w:val="en-US" w:eastAsia="zh-CN"/>
-                        </w:rPr>
-                      </w:pPr>
-                      <w:r>
-                        <w:rPr>
-                          <w:rFonts w:hint="eastAsia" w:eastAsia="SimSun"/>
-                          <w:sz w:val="22"/>
-                          <w:szCs w:val="22"/>
-                          <w:lang w:val="en-US" w:eastAsia="zh-CN"/>
-                        </w:rPr>
-                        <w:t xml:space="preserve">t </w:t>
-                      </w:r>
-                    </w:p>
-                  </w:txbxContent>
-                </v:textbox>
-              </v:shape>
-            </w:pict>
-          </mc:Fallback>
-        </mc:AlternateContent>
-      </w:r>
-      <w:r>
-        <w:rPr>
-          <w:sz w:val="22"/>
-        </w:rPr>
-        <mc:AlternateContent>
-          <mc:Choice Requires="wps">
-            <w:drawing>
               <wp:anchor distT="0" distB="0" distL="114300" distR="114300" simplePos="0" relativeHeight="2804662272" behindDoc="0" locked="0" layoutInCell="1" allowOverlap="1">
                 <wp:simplePos x="0" y="0"/>
                 <wp:positionH relativeFrom="column">
@@ -9476,84 +9686,6 @@
           <mc:Fallback>
             <w:pict>
               <v:shape id="_x0000_s1026" o:spid="_x0000_s1026" o:spt="3" type="#_x0000_t3" style="position:absolute;left:0pt;margin-left:44.25pt;margin-top:13.8pt;height:13.55pt;width:15.7pt;z-index:-1490270208;v-text-anchor:middle;mso-width-relative:page;mso-height-relative:page;" fillcolor="#0070C0" filled="t" stroked="f" coordsize="21600,21600" o:gfxdata="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">
-                <v:fill on="t" opacity="30801f" focussize="0,0"/>
-                <v:stroke on="f" weight="1pt" miterlimit="8" joinstyle="miter"/>
-                <v:imagedata o:title=""/>
-                <o:lock v:ext="edit" aspectratio="f"/>
-              </v:shape>
-            </w:pict>
-          </mc:Fallback>
-        </mc:AlternateContent>
-      </w:r>
-      <w:r>
-        <w:rPr>
-          <w:sz w:val="22"/>
-        </w:rPr>
-        <mc:AlternateContent>
-          <mc:Choice Requires="wps">
-            <w:drawing>
-              <wp:anchor distT="0" distB="0" distL="114300" distR="114300" simplePos="0" relativeHeight="2804672512" behindDoc="0" locked="0" layoutInCell="1" allowOverlap="1">
-                <wp:simplePos x="0" y="0"/>
-                <wp:positionH relativeFrom="column">
-                  <wp:posOffset>3601720</wp:posOffset>
-                </wp:positionH>
-                <wp:positionV relativeFrom="paragraph">
-                  <wp:posOffset>180975</wp:posOffset>
-                </wp:positionV>
-                <wp:extent cx="199390" cy="172085"/>
-                <wp:effectExtent l="0" t="0" r="10160" b="18415"/>
-                <wp:wrapNone/>
-                <wp:docPr id="48" name="椭圆 48"/>
-                <wp:cNvGraphicFramePr/>
-                <a:graphic xmlns:a="http://schemas.openxmlformats.org/drawingml/2006/main">
-                  <a:graphicData uri="http://schemas.microsoft.com/office/word/2010/wordprocessingShape">
-                    <wps:wsp>
-                      <wps:cNvSpPr/>
-                      <wps:spPr>
-                        <a:xfrm>
-                          <a:off x="0" y="0"/>
-                          <a:ext cx="199390" cy="172085"/>
-                        </a:xfrm>
-                        <a:prstGeom prst="ellipse">
-                          <a:avLst/>
-                        </a:prstGeom>
-                        <a:solidFill>
-                          <a:srgbClr val="0070C0">
-                            <a:alpha val="47000"/>
-                          </a:srgbClr>
-                        </a:solidFill>
-                        <a:ln>
-                          <a:noFill/>
-                        </a:ln>
-                      </wps:spPr>
-                      <wps:style>
-                        <a:lnRef idx="2">
-                          <a:schemeClr val="accent1">
-                            <a:shade val="50000"/>
-                          </a:schemeClr>
-                        </a:lnRef>
-                        <a:fillRef idx="1">
-                          <a:schemeClr val="accent1"/>
-                        </a:fillRef>
-                        <a:effectRef idx="0">
-                          <a:schemeClr val="accent1"/>
-                        </a:effectRef>
-                        <a:fontRef idx="minor">
-                          <a:schemeClr val="lt1"/>
-                        </a:fontRef>
-                      </wps:style>
-                      <wps:bodyPr rot="0" spcFirstLastPara="0" vertOverflow="overflow" horzOverflow="overflow" vert="horz" wrap="square" lIns="91440" tIns="45720" rIns="91440" bIns="45720" numCol="1" spcCol="0" rtlCol="0" fromWordArt="0" anchor="ctr" anchorCtr="0" forceAA="0" compatLnSpc="1">
-                        <a:noAutofit/>
-                      </wps:bodyPr>
-                    </wps:wsp>
-                  </a:graphicData>
-                </a:graphic>
-              </wp:anchor>
-            </w:drawing>
-          </mc:Choice>
-          <mc:Fallback>
-            <w:pict>
-              <v:shape id="_x0000_s1026" o:spid="_x0000_s1026" o:spt="3" type="#_x0000_t3" style="position:absolute;left:0pt;margin-left:283.6pt;margin-top:14.25pt;height:13.55pt;width:15.7pt;z-index:-1490294784;v-text-anchor:middle;mso-width-relative:page;mso-height-relative:page;" fillcolor="#0070C0" filled="t" stroked="f" coordsize="21600,21600" o:gfxdata="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">
                 <v:fill on="t" opacity="30801f" focussize="0,0"/>
                 <v:stroke on="f" weight="1pt" miterlimit="8" joinstyle="miter"/>
                 <v:imagedata o:title=""/>
@@ -9858,84 +9990,6 @@
         <mc:AlternateContent>
           <mc:Choice Requires="wps">
             <w:drawing>
-              <wp:anchor distT="0" distB="0" distL="114300" distR="114300" simplePos="0" relativeHeight="2804730880" behindDoc="0" locked="0" layoutInCell="1" allowOverlap="1">
-                <wp:simplePos x="0" y="0"/>
-                <wp:positionH relativeFrom="column">
-                  <wp:posOffset>3277235</wp:posOffset>
-                </wp:positionH>
-                <wp:positionV relativeFrom="paragraph">
-                  <wp:posOffset>163195</wp:posOffset>
-                </wp:positionV>
-                <wp:extent cx="199390" cy="172085"/>
-                <wp:effectExtent l="0" t="0" r="10160" b="18415"/>
-                <wp:wrapNone/>
-                <wp:docPr id="12" name="椭圆 12"/>
-                <wp:cNvGraphicFramePr/>
-                <a:graphic xmlns:a="http://schemas.openxmlformats.org/drawingml/2006/main">
-                  <a:graphicData uri="http://schemas.microsoft.com/office/word/2010/wordprocessingShape">
-                    <wps:wsp>
-                      <wps:cNvSpPr/>
-                      <wps:spPr>
-                        <a:xfrm>
-                          <a:off x="0" y="0"/>
-                          <a:ext cx="199390" cy="172085"/>
-                        </a:xfrm>
-                        <a:prstGeom prst="ellipse">
-                          <a:avLst/>
-                        </a:prstGeom>
-                        <a:solidFill>
-                          <a:srgbClr val="0070C0">
-                            <a:alpha val="47000"/>
-                          </a:srgbClr>
-                        </a:solidFill>
-                        <a:ln>
-                          <a:noFill/>
-                        </a:ln>
-                      </wps:spPr>
-                      <wps:style>
-                        <a:lnRef idx="2">
-                          <a:schemeClr val="accent1">
-                            <a:shade val="50000"/>
-                          </a:schemeClr>
-                        </a:lnRef>
-                        <a:fillRef idx="1">
-                          <a:schemeClr val="accent1"/>
-                        </a:fillRef>
-                        <a:effectRef idx="0">
-                          <a:schemeClr val="accent1"/>
-                        </a:effectRef>
-                        <a:fontRef idx="minor">
-                          <a:schemeClr val="lt1"/>
-                        </a:fontRef>
-                      </wps:style>
-                      <wps:bodyPr rot="0" spcFirstLastPara="0" vertOverflow="overflow" horzOverflow="overflow" vert="horz" wrap="square" lIns="91440" tIns="45720" rIns="91440" bIns="45720" numCol="1" spcCol="0" rtlCol="0" fromWordArt="0" anchor="ctr" anchorCtr="0" forceAA="0" compatLnSpc="1">
-                        <a:noAutofit/>
-                      </wps:bodyPr>
-                    </wps:wsp>
-                  </a:graphicData>
-                </a:graphic>
-              </wp:anchor>
-            </w:drawing>
-          </mc:Choice>
-          <mc:Fallback>
-            <w:pict>
-              <v:shape id="_x0000_s1026" o:spid="_x0000_s1026" o:spt="3" type="#_x0000_t3" style="position:absolute;left:0pt;margin-left:258.05pt;margin-top:12.85pt;height:13.55pt;width:15.7pt;z-index:-1490236416;v-text-anchor:middle;mso-width-relative:page;mso-height-relative:page;" fillcolor="#0070C0" filled="t" stroked="f" coordsize="21600,21600" o:gfxdata="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">
-                <v:fill on="t" opacity="30801f" focussize="0,0"/>
-                <v:stroke on="f" weight="1pt" miterlimit="8" joinstyle="miter"/>
-                <v:imagedata o:title=""/>
-                <o:lock v:ext="edit" aspectratio="f"/>
-              </v:shape>
-            </w:pict>
-          </mc:Fallback>
-        </mc:AlternateContent>
-      </w:r>
-      <w:r>
-        <w:rPr>
-          <w:sz w:val="22"/>
-        </w:rPr>
-        <mc:AlternateContent>
-          <mc:Choice Requires="wps">
-            <w:drawing>
               <wp:anchor distT="0" distB="0" distL="114300" distR="114300" simplePos="0" relativeHeight="2804728832" behindDoc="0" locked="0" layoutInCell="1" allowOverlap="1">
                 <wp:simplePos x="0" y="0"/>
                 <wp:positionH relativeFrom="column">
@@ -12499,60 +12553,6 @@
                     <a:xfrm>
                       <a:off x="0" y="0"/>
                       <a:ext cx="1623695" cy="1009015"/>
-                    </a:xfrm>
-                    <a:prstGeom prst="rect">
-                      <a:avLst/>
-                    </a:prstGeom>
-                    <a:noFill/>
-                    <a:ln w="9525">
-                      <a:noFill/>
-                    </a:ln>
-                  </pic:spPr>
-                </pic:pic>
-              </a:graphicData>
-            </a:graphic>
-          </wp:anchor>
-        </w:drawing>
-      </w:r>
-      <w:r>
-        <w:rPr>
-          <w:sz w:val="22"/>
-        </w:rPr>
-        <w:drawing>
-          <wp:anchor distT="0" distB="0" distL="114300" distR="114300" simplePos="0" relativeHeight="2804666368" behindDoc="0" locked="0" layoutInCell="1" allowOverlap="1">
-            <wp:simplePos x="0" y="0"/>
-            <wp:positionH relativeFrom="column">
-              <wp:posOffset>560070</wp:posOffset>
-            </wp:positionH>
-            <wp:positionV relativeFrom="paragraph">
-              <wp:posOffset>941705</wp:posOffset>
-            </wp:positionV>
-            <wp:extent cx="1732915" cy="1009015"/>
-            <wp:effectExtent l="0" t="0" r="635" b="635"/>
-            <wp:wrapNone/>
-            <wp:docPr id="113" name="图片 3"/>
-            <wp:cNvGraphicFramePr>
-              <a:graphicFrameLocks xmlns:a="http://schemas.openxmlformats.org/drawingml/2006/main" noChangeAspect="1"/>
-            </wp:cNvGraphicFramePr>
-            <a:graphic xmlns:a="http://schemas.openxmlformats.org/drawingml/2006/main">
-              <a:graphicData uri="http://schemas.openxmlformats.org/drawingml/2006/picture">
-                <pic:pic xmlns:pic="http://schemas.openxmlformats.org/drawingml/2006/picture">
-                  <pic:nvPicPr>
-                    <pic:cNvPr id="113" name="图片 3"/>
-                    <pic:cNvPicPr>
-                      <a:picLocks noChangeAspect="1"/>
-                    </pic:cNvPicPr>
-                  </pic:nvPicPr>
-                  <pic:blipFill>
-                    <a:blip r:embed="rId4"/>
-                    <a:stretch>
-                      <a:fillRect/>
-                    </a:stretch>
-                  </pic:blipFill>
-                  <pic:spPr>
-                    <a:xfrm>
-                      <a:off x="0" y="0"/>
-                      <a:ext cx="1732915" cy="1009015"/>
                     </a:xfrm>
                     <a:prstGeom prst="rect">
                       <a:avLst/>

</xml_diff>

<commit_message>
chapter:application add syn ref, Ref RF sig
</commit_message>
<xml_diff>
--- a/images/bucket_label_signal_choose.docx
+++ b/images/bucket_label_signal_choose.docx
@@ -5,6 +5,423 @@
     <w:p>
       <w:bookmarkStart w:id="0" w:name="_GoBack"/>
       <w:bookmarkEnd w:id="0"/>
+      <w:r>
+        <w:rPr>
+          <w:sz w:val="22"/>
+        </w:rPr>
+        <mc:AlternateContent>
+          <mc:Choice Requires="wps">
+            <w:drawing>
+              <wp:anchor distT="0" distB="0" distL="114300" distR="114300" simplePos="0" relativeHeight="4157283328" behindDoc="0" locked="0" layoutInCell="1" allowOverlap="1">
+                <wp:simplePos x="0" y="0"/>
+                <wp:positionH relativeFrom="column">
+                  <wp:posOffset>3733800</wp:posOffset>
+                </wp:positionH>
+                <wp:positionV relativeFrom="paragraph">
+                  <wp:posOffset>4379595</wp:posOffset>
+                </wp:positionV>
+                <wp:extent cx="516255" cy="226060"/>
+                <wp:effectExtent l="145415" t="0" r="0" b="0"/>
+                <wp:wrapNone/>
+                <wp:docPr id="18" name="文本框 18"/>
+                <wp:cNvGraphicFramePr/>
+                <a:graphic xmlns:a="http://schemas.openxmlformats.org/drawingml/2006/main">
+                  <a:graphicData uri="http://schemas.microsoft.com/office/word/2010/wordprocessingShape">
+                    <wps:wsp>
+                      <wps:cNvSpPr txBox="1"/>
+                      <wps:spPr>
+                        <a:xfrm rot="5400000">
+                          <a:off x="0" y="0"/>
+                          <a:ext cx="516255" cy="226060"/>
+                        </a:xfrm>
+                        <a:prstGeom prst="rect">
+                          <a:avLst/>
+                        </a:prstGeom>
+                        <a:noFill/>
+                        <a:ln w="6350">
+                          <a:noFill/>
+                        </a:ln>
+                      </wps:spPr>
+                      <wps:style>
+                        <a:lnRef idx="0">
+                          <a:schemeClr val="accent1"/>
+                        </a:lnRef>
+                        <a:fillRef idx="0">
+                          <a:schemeClr val="accent1"/>
+                        </a:fillRef>
+                        <a:effectRef idx="0">
+                          <a:schemeClr val="accent1"/>
+                        </a:effectRef>
+                        <a:fontRef idx="minor">
+                          <a:schemeClr val="dk1"/>
+                        </a:fontRef>
+                      </wps:style>
+                      <wps:txbx>
+                        <w:txbxContent>
+                          <w:p>
+                            <w:r>
+                              <w:rPr>
+                                <w:rFonts w:hint="default" w:ascii="Arial" w:hAnsi="Arial" w:cs="Arial"/>
+                              </w:rPr>
+                              <w:t>≈</w:t>
+                            </w:r>
+                          </w:p>
+                        </w:txbxContent>
+                      </wps:txbx>
+                      <wps:bodyPr rot="0" spcFirstLastPara="0" vertOverflow="overflow" horzOverflow="overflow" vert="horz" wrap="square" lIns="91440" tIns="45720" rIns="91440" bIns="45720" numCol="1" spcCol="0" rtlCol="0" fromWordArt="0" anchor="t" anchorCtr="0" forceAA="0" compatLnSpc="1">
+                        <a:noAutofit/>
+                      </wps:bodyPr>
+                    </wps:wsp>
+                  </a:graphicData>
+                </a:graphic>
+              </wp:anchor>
+            </w:drawing>
+          </mc:Choice>
+          <mc:Fallback>
+            <w:pict>
+              <v:shape id="_x0000_s1026" o:spid="_x0000_s1026" o:spt="202" type="#_x0000_t202" style="position:absolute;left:0pt;margin-left:294pt;margin-top:344.85pt;height:17.8pt;width:40.65pt;rotation:5898240f;z-index:-137683968;mso-width-relative:page;mso-height-relative:page;" filled="f" stroked="f" coordsize="21600,21600" o:gfxdata="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">
+                <v:fill on="f" focussize="0,0"/>
+                <v:stroke on="f" weight="0.5pt"/>
+                <v:imagedata o:title=""/>
+                <o:lock v:ext="edit" aspectratio="f"/>
+                <v:textbox>
+                  <w:txbxContent>
+                    <w:p>
+                      <w:r>
+                        <w:rPr>
+                          <w:rFonts w:hint="default" w:ascii="Arial" w:hAnsi="Arial" w:cs="Arial"/>
+                        </w:rPr>
+                        <w:t>≈</w:t>
+                      </w:r>
+                    </w:p>
+                  </w:txbxContent>
+                </v:textbox>
+              </v:shape>
+            </w:pict>
+          </mc:Fallback>
+        </mc:AlternateContent>
+      </w:r>
+      <w:r>
+        <w:rPr>
+          <w:sz w:val="22"/>
+        </w:rPr>
+        <mc:AlternateContent>
+          <mc:Choice Requires="wps">
+            <w:drawing>
+              <wp:anchor distT="0" distB="0" distL="114300" distR="114300" simplePos="0" relativeHeight="56986624" behindDoc="0" locked="0" layoutInCell="1" allowOverlap="1">
+                <wp:simplePos x="0" y="0"/>
+                <wp:positionH relativeFrom="column">
+                  <wp:posOffset>3726815</wp:posOffset>
+                </wp:positionH>
+                <wp:positionV relativeFrom="paragraph">
+                  <wp:posOffset>6396990</wp:posOffset>
+                </wp:positionV>
+                <wp:extent cx="516255" cy="226060"/>
+                <wp:effectExtent l="145415" t="0" r="0" b="0"/>
+                <wp:wrapNone/>
+                <wp:docPr id="8" name="文本框 8"/>
+                <wp:cNvGraphicFramePr/>
+                <a:graphic xmlns:a="http://schemas.openxmlformats.org/drawingml/2006/main">
+                  <a:graphicData uri="http://schemas.microsoft.com/office/word/2010/wordprocessingShape">
+                    <wps:wsp>
+                      <wps:cNvSpPr txBox="1"/>
+                      <wps:spPr>
+                        <a:xfrm rot="5400000">
+                          <a:off x="0" y="0"/>
+                          <a:ext cx="516255" cy="226060"/>
+                        </a:xfrm>
+                        <a:prstGeom prst="rect">
+                          <a:avLst/>
+                        </a:prstGeom>
+                        <a:noFill/>
+                        <a:ln w="6350">
+                          <a:noFill/>
+                        </a:ln>
+                      </wps:spPr>
+                      <wps:style>
+                        <a:lnRef idx="0">
+                          <a:schemeClr val="accent1"/>
+                        </a:lnRef>
+                        <a:fillRef idx="0">
+                          <a:schemeClr val="accent1"/>
+                        </a:fillRef>
+                        <a:effectRef idx="0">
+                          <a:schemeClr val="accent1"/>
+                        </a:effectRef>
+                        <a:fontRef idx="minor">
+                          <a:schemeClr val="dk1"/>
+                        </a:fontRef>
+                      </wps:style>
+                      <wps:txbx>
+                        <w:txbxContent>
+                          <w:p>
+                            <w:r>
+                              <w:rPr>
+                                <w:rFonts w:hint="default" w:ascii="Arial" w:hAnsi="Arial" w:cs="Arial"/>
+                              </w:rPr>
+                              <w:t>≈</w:t>
+                            </w:r>
+                          </w:p>
+                        </w:txbxContent>
+                      </wps:txbx>
+                      <wps:bodyPr rot="0" spcFirstLastPara="0" vertOverflow="overflow" horzOverflow="overflow" vert="horz" wrap="square" lIns="91440" tIns="45720" rIns="91440" bIns="45720" numCol="1" spcCol="0" rtlCol="0" fromWordArt="0" anchor="t" anchorCtr="0" forceAA="0" compatLnSpc="1">
+                        <a:noAutofit/>
+                      </wps:bodyPr>
+                    </wps:wsp>
+                  </a:graphicData>
+                </a:graphic>
+              </wp:anchor>
+            </w:drawing>
+          </mc:Choice>
+          <mc:Fallback>
+            <w:pict>
+              <v:shape id="_x0000_s1026" o:spid="_x0000_s1026" o:spt="202" type="#_x0000_t202" style="position:absolute;left:0pt;margin-left:293.45pt;margin-top:503.7pt;height:17.8pt;width:40.65pt;rotation:5898240f;z-index:56986624;mso-width-relative:page;mso-height-relative:page;" filled="f" stroked="f" coordsize="21600,21600" o:gfxdata="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">
+                <v:fill on="f" focussize="0,0"/>
+                <v:stroke on="f" weight="0.5pt"/>
+                <v:imagedata o:title=""/>
+                <o:lock v:ext="edit" aspectratio="f"/>
+                <v:textbox>
+                  <w:txbxContent>
+                    <w:p>
+                      <w:r>
+                        <w:rPr>
+                          <w:rFonts w:hint="default" w:ascii="Arial" w:hAnsi="Arial" w:cs="Arial"/>
+                        </w:rPr>
+                        <w:t>≈</w:t>
+                      </w:r>
+                    </w:p>
+                  </w:txbxContent>
+                </v:textbox>
+              </v:shape>
+            </w:pict>
+          </mc:Fallback>
+        </mc:AlternateContent>
+      </w:r>
+      <w:r>
+        <w:rPr>
+          <w:sz w:val="22"/>
+        </w:rPr>
+        <mc:AlternateContent>
+          <mc:Choice Requires="wps">
+            <w:drawing>
+              <wp:anchor distT="0" distB="0" distL="114300" distR="114300" simplePos="0" relativeHeight="2301805568" behindDoc="0" locked="0" layoutInCell="1" allowOverlap="1">
+                <wp:simplePos x="0" y="0"/>
+                <wp:positionH relativeFrom="column">
+                  <wp:posOffset>3706495</wp:posOffset>
+                </wp:positionH>
+                <wp:positionV relativeFrom="paragraph">
+                  <wp:posOffset>5361940</wp:posOffset>
+                </wp:positionV>
+                <wp:extent cx="516255" cy="226060"/>
+                <wp:effectExtent l="0" t="0" r="2540" b="17145"/>
+                <wp:wrapNone/>
+                <wp:docPr id="7" name="文本框 7"/>
+                <wp:cNvGraphicFramePr/>
+                <a:graphic xmlns:a="http://schemas.openxmlformats.org/drawingml/2006/main">
+                  <a:graphicData uri="http://schemas.microsoft.com/office/word/2010/wordprocessingShape">
+                    <wps:wsp>
+                      <wps:cNvSpPr txBox="1"/>
+                      <wps:spPr>
+                        <a:xfrm rot="5400000">
+                          <a:off x="4723765" y="5649595"/>
+                          <a:ext cx="516255" cy="226060"/>
+                        </a:xfrm>
+                        <a:prstGeom prst="rect">
+                          <a:avLst/>
+                        </a:prstGeom>
+                        <a:noFill/>
+                        <a:ln w="6350">
+                          <a:noFill/>
+                        </a:ln>
+                        <a:extLst>
+                          <a:ext uri="{909E8E84-426E-40DD-AFC4-6F175D3DCCD1}">
+                            <a14:hiddenFill xmlns:a14="http://schemas.microsoft.com/office/drawing/2010/main">
+                              <a:solidFill>
+                                <a:schemeClr val="lt1"/>
+                              </a:solidFill>
+                            </a14:hiddenFill>
+                          </a:ext>
+                        </a:extLst>
+                      </wps:spPr>
+                      <wps:style>
+                        <a:lnRef idx="0">
+                          <a:schemeClr val="accent1"/>
+                        </a:lnRef>
+                        <a:fillRef idx="0">
+                          <a:schemeClr val="accent1"/>
+                        </a:fillRef>
+                        <a:effectRef idx="0">
+                          <a:schemeClr val="accent1"/>
+                        </a:effectRef>
+                        <a:fontRef idx="minor">
+                          <a:schemeClr val="dk1"/>
+                        </a:fontRef>
+                      </wps:style>
+                      <wps:txbx>
+                        <w:txbxContent>
+                          <w:p>
+                            <w:r>
+                              <w:rPr>
+                                <w:rFonts w:hint="default" w:ascii="Arial" w:hAnsi="Arial" w:cs="Arial"/>
+                              </w:rPr>
+                              <w:t>≈</w:t>
+                            </w:r>
+                          </w:p>
+                        </w:txbxContent>
+                      </wps:txbx>
+                      <wps:bodyPr rot="0" spcFirstLastPara="0" vertOverflow="overflow" horzOverflow="overflow" vert="horz" wrap="square" lIns="91440" tIns="45720" rIns="91440" bIns="45720" numCol="1" spcCol="0" rtlCol="0" fromWordArt="0" anchor="t" anchorCtr="0" forceAA="0" compatLnSpc="1">
+                        <a:noAutofit/>
+                      </wps:bodyPr>
+                    </wps:wsp>
+                  </a:graphicData>
+                </a:graphic>
+              </wp:anchor>
+            </w:drawing>
+          </mc:Choice>
+          <mc:Fallback>
+            <w:pict>
+              <v:shape id="_x0000_s1026" o:spid="_x0000_s1026" o:spt="202" type="#_x0000_t202" style="position:absolute;left:0pt;margin-left:291.85pt;margin-top:422.2pt;height:17.8pt;width:40.65pt;rotation:5898240f;z-index:-1993161728;mso-width-relative:page;mso-height-relative:page;" filled="f" stroked="f" coordsize="21600,21600" o:gfxdata="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">
+                <v:fill on="f" focussize="0,0"/>
+                <v:stroke on="f" weight="0.5pt"/>
+                <v:imagedata o:title=""/>
+                <o:lock v:ext="edit" aspectratio="f"/>
+                <v:textbox>
+                  <w:txbxContent>
+                    <w:p>
+                      <w:r>
+                        <w:rPr>
+                          <w:rFonts w:hint="default" w:ascii="Arial" w:hAnsi="Arial" w:cs="Arial"/>
+                        </w:rPr>
+                        <w:t>≈</w:t>
+                      </w:r>
+                    </w:p>
+                  </w:txbxContent>
+                </v:textbox>
+              </v:shape>
+            </w:pict>
+          </mc:Fallback>
+        </mc:AlternateContent>
+      </w:r>
+      <w:r>
+        <w:rPr>
+          <w:sz w:val="22"/>
+        </w:rPr>
+        <mc:AlternateContent>
+          <mc:Choice Requires="wps">
+            <w:drawing>
+              <wp:anchor distT="0" distB="0" distL="114300" distR="114300" simplePos="0" relativeHeight="2301803520" behindDoc="0" locked="0" layoutInCell="1" allowOverlap="1">
+                <wp:simplePos x="0" y="0"/>
+                <wp:positionH relativeFrom="column">
+                  <wp:posOffset>201295</wp:posOffset>
+                </wp:positionH>
+                <wp:positionV relativeFrom="paragraph">
+                  <wp:posOffset>5349240</wp:posOffset>
+                </wp:positionV>
+                <wp:extent cx="5497195" cy="19050"/>
+                <wp:effectExtent l="0" t="38100" r="8255" b="19050"/>
+                <wp:wrapNone/>
+                <wp:docPr id="125" name="箭头 631"/>
+                <wp:cNvGraphicFramePr/>
+                <a:graphic xmlns:a="http://schemas.openxmlformats.org/drawingml/2006/main">
+                  <a:graphicData uri="http://schemas.microsoft.com/office/word/2010/wordprocessingShape">
+                    <wps:wsp>
+                      <wps:cNvCnPr/>
+                      <wps:spPr>
+                        <a:xfrm flipV="1">
+                          <a:off x="0" y="0"/>
+                          <a:ext cx="5497195" cy="19050"/>
+                        </a:xfrm>
+                        <a:prstGeom prst="line">
+                          <a:avLst/>
+                        </a:prstGeom>
+                        <a:ln w="9525" cap="flat" cmpd="sng">
+                          <a:solidFill>
+                            <a:srgbClr val="000000"/>
+                          </a:solidFill>
+                          <a:prstDash val="solid"/>
+                          <a:headEnd type="none" w="med" len="med"/>
+                          <a:tailEnd type="triangle" w="med" len="med"/>
+                        </a:ln>
+                      </wps:spPr>
+                      <wps:bodyPr upright="1"/>
+                    </wps:wsp>
+                  </a:graphicData>
+                </a:graphic>
+              </wp:anchor>
+            </w:drawing>
+          </mc:Choice>
+          <mc:Fallback>
+            <w:pict>
+              <v:line id="箭头 631" o:spid="_x0000_s1026" o:spt="20" style="position:absolute;left:0pt;flip:y;margin-left:15.85pt;margin-top:421.2pt;height:1.5pt;width:432.85pt;z-index:-1993163776;mso-width-relative:page;mso-height-relative:page;" filled="f" stroked="t" coordsize="21600,21600" o:gfxdata="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">
+                <v:fill on="f" focussize="0,0"/>
+                <v:stroke color="#000000" joinstyle="round" endarrow="block"/>
+                <v:imagedata o:title=""/>
+                <o:lock v:ext="edit" aspectratio="f"/>
+              </v:line>
+            </w:pict>
+          </mc:Fallback>
+        </mc:AlternateContent>
+      </w:r>
+      <w:r>
+        <w:rPr>
+          <w:sz w:val="22"/>
+        </w:rPr>
+        <mc:AlternateContent>
+          <mc:Choice Requires="wps">
+            <w:drawing>
+              <wp:anchor distT="0" distB="0" distL="114300" distR="114300" simplePos="0" relativeHeight="2301802496" behindDoc="0" locked="0" layoutInCell="1" allowOverlap="1">
+                <wp:simplePos x="0" y="0"/>
+                <wp:positionH relativeFrom="column">
+                  <wp:posOffset>92710</wp:posOffset>
+                </wp:positionH>
+                <wp:positionV relativeFrom="paragraph">
+                  <wp:posOffset>6376670</wp:posOffset>
+                </wp:positionV>
+                <wp:extent cx="5497195" cy="19050"/>
+                <wp:effectExtent l="0" t="38100" r="8255" b="19050"/>
+                <wp:wrapNone/>
+                <wp:docPr id="134" name="箭头 631"/>
+                <wp:cNvGraphicFramePr/>
+                <a:graphic xmlns:a="http://schemas.openxmlformats.org/drawingml/2006/main">
+                  <a:graphicData uri="http://schemas.microsoft.com/office/word/2010/wordprocessingShape">
+                    <wps:wsp>
+                      <wps:cNvCnPr/>
+                      <wps:spPr>
+                        <a:xfrm flipV="1">
+                          <a:off x="1275080" y="6330950"/>
+                          <a:ext cx="5497195" cy="19050"/>
+                        </a:xfrm>
+                        <a:prstGeom prst="line">
+                          <a:avLst/>
+                        </a:prstGeom>
+                        <a:ln w="9525" cap="flat" cmpd="sng">
+                          <a:solidFill>
+                            <a:srgbClr val="000000"/>
+                          </a:solidFill>
+                          <a:prstDash val="solid"/>
+                          <a:headEnd type="none" w="med" len="med"/>
+                          <a:tailEnd type="triangle" w="med" len="med"/>
+                        </a:ln>
+                      </wps:spPr>
+                      <wps:bodyPr upright="1"/>
+                    </wps:wsp>
+                  </a:graphicData>
+                </a:graphic>
+              </wp:anchor>
+            </w:drawing>
+          </mc:Choice>
+          <mc:Fallback>
+            <w:pict>
+              <v:line id="箭头 631" o:spid="_x0000_s1026" o:spt="20" style="position:absolute;left:0pt;flip:y;margin-left:7.3pt;margin-top:502.1pt;height:1.5pt;width:432.85pt;z-index:-1993164800;mso-width-relative:page;mso-height-relative:page;" filled="f" stroked="t" coordsize="21600,21600" o:gfxdata="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">
+                <v:fill on="f" focussize="0,0"/>
+                <v:stroke color="#000000" joinstyle="round" endarrow="block"/>
+                <v:imagedata o:title=""/>
+                <o:lock v:ext="edit" aspectratio="f"/>
+              </v:line>
+            </w:pict>
+          </mc:Fallback>
+        </mc:AlternateContent>
+      </w:r>
       <w:r>
         <w:rPr>
           <w:sz w:val="22"/>
@@ -75,7 +492,7 @@
           </mc:Choice>
           <mc:Fallback>
             <w:pict>
-              <v:shape id="文本框 613" o:spid="_x0000_s1026" o:spt="202" type="#_x0000_t202" style="position:absolute;left:0pt;margin-left:432.25pt;margin-top:418pt;height:21.05pt;width:28.9pt;z-index:1200948224;mso-width-relative:page;mso-height-relative:page;" filled="f" stroked="f" coordsize="21600,21600" o:gfxdata="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">
+              <v:shape id="文本框 613" o:spid="_x0000_s1026" o:spt="202" type="#_x0000_t202" style="position:absolute;left:0pt;margin-left:432.25pt;margin-top:418pt;height:21.05pt;width:28.9pt;z-index:1200948224;mso-width-relative:page;mso-height-relative:page;" filled="f" stroked="f" coordsize="21600,21600" o:gfxdata="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">
                 <v:fill on="f" focussize="0,0"/>
                 <v:stroke on="f"/>
                 <v:imagedata o:title=""/>
@@ -179,7 +596,7 @@
           </mc:Choice>
           <mc:Fallback>
             <w:pict>
-              <v:shape id="文本框 613" o:spid="_x0000_s1026" o:spt="202" type="#_x0000_t202" style="position:absolute;left:0pt;margin-left:431.95pt;margin-top:342.7pt;height:21.05pt;width:28.9pt;z-index:1846802432;mso-width-relative:page;mso-height-relative:page;" filled="f" stroked="f" coordsize="21600,21600" o:gfxdata="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">
+              <v:shape id="文本框 613" o:spid="_x0000_s1026" o:spt="202" type="#_x0000_t202" style="position:absolute;left:0pt;margin-left:431.95pt;margin-top:342.7pt;height:21.05pt;width:28.9pt;z-index:1846802432;mso-width-relative:page;mso-height-relative:page;" filled="f" stroked="f" coordsize="21600,21600" o:gfxdata="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">
                 <v:fill on="f" focussize="0,0"/>
                 <v:stroke on="f"/>
                 <v:imagedata o:title=""/>
@@ -284,7 +701,7 @@
           </mc:Choice>
           <mc:Fallback>
             <w:pict>
-              <v:shape id="文本框 613" o:spid="_x0000_s1026" o:spt="202" type="#_x0000_t202" style="position:absolute;left:0pt;margin-left:426.8pt;margin-top:500.8pt;height:21.05pt;width:28.9pt;z-index:1846720512;mso-width-relative:page;mso-height-relative:page;" filled="f" stroked="f" coordsize="21600,21600" o:gfxdata="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">
+              <v:shape id="文本框 613" o:spid="_x0000_s1026" o:spt="202" type="#_x0000_t202" style="position:absolute;left:0pt;margin-left:426.8pt;margin-top:500.8pt;height:21.05pt;width:28.9pt;z-index:1846720512;mso-width-relative:page;mso-height-relative:page;" filled="f" stroked="f" coordsize="21600,21600" o:gfxdata="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">
                 <v:fill on="f" focussize="0,0"/>
                 <v:stroke on="f"/>
                 <v:imagedata o:title=""/>
@@ -441,7 +858,7 @@
           </mc:Choice>
           <mc:Fallback>
             <w:pict>
-              <v:shape id="_x0000_s1026" o:spid="_x0000_s1026" o:spt="3" type="#_x0000_t3" style="position:absolute;left:0pt;margin-left:259.25pt;margin-top:13.25pt;height:13.55pt;width:15.7pt;z-index:-1490236416;v-text-anchor:middle;mso-width-relative:page;mso-height-relative:page;" fillcolor="#0070C0" filled="t" stroked="f" coordsize="21600,21600" o:gfxdata="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">
+              <v:shape id="_x0000_s1026" o:spid="_x0000_s1026" o:spt="3" type="#_x0000_t3" style="position:absolute;left:0pt;margin-left:259.25pt;margin-top:13.25pt;height:13.55pt;width:15.7pt;z-index:-1490236416;v-text-anchor:middle;mso-width-relative:page;mso-height-relative:page;" fillcolor="#0070C0" filled="t" stroked="f" coordsize="21600,21600" o:gfxdata="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">
                 <v:fill on="t" opacity="30801f" focussize="0,0"/>
                 <v:stroke on="f" weight="1pt" miterlimit="8" joinstyle="miter"/>
                 <v:imagedata o:title=""/>
@@ -519,7 +936,7 @@
           </mc:Choice>
           <mc:Fallback>
             <w:pict>
-              <v:shape id="_x0000_s1026" o:spid="_x0000_s1026" o:spt="3" type="#_x0000_t3" style="position:absolute;left:0pt;margin-left:286.8pt;margin-top:13.85pt;height:13.55pt;width:15.7pt;z-index:-1490294784;v-text-anchor:middle;mso-width-relative:page;mso-height-relative:page;" fillcolor="#0070C0" filled="t" stroked="f" coordsize="21600,21600" o:gfxdata="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">
+              <v:shape id="_x0000_s1026" o:spid="_x0000_s1026" o:spt="3" type="#_x0000_t3" style="position:absolute;left:0pt;margin-left:286.8pt;margin-top:13.85pt;height:13.55pt;width:15.7pt;z-index:-1490294784;v-text-anchor:middle;mso-width-relative:page;mso-height-relative:page;" fillcolor="#0070C0" filled="t" stroked="f" coordsize="21600,21600" o:gfxdata="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">
                 <v:fill on="t" opacity="30801f" focussize="0,0"/>
                 <v:stroke on="f" weight="1pt" miterlimit="8" joinstyle="miter"/>
                 <v:imagedata o:title=""/>
@@ -7307,126 +7724,6 @@
         <w:rPr>
           <w:sz w:val="22"/>
         </w:rPr>
-        <mc:AlternateContent>
-          <mc:Choice Requires="wps">
-            <w:drawing>
-              <wp:anchor distT="0" distB="0" distL="114300" distR="114300" simplePos="0" relativeHeight="3684620288" behindDoc="0" locked="0" layoutInCell="1" allowOverlap="1">
-                <wp:simplePos x="0" y="0"/>
-                <wp:positionH relativeFrom="column">
-                  <wp:posOffset>196215</wp:posOffset>
-                </wp:positionH>
-                <wp:positionV relativeFrom="paragraph">
-                  <wp:posOffset>5349240</wp:posOffset>
-                </wp:positionV>
-                <wp:extent cx="5497195" cy="19050"/>
-                <wp:effectExtent l="0" t="38100" r="8255" b="19050"/>
-                <wp:wrapNone/>
-                <wp:docPr id="125" name="箭头 631"/>
-                <wp:cNvGraphicFramePr/>
-                <a:graphic xmlns:a="http://schemas.openxmlformats.org/drawingml/2006/main">
-                  <a:graphicData uri="http://schemas.microsoft.com/office/word/2010/wordprocessingShape">
-                    <wps:wsp>
-                      <wps:cNvCnPr/>
-                      <wps:spPr>
-                        <a:xfrm flipV="1">
-                          <a:off x="0" y="0"/>
-                          <a:ext cx="5497195" cy="19050"/>
-                        </a:xfrm>
-                        <a:prstGeom prst="line">
-                          <a:avLst/>
-                        </a:prstGeom>
-                        <a:ln w="9525" cap="flat" cmpd="sng">
-                          <a:solidFill>
-                            <a:srgbClr val="000000"/>
-                          </a:solidFill>
-                          <a:prstDash val="solid"/>
-                          <a:headEnd type="none" w="med" len="med"/>
-                          <a:tailEnd type="triangle" w="med" len="med"/>
-                        </a:ln>
-                      </wps:spPr>
-                      <wps:bodyPr upright="1"/>
-                    </wps:wsp>
-                  </a:graphicData>
-                </a:graphic>
-              </wp:anchor>
-            </w:drawing>
-          </mc:Choice>
-          <mc:Fallback>
-            <w:pict>
-              <v:line id="箭头 631" o:spid="_x0000_s1026" o:spt="20" style="position:absolute;left:0pt;flip:y;margin-left:15.45pt;margin-top:421.2pt;height:1.5pt;width:432.85pt;z-index:-610347008;mso-width-relative:page;mso-height-relative:page;" filled="f" stroked="t" coordsize="21600,21600" o:gfxdata="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">
-                <v:fill on="f" focussize="0,0"/>
-                <v:stroke color="#000000" joinstyle="round" endarrow="block"/>
-                <v:imagedata o:title=""/>
-                <o:lock v:ext="edit" aspectratio="f"/>
-              </v:line>
-            </w:pict>
-          </mc:Fallback>
-        </mc:AlternateContent>
-      </w:r>
-      <w:r>
-        <w:rPr>
-          <w:sz w:val="22"/>
-        </w:rPr>
-        <mc:AlternateContent>
-          <mc:Choice Requires="wps">
-            <w:drawing>
-              <wp:anchor distT="0" distB="0" distL="114300" distR="114300" simplePos="0" relativeHeight="3684622336" behindDoc="0" locked="0" layoutInCell="1" allowOverlap="1">
-                <wp:simplePos x="0" y="0"/>
-                <wp:positionH relativeFrom="column">
-                  <wp:posOffset>87630</wp:posOffset>
-                </wp:positionH>
-                <wp:positionV relativeFrom="paragraph">
-                  <wp:posOffset>6376670</wp:posOffset>
-                </wp:positionV>
-                <wp:extent cx="5497195" cy="19050"/>
-                <wp:effectExtent l="0" t="38100" r="8255" b="19050"/>
-                <wp:wrapNone/>
-                <wp:docPr id="134" name="箭头 631"/>
-                <wp:cNvGraphicFramePr/>
-                <a:graphic xmlns:a="http://schemas.openxmlformats.org/drawingml/2006/main">
-                  <a:graphicData uri="http://schemas.microsoft.com/office/word/2010/wordprocessingShape">
-                    <wps:wsp>
-                      <wps:cNvCnPr/>
-                      <wps:spPr>
-                        <a:xfrm flipV="1">
-                          <a:off x="1275080" y="6330950"/>
-                          <a:ext cx="5497195" cy="19050"/>
-                        </a:xfrm>
-                        <a:prstGeom prst="line">
-                          <a:avLst/>
-                        </a:prstGeom>
-                        <a:ln w="9525" cap="flat" cmpd="sng">
-                          <a:solidFill>
-                            <a:srgbClr val="000000"/>
-                          </a:solidFill>
-                          <a:prstDash val="solid"/>
-                          <a:headEnd type="none" w="med" len="med"/>
-                          <a:tailEnd type="triangle" w="med" len="med"/>
-                        </a:ln>
-                      </wps:spPr>
-                      <wps:bodyPr upright="1"/>
-                    </wps:wsp>
-                  </a:graphicData>
-                </a:graphic>
-              </wp:anchor>
-            </w:drawing>
-          </mc:Choice>
-          <mc:Fallback>
-            <w:pict>
-              <v:line id="箭头 631" o:spid="_x0000_s1026" o:spt="20" style="position:absolute;left:0pt;flip:y;margin-left:6.9pt;margin-top:502.1pt;height:1.5pt;width:432.85pt;z-index:-610344960;mso-width-relative:page;mso-height-relative:page;" filled="f" stroked="t" coordsize="21600,21600" o:gfxdata="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">
-                <v:fill on="f" focussize="0,0"/>
-                <v:stroke color="#000000" joinstyle="round" endarrow="block"/>
-                <v:imagedata o:title=""/>
-                <o:lock v:ext="edit" aspectratio="f"/>
-              </v:line>
-            </w:pict>
-          </mc:Fallback>
-        </mc:AlternateContent>
-      </w:r>
-      <w:r>
-        <w:rPr>
-          <w:sz w:val="22"/>
-        </w:rPr>
         <w:drawing>
           <wp:anchor distT="0" distB="0" distL="114300" distR="114300" simplePos="0" relativeHeight="1846720512" behindDoc="0" locked="0" layoutInCell="1" allowOverlap="1">
             <wp:simplePos x="0" y="0"/>
@@ -8702,7 +8999,7 @@
         <mc:AlternateContent>
           <mc:Choice Requires="wps">
             <w:drawing>
-              <wp:anchor distT="0" distB="0" distL="114300" distR="114300" simplePos="0" relativeHeight="3684621312" behindDoc="0" locked="0" layoutInCell="1" allowOverlap="1">
+              <wp:anchor distT="0" distB="0" distL="114300" distR="114300" simplePos="0" relativeHeight="2301804544" behindDoc="0" locked="0" layoutInCell="1" allowOverlap="1">
                 <wp:simplePos x="0" y="0"/>
                 <wp:positionH relativeFrom="column">
                   <wp:posOffset>211455</wp:posOffset>
@@ -8745,7 +9042,7 @@
           </mc:Choice>
           <mc:Fallback>
             <w:pict>
-              <v:line id="箭头 631" o:spid="_x0000_s1026" o:spt="20" style="position:absolute;left:0pt;margin-left:16.65pt;margin-top:344pt;height:0.25pt;width:424.65pt;z-index:-610345984;mso-width-relative:page;mso-height-relative:page;" filled="f" stroked="t" coordsize="21600,21600" o:gfxdata="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">
+              <v:line id="箭头 631" o:spid="_x0000_s1026" o:spt="20" style="position:absolute;left:0pt;margin-left:16.65pt;margin-top:344pt;height:0.25pt;width:424.65pt;z-index:-1993162752;mso-width-relative:page;mso-height-relative:page;" filled="f" stroked="t" coordsize="21600,21600" o:gfxdata="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">
                 <v:fill on="f" focussize="0,0"/>
                 <v:stroke color="#000000" joinstyle="round" endarrow="block"/>
                 <v:imagedata o:title=""/>
@@ -12692,7 +12989,7 @@
     <w:lsdException w:unhideWhenUsed="0" w:uiPriority="0" w:semiHidden="0" w:name="HTML Sample"/>
     <w:lsdException w:unhideWhenUsed="0" w:uiPriority="0" w:semiHidden="0" w:name="HTML Typewriter"/>
     <w:lsdException w:unhideWhenUsed="0" w:uiPriority="0" w:semiHidden="0" w:name="HTML Variable"/>
-    <w:lsdException w:unhideWhenUsed="0" w:uiPriority="0" w:name="Normal Table"/>
+    <w:lsdException w:qFormat="1" w:unhideWhenUsed="0" w:uiPriority="0" w:name="Normal Table"/>
     <w:lsdException w:unhideWhenUsed="0" w:uiPriority="0" w:semiHidden="0" w:name="annotation subject"/>
     <w:lsdException w:unhideWhenUsed="0" w:uiPriority="0" w:semiHidden="0" w:name="Table Simple 1"/>
     <w:lsdException w:unhideWhenUsed="0" w:uiPriority="0" w:semiHidden="0" w:name="Table Simple 2"/>
@@ -12861,6 +13158,7 @@
   <w:style w:type="table" w:default="1" w:styleId="3">
     <w:name w:val="Normal Table"/>
     <w:semiHidden/>
+    <w:qFormat/>
     <w:uiPriority w:val="0"/>
     <w:tblPr>
       <w:tblLayout w:type="fixed"/>

</xml_diff>